<commit_message>
Modifica sul RAD inizio mockup
</commit_message>
<xml_diff>
--- a/Documentazione/RAD/RAD.docx
+++ b/Documentazione/RAD/RAD.docx
@@ -266,6 +266,15 @@
     </w:p>
     <w:sdt>
       <w:sdtPr>
+        <w:rPr>
+          <w:rFonts w:asciiTheme="minorHAnsi" w:eastAsiaTheme="minorHAnsi" w:hAnsiTheme="minorHAnsi" w:cstheme="minorBidi"/>
+          <w:b w:val="0"/>
+          <w:bCs w:val="0"/>
+          <w:color w:val="auto"/>
+          <w:sz w:val="24"/>
+          <w:szCs w:val="24"/>
+          <w:lang w:eastAsia="en-US"/>
+        </w:rPr>
         <w:id w:val="-456104986"/>
         <w:docPartObj>
           <w:docPartGallery w:val="Table of Contents"/>
@@ -274,12 +283,7 @@
       </w:sdtPr>
       <w:sdtEndPr>
         <w:rPr>
-          <w:rFonts w:asciiTheme="minorHAnsi" w:eastAsiaTheme="minorHAnsi" w:hAnsiTheme="minorHAnsi" w:cstheme="minorBidi"/>
           <w:noProof/>
-          <w:color w:val="auto"/>
-          <w:sz w:val="24"/>
-          <w:szCs w:val="24"/>
-          <w:lang w:eastAsia="en-US"/>
         </w:rPr>
       </w:sdtEndPr>
       <w:sdtContent>
@@ -298,10 +302,11 @@
               <w:tab w:val="right" w:leader="dot" w:pos="9622"/>
             </w:tabs>
             <w:rPr>
-              <w:rFonts w:eastAsiaTheme="minorEastAsia"/>
+              <w:rFonts w:asciiTheme="minorHAnsi" w:eastAsiaTheme="minorEastAsia" w:hAnsiTheme="minorHAnsi"/>
               <w:b w:val="0"/>
               <w:bCs w:val="0"/>
               <w:noProof/>
+              <w:color w:val="auto"/>
               <w:lang w:eastAsia="it-IT"/>
             </w:rPr>
           </w:pPr>
@@ -322,7 +327,7 @@
             </w:rPr>
             <w:fldChar w:fldCharType="separate"/>
           </w:r>
-          <w:hyperlink w:anchor="_Toc464817524" w:history="1">
+          <w:hyperlink w:anchor="_Toc465770752" w:history="1">
             <w:r>
               <w:rPr>
                 <w:rStyle w:val="Collegamentoipertestuale"/>
@@ -349,7 +354,7 @@
                 <w:noProof/>
                 <w:webHidden/>
               </w:rPr>
-              <w:instrText xml:space="preserve"> PAGEREF _Toc464817524 \h </w:instrText>
+              <w:instrText xml:space="preserve"> PAGEREF _Toc465770752 \h </w:instrText>
             </w:r>
             <w:r>
               <w:rPr>
@@ -388,15 +393,13 @@
             </w:tabs>
             <w:rPr>
               <w:rFonts w:eastAsiaTheme="minorEastAsia"/>
-              <w:b/>
-              <w:bCs/>
               <w:noProof/>
               <w:sz w:val="24"/>
               <w:szCs w:val="24"/>
               <w:lang w:eastAsia="it-IT"/>
             </w:rPr>
           </w:pPr>
-          <w:hyperlink w:anchor="_Toc464817525" w:history="1">
+          <w:hyperlink w:anchor="_Toc465770753" w:history="1">
             <w:r>
               <w:rPr>
                 <w:rStyle w:val="Collegamentoipertestuale"/>
@@ -423,7 +426,7 @@
                 <w:noProof/>
                 <w:webHidden/>
               </w:rPr>
-              <w:instrText xml:space="preserve"> PAGEREF _Toc464817525 \h </w:instrText>
+              <w:instrText xml:space="preserve"> PAGEREF _Toc465770753 \h </w:instrText>
             </w:r>
             <w:r>
               <w:rPr>
@@ -462,15 +465,13 @@
             </w:tabs>
             <w:rPr>
               <w:rFonts w:eastAsiaTheme="minorEastAsia"/>
-              <w:b/>
-              <w:bCs/>
               <w:noProof/>
               <w:sz w:val="24"/>
               <w:szCs w:val="24"/>
               <w:lang w:eastAsia="it-IT"/>
             </w:rPr>
           </w:pPr>
-          <w:hyperlink w:anchor="_Toc464817526" w:history="1">
+          <w:hyperlink w:anchor="_Toc465770754" w:history="1">
             <w:r>
               <w:rPr>
                 <w:rStyle w:val="Collegamentoipertestuale"/>
@@ -497,7 +498,7 @@
                 <w:noProof/>
                 <w:webHidden/>
               </w:rPr>
-              <w:instrText xml:space="preserve"> PAGEREF _Toc464817526 \h </w:instrText>
+              <w:instrText xml:space="preserve"> PAGEREF _Toc465770754 \h </w:instrText>
             </w:r>
             <w:r>
               <w:rPr>
@@ -536,15 +537,13 @@
             </w:tabs>
             <w:rPr>
               <w:rFonts w:eastAsiaTheme="minorEastAsia"/>
-              <w:b/>
-              <w:bCs/>
               <w:noProof/>
               <w:sz w:val="24"/>
               <w:szCs w:val="24"/>
               <w:lang w:eastAsia="it-IT"/>
             </w:rPr>
           </w:pPr>
-          <w:hyperlink w:anchor="_Toc464817527" w:history="1">
+          <w:hyperlink w:anchor="_Toc465770755" w:history="1">
             <w:r>
               <w:rPr>
                 <w:rStyle w:val="Collegamentoipertestuale"/>
@@ -571,7 +570,7 @@
                 <w:noProof/>
                 <w:webHidden/>
               </w:rPr>
-              <w:instrText xml:space="preserve"> PAGEREF _Toc464817527 \h </w:instrText>
+              <w:instrText xml:space="preserve"> PAGEREF _Toc465770755 \h </w:instrText>
             </w:r>
             <w:r>
               <w:rPr>
@@ -610,15 +609,13 @@
             </w:tabs>
             <w:rPr>
               <w:rFonts w:eastAsiaTheme="minorEastAsia"/>
-              <w:b/>
-              <w:bCs/>
               <w:noProof/>
               <w:sz w:val="24"/>
               <w:szCs w:val="24"/>
               <w:lang w:eastAsia="it-IT"/>
             </w:rPr>
           </w:pPr>
-          <w:hyperlink w:anchor="_Toc464817528" w:history="1">
+          <w:hyperlink w:anchor="_Toc465770756" w:history="1">
             <w:r>
               <w:rPr>
                 <w:rStyle w:val="Collegamentoipertestuale"/>
@@ -645,7 +642,7 @@
                 <w:noProof/>
                 <w:webHidden/>
               </w:rPr>
-              <w:instrText xml:space="preserve"> PAGEREF _Toc464817528 \h </w:instrText>
+              <w:instrText xml:space="preserve"> PAGEREF _Toc465770756 \h </w:instrText>
             </w:r>
             <w:r>
               <w:rPr>
@@ -683,14 +680,15 @@
               <w:tab w:val="right" w:leader="dot" w:pos="9622"/>
             </w:tabs>
             <w:rPr>
-              <w:rFonts w:eastAsiaTheme="minorEastAsia"/>
+              <w:rFonts w:asciiTheme="minorHAnsi" w:eastAsiaTheme="minorEastAsia" w:hAnsiTheme="minorHAnsi"/>
               <w:b w:val="0"/>
               <w:bCs w:val="0"/>
               <w:noProof/>
+              <w:color w:val="auto"/>
               <w:lang w:eastAsia="it-IT"/>
             </w:rPr>
           </w:pPr>
-          <w:hyperlink w:anchor="_Toc464817529" w:history="1">
+          <w:hyperlink w:anchor="_Toc465770757" w:history="1">
             <w:r>
               <w:rPr>
                 <w:rStyle w:val="Collegamentoipertestuale"/>
@@ -717,7 +715,7 @@
                 <w:noProof/>
                 <w:webHidden/>
               </w:rPr>
-              <w:instrText xml:space="preserve"> PAGEREF _Toc464817529 \h </w:instrText>
+              <w:instrText xml:space="preserve"> PAGEREF _Toc465770757 \h </w:instrText>
             </w:r>
             <w:r>
               <w:rPr>
@@ -755,14 +753,15 @@
               <w:tab w:val="right" w:leader="dot" w:pos="9622"/>
             </w:tabs>
             <w:rPr>
-              <w:rFonts w:eastAsiaTheme="minorEastAsia"/>
+              <w:rFonts w:asciiTheme="minorHAnsi" w:eastAsiaTheme="minorEastAsia" w:hAnsiTheme="minorHAnsi"/>
               <w:b w:val="0"/>
               <w:bCs w:val="0"/>
               <w:noProof/>
+              <w:color w:val="auto"/>
               <w:lang w:eastAsia="it-IT"/>
             </w:rPr>
           </w:pPr>
-          <w:hyperlink w:anchor="_Toc464817530" w:history="1">
+          <w:hyperlink w:anchor="_Toc465770758" w:history="1">
             <w:r>
               <w:rPr>
                 <w:rStyle w:val="Collegamentoipertestuale"/>
@@ -789,7 +788,7 @@
                 <w:noProof/>
                 <w:webHidden/>
               </w:rPr>
-              <w:instrText xml:space="preserve"> PAGEREF _Toc464817530 \h </w:instrText>
+              <w:instrText xml:space="preserve"> PAGEREF _Toc465770758 \h </w:instrText>
             </w:r>
             <w:r>
               <w:rPr>
@@ -828,21 +827,19 @@
             </w:tabs>
             <w:rPr>
               <w:rFonts w:eastAsiaTheme="minorEastAsia"/>
-              <w:b/>
-              <w:bCs/>
               <w:noProof/>
               <w:sz w:val="24"/>
               <w:szCs w:val="24"/>
               <w:lang w:eastAsia="it-IT"/>
             </w:rPr>
           </w:pPr>
-          <w:hyperlink w:anchor="_Toc464817531" w:history="1">
+          <w:hyperlink w:anchor="_Toc465770759" w:history="1">
             <w:r>
               <w:rPr>
                 <w:rStyle w:val="Collegamentoipertestuale"/>
                 <w:noProof/>
               </w:rPr>
-              <w:t>Requisiti funzionali</w:t>
+              <w:t>Identificazione attori</w:t>
             </w:r>
             <w:r>
               <w:rPr>
@@ -863,7 +860,7 @@
                 <w:noProof/>
                 <w:webHidden/>
               </w:rPr>
-              <w:instrText xml:space="preserve"> PAGEREF _Toc464817531 \h </w:instrText>
+              <w:instrText xml:space="preserve"> PAGEREF _Toc465770759 \h </w:instrText>
             </w:r>
             <w:r>
               <w:rPr>
@@ -902,21 +899,19 @@
             </w:tabs>
             <w:rPr>
               <w:rFonts w:eastAsiaTheme="minorEastAsia"/>
-              <w:b/>
-              <w:bCs/>
               <w:noProof/>
               <w:sz w:val="24"/>
               <w:szCs w:val="24"/>
               <w:lang w:eastAsia="it-IT"/>
             </w:rPr>
           </w:pPr>
-          <w:hyperlink w:anchor="_Toc464817532" w:history="1">
+          <w:hyperlink w:anchor="_Toc465770760" w:history="1">
             <w:r>
               <w:rPr>
                 <w:rStyle w:val="Collegamentoipertestuale"/>
                 <w:noProof/>
               </w:rPr>
-              <w:t>Requisiti non funzionali</w:t>
+              <w:t>Requisiti funzionali</w:t>
             </w:r>
             <w:r>
               <w:rPr>
@@ -937,7 +932,7 @@
                 <w:noProof/>
                 <w:webHidden/>
               </w:rPr>
-              <w:instrText xml:space="preserve"> PAGEREF _Toc464817532 \h </w:instrText>
+              <w:instrText xml:space="preserve"> PAGEREF _Toc465770760 \h </w:instrText>
             </w:r>
             <w:r>
               <w:rPr>
@@ -957,79 +952,7 @@
                 <w:noProof/>
                 <w:webHidden/>
               </w:rPr>
-              <w:t>6</w:t>
-            </w:r>
-            <w:r>
-              <w:rPr>
-                <w:noProof/>
-                <w:webHidden/>
-              </w:rPr>
-              <w:fldChar w:fldCharType="end"/>
-            </w:r>
-          </w:hyperlink>
-        </w:p>
-        <w:p>
-          <w:pPr>
-            <w:pStyle w:val="Sommario1"/>
-            <w:tabs>
-              <w:tab w:val="right" w:leader="dot" w:pos="9622"/>
-            </w:tabs>
-            <w:rPr>
-              <w:rFonts w:eastAsiaTheme="minorEastAsia"/>
-              <w:b w:val="0"/>
-              <w:bCs w:val="0"/>
-              <w:noProof/>
-              <w:lang w:eastAsia="it-IT"/>
-            </w:rPr>
-          </w:pPr>
-          <w:hyperlink w:anchor="_Toc464817533" w:history="1">
-            <w:r>
-              <w:rPr>
-                <w:rStyle w:val="Collegamentoipertestuale"/>
-                <w:noProof/>
-              </w:rPr>
-              <w:t>Modelli del sistema</w:t>
-            </w:r>
-            <w:r>
-              <w:rPr>
-                <w:noProof/>
-                <w:webHidden/>
-              </w:rPr>
-              <w:tab/>
-            </w:r>
-            <w:r>
-              <w:rPr>
-                <w:noProof/>
-                <w:webHidden/>
-              </w:rPr>
-              <w:fldChar w:fldCharType="begin"/>
-            </w:r>
-            <w:r>
-              <w:rPr>
-                <w:noProof/>
-                <w:webHidden/>
-              </w:rPr>
-              <w:instrText xml:space="preserve"> PAGEREF _Toc464817533 \h </w:instrText>
-            </w:r>
-            <w:r>
-              <w:rPr>
-                <w:noProof/>
-                <w:webHidden/>
-              </w:rPr>
-            </w:r>
-            <w:r>
-              <w:rPr>
-                <w:noProof/>
-                <w:webHidden/>
-              </w:rPr>
-              <w:fldChar w:fldCharType="separate"/>
-            </w:r>
-            <w:r>
-              <w:rPr>
-                <w:noProof/>
-                <w:webHidden/>
-              </w:rPr>
-              <w:t>7</w:t>
+              <w:t>5</w:t>
             </w:r>
             <w:r>
               <w:rPr>
@@ -1048,21 +971,19 @@
             </w:tabs>
             <w:rPr>
               <w:rFonts w:eastAsiaTheme="minorEastAsia"/>
-              <w:b/>
-              <w:bCs/>
               <w:noProof/>
               <w:sz w:val="24"/>
               <w:szCs w:val="24"/>
               <w:lang w:eastAsia="it-IT"/>
             </w:rPr>
           </w:pPr>
-          <w:hyperlink w:anchor="_Toc464817534" w:history="1">
+          <w:hyperlink w:anchor="_Toc465770761" w:history="1">
             <w:r>
               <w:rPr>
                 <w:rStyle w:val="Collegamentoipertestuale"/>
                 <w:noProof/>
               </w:rPr>
-              <w:t>Scenari amministratore</w:t>
+              <w:t>Requisiti non funzionali</w:t>
             </w:r>
             <w:r>
               <w:rPr>
@@ -1083,7 +1004,80 @@
                 <w:noProof/>
                 <w:webHidden/>
               </w:rPr>
-              <w:instrText xml:space="preserve"> PAGEREF _Toc464817534 \h </w:instrText>
+              <w:instrText xml:space="preserve"> PAGEREF _Toc465770761 \h </w:instrText>
+            </w:r>
+            <w:r>
+              <w:rPr>
+                <w:noProof/>
+                <w:webHidden/>
+              </w:rPr>
+            </w:r>
+            <w:r>
+              <w:rPr>
+                <w:noProof/>
+                <w:webHidden/>
+              </w:rPr>
+              <w:fldChar w:fldCharType="separate"/>
+            </w:r>
+            <w:r>
+              <w:rPr>
+                <w:noProof/>
+                <w:webHidden/>
+              </w:rPr>
+              <w:t>6</w:t>
+            </w:r>
+            <w:r>
+              <w:rPr>
+                <w:noProof/>
+                <w:webHidden/>
+              </w:rPr>
+              <w:fldChar w:fldCharType="end"/>
+            </w:r>
+          </w:hyperlink>
+        </w:p>
+        <w:p>
+          <w:pPr>
+            <w:pStyle w:val="Sommario1"/>
+            <w:tabs>
+              <w:tab w:val="right" w:leader="dot" w:pos="9622"/>
+            </w:tabs>
+            <w:rPr>
+              <w:rFonts w:asciiTheme="minorHAnsi" w:eastAsiaTheme="minorEastAsia" w:hAnsiTheme="minorHAnsi"/>
+              <w:b w:val="0"/>
+              <w:bCs w:val="0"/>
+              <w:noProof/>
+              <w:color w:val="auto"/>
+              <w:lang w:eastAsia="it-IT"/>
+            </w:rPr>
+          </w:pPr>
+          <w:hyperlink w:anchor="_Toc465770762" w:history="1">
+            <w:r>
+              <w:rPr>
+                <w:rStyle w:val="Collegamentoipertestuale"/>
+                <w:noProof/>
+              </w:rPr>
+              <w:t>Modelli del sistema</w:t>
+            </w:r>
+            <w:r>
+              <w:rPr>
+                <w:noProof/>
+                <w:webHidden/>
+              </w:rPr>
+              <w:tab/>
+            </w:r>
+            <w:r>
+              <w:rPr>
+                <w:noProof/>
+                <w:webHidden/>
+              </w:rPr>
+              <w:fldChar w:fldCharType="begin"/>
+            </w:r>
+            <w:r>
+              <w:rPr>
+                <w:noProof/>
+                <w:webHidden/>
+              </w:rPr>
+              <w:instrText xml:space="preserve"> PAGEREF _Toc465770762 \h </w:instrText>
             </w:r>
             <w:r>
               <w:rPr>
@@ -1122,21 +1116,19 @@
             </w:tabs>
             <w:rPr>
               <w:rFonts w:eastAsiaTheme="minorEastAsia"/>
-              <w:b/>
-              <w:bCs/>
               <w:noProof/>
               <w:sz w:val="24"/>
               <w:szCs w:val="24"/>
               <w:lang w:eastAsia="it-IT"/>
             </w:rPr>
           </w:pPr>
-          <w:hyperlink w:anchor="_Toc464817535" w:history="1">
+          <w:hyperlink w:anchor="_Toc465770763" w:history="1">
             <w:r>
               <w:rPr>
                 <w:rStyle w:val="Collegamentoipertestuale"/>
                 <w:noProof/>
               </w:rPr>
-              <w:t>Scenari cliente</w:t>
+              <w:t>Scenari amministratore</w:t>
             </w:r>
             <w:r>
               <w:rPr>
@@ -1157,7 +1149,7 @@
                 <w:noProof/>
                 <w:webHidden/>
               </w:rPr>
-              <w:instrText xml:space="preserve"> PAGEREF _Toc464817535 \h </w:instrText>
+              <w:instrText xml:space="preserve"> PAGEREF _Toc465770763 \h </w:instrText>
             </w:r>
             <w:r>
               <w:rPr>
@@ -1178,78 +1170,6 @@
                 <w:webHidden/>
               </w:rPr>
               <w:t>8</w:t>
-            </w:r>
-            <w:r>
-              <w:rPr>
-                <w:noProof/>
-                <w:webHidden/>
-              </w:rPr>
-              <w:fldChar w:fldCharType="end"/>
-            </w:r>
-          </w:hyperlink>
-        </w:p>
-        <w:p>
-          <w:pPr>
-            <w:pStyle w:val="Sommario1"/>
-            <w:tabs>
-              <w:tab w:val="right" w:leader="dot" w:pos="9622"/>
-            </w:tabs>
-            <w:rPr>
-              <w:rFonts w:eastAsiaTheme="minorEastAsia"/>
-              <w:b w:val="0"/>
-              <w:bCs w:val="0"/>
-              <w:noProof/>
-              <w:lang w:eastAsia="it-IT"/>
-            </w:rPr>
-          </w:pPr>
-          <w:hyperlink w:anchor="_Toc464817536" w:history="1">
-            <w:r>
-              <w:rPr>
-                <w:rStyle w:val="Collegamentoipertestuale"/>
-                <w:noProof/>
-              </w:rPr>
-              <w:t>Casi d’uso</w:t>
-            </w:r>
-            <w:r>
-              <w:rPr>
-                <w:noProof/>
-                <w:webHidden/>
-              </w:rPr>
-              <w:tab/>
-            </w:r>
-            <w:r>
-              <w:rPr>
-                <w:noProof/>
-                <w:webHidden/>
-              </w:rPr>
-              <w:fldChar w:fldCharType="begin"/>
-            </w:r>
-            <w:r>
-              <w:rPr>
-                <w:noProof/>
-                <w:webHidden/>
-              </w:rPr>
-              <w:instrText xml:space="preserve"> PAGEREF _Toc464817536 \h </w:instrText>
-            </w:r>
-            <w:r>
-              <w:rPr>
-                <w:noProof/>
-                <w:webHidden/>
-              </w:rPr>
-            </w:r>
-            <w:r>
-              <w:rPr>
-                <w:noProof/>
-                <w:webHidden/>
-              </w:rPr>
-              <w:fldChar w:fldCharType="separate"/>
-            </w:r>
-            <w:r>
-              <w:rPr>
-                <w:noProof/>
-                <w:webHidden/>
-              </w:rPr>
-              <w:t>9</w:t>
             </w:r>
             <w:r>
               <w:rPr>
@@ -1268,21 +1188,19 @@
             </w:tabs>
             <w:rPr>
               <w:rFonts w:eastAsiaTheme="minorEastAsia"/>
-              <w:b/>
-              <w:bCs/>
               <w:noProof/>
               <w:sz w:val="24"/>
               <w:szCs w:val="24"/>
               <w:lang w:eastAsia="it-IT"/>
             </w:rPr>
           </w:pPr>
-          <w:hyperlink w:anchor="_Toc464817537" w:history="1">
+          <w:hyperlink w:anchor="_Toc465770764" w:history="1">
             <w:r>
               <w:rPr>
                 <w:rStyle w:val="Collegamentoipertestuale"/>
                 <w:noProof/>
               </w:rPr>
-              <w:t>Use case utente generico: amministratore, cliente</w:t>
+              <w:t>Scenari cliente</w:t>
             </w:r>
             <w:r>
               <w:rPr>
@@ -1303,7 +1221,80 @@
                 <w:noProof/>
                 <w:webHidden/>
               </w:rPr>
-              <w:instrText xml:space="preserve"> PAGEREF _Toc464817537 \h </w:instrText>
+              <w:instrText xml:space="preserve"> PAGEREF _Toc465770764 \h </w:instrText>
+            </w:r>
+            <w:r>
+              <w:rPr>
+                <w:noProof/>
+                <w:webHidden/>
+              </w:rPr>
+            </w:r>
+            <w:r>
+              <w:rPr>
+                <w:noProof/>
+                <w:webHidden/>
+              </w:rPr>
+              <w:fldChar w:fldCharType="separate"/>
+            </w:r>
+            <w:r>
+              <w:rPr>
+                <w:noProof/>
+                <w:webHidden/>
+              </w:rPr>
+              <w:t>8</w:t>
+            </w:r>
+            <w:r>
+              <w:rPr>
+                <w:noProof/>
+                <w:webHidden/>
+              </w:rPr>
+              <w:fldChar w:fldCharType="end"/>
+            </w:r>
+          </w:hyperlink>
+        </w:p>
+        <w:p>
+          <w:pPr>
+            <w:pStyle w:val="Sommario1"/>
+            <w:tabs>
+              <w:tab w:val="right" w:leader="dot" w:pos="9622"/>
+            </w:tabs>
+            <w:rPr>
+              <w:rFonts w:asciiTheme="minorHAnsi" w:eastAsiaTheme="minorEastAsia" w:hAnsiTheme="minorHAnsi"/>
+              <w:b w:val="0"/>
+              <w:bCs w:val="0"/>
+              <w:noProof/>
+              <w:color w:val="auto"/>
+              <w:lang w:eastAsia="it-IT"/>
+            </w:rPr>
+          </w:pPr>
+          <w:hyperlink w:anchor="_Toc465770765" w:history="1">
+            <w:r>
+              <w:rPr>
+                <w:rStyle w:val="Collegamentoipertestuale"/>
+                <w:noProof/>
+              </w:rPr>
+              <w:t>Casi d’uso</w:t>
+            </w:r>
+            <w:r>
+              <w:rPr>
+                <w:noProof/>
+                <w:webHidden/>
+              </w:rPr>
+              <w:tab/>
+            </w:r>
+            <w:r>
+              <w:rPr>
+                <w:noProof/>
+                <w:webHidden/>
+              </w:rPr>
+              <w:fldChar w:fldCharType="begin"/>
+            </w:r>
+            <w:r>
+              <w:rPr>
+                <w:noProof/>
+                <w:webHidden/>
+              </w:rPr>
+              <w:instrText xml:space="preserve"> PAGEREF _Toc465770765 \h </w:instrText>
             </w:r>
             <w:r>
               <w:rPr>
@@ -1342,21 +1333,19 @@
             </w:tabs>
             <w:rPr>
               <w:rFonts w:eastAsiaTheme="minorEastAsia"/>
-              <w:b/>
-              <w:bCs/>
               <w:noProof/>
               <w:sz w:val="24"/>
               <w:szCs w:val="24"/>
               <w:lang w:eastAsia="it-IT"/>
             </w:rPr>
           </w:pPr>
-          <w:hyperlink w:anchor="_Toc464817538" w:history="1">
+          <w:hyperlink w:anchor="_Toc465770766" w:history="1">
             <w:r>
               <w:rPr>
                 <w:rStyle w:val="Collegamentoipertestuale"/>
                 <w:noProof/>
               </w:rPr>
-              <w:t>Use case amministratore</w:t>
+              <w:t>Use case utente generico: amministratore, cliente</w:t>
             </w:r>
             <w:r>
               <w:rPr>
@@ -1377,7 +1366,7 @@
                 <w:noProof/>
                 <w:webHidden/>
               </w:rPr>
-              <w:instrText xml:space="preserve"> PAGEREF _Toc464817538 \h </w:instrText>
+              <w:instrText xml:space="preserve"> PAGEREF _Toc465770766 \h </w:instrText>
             </w:r>
             <w:r>
               <w:rPr>
@@ -1397,7 +1386,7 @@
                 <w:noProof/>
                 <w:webHidden/>
               </w:rPr>
-              <w:t>10</w:t>
+              <w:t>9</w:t>
             </w:r>
             <w:r>
               <w:rPr>
@@ -1416,20 +1405,90 @@
             </w:tabs>
             <w:rPr>
               <w:rFonts w:eastAsiaTheme="minorEastAsia"/>
-              <w:b/>
-              <w:bCs/>
               <w:noProof/>
               <w:sz w:val="24"/>
               <w:szCs w:val="24"/>
               <w:lang w:eastAsia="it-IT"/>
             </w:rPr>
           </w:pPr>
-          <w:hyperlink w:anchor="_Toc464817539" w:history="1">
+          <w:hyperlink w:anchor="_Toc465770767" w:history="1">
             <w:r>
               <w:rPr>
                 <w:rStyle w:val="Collegamentoipertestuale"/>
                 <w:noProof/>
               </w:rPr>
+              <w:t>Use case amministratore</w:t>
+            </w:r>
+            <w:r>
+              <w:rPr>
+                <w:noProof/>
+                <w:webHidden/>
+              </w:rPr>
+              <w:tab/>
+            </w:r>
+            <w:r>
+              <w:rPr>
+                <w:noProof/>
+                <w:webHidden/>
+              </w:rPr>
+              <w:fldChar w:fldCharType="begin"/>
+            </w:r>
+            <w:r>
+              <w:rPr>
+                <w:noProof/>
+                <w:webHidden/>
+              </w:rPr>
+              <w:instrText xml:space="preserve"> PAGEREF _Toc465770767 \h </w:instrText>
+            </w:r>
+            <w:r>
+              <w:rPr>
+                <w:noProof/>
+                <w:webHidden/>
+              </w:rPr>
+            </w:r>
+            <w:r>
+              <w:rPr>
+                <w:noProof/>
+                <w:webHidden/>
+              </w:rPr>
+              <w:fldChar w:fldCharType="separate"/>
+            </w:r>
+            <w:r>
+              <w:rPr>
+                <w:noProof/>
+                <w:webHidden/>
+              </w:rPr>
+              <w:t>10</w:t>
+            </w:r>
+            <w:r>
+              <w:rPr>
+                <w:noProof/>
+                <w:webHidden/>
+              </w:rPr>
+              <w:fldChar w:fldCharType="end"/>
+            </w:r>
+          </w:hyperlink>
+        </w:p>
+        <w:p>
+          <w:pPr>
+            <w:pStyle w:val="Sommario2"/>
+            <w:tabs>
+              <w:tab w:val="right" w:leader="dot" w:pos="9622"/>
+            </w:tabs>
+            <w:rPr>
+              <w:rFonts w:eastAsiaTheme="minorEastAsia"/>
+              <w:noProof/>
+              <w:sz w:val="24"/>
+              <w:szCs w:val="24"/>
+              <w:lang w:eastAsia="it-IT"/>
+            </w:rPr>
+          </w:pPr>
+          <w:hyperlink w:anchor="_Toc465770768" w:history="1">
+            <w:r>
+              <w:rPr>
+                <w:rStyle w:val="Collegamentoipertestuale"/>
+                <w:noProof/>
+              </w:rPr>
               <w:t>Use case clienti</w:t>
             </w:r>
             <w:r>
@@ -1451,7 +1510,7 @@
                 <w:noProof/>
                 <w:webHidden/>
               </w:rPr>
-              <w:instrText xml:space="preserve"> PAGEREF _Toc464817539 \h </w:instrText>
+              <w:instrText xml:space="preserve"> PAGEREF _Toc465770768 \h </w:instrText>
             </w:r>
             <w:r>
               <w:rPr>
@@ -1498,8 +1557,6 @@
       <w:pPr>
         <w:pStyle w:val="Titolosommario"/>
       </w:pPr>
-      <w:bookmarkStart w:id="0" w:name="_GoBack"/>
-      <w:bookmarkEnd w:id="0"/>
     </w:p>
     <w:p>
       <w:r>
@@ -2039,81 +2096,82 @@
       <w:pPr>
         <w:pStyle w:val="Titolo1"/>
       </w:pPr>
-      <w:bookmarkStart w:id="1" w:name="_Toc464817488"/>
-      <w:bookmarkStart w:id="2" w:name="_Toc464817524"/>
-      <w:r>
+      <w:bookmarkStart w:id="0" w:name="_Toc464817488"/>
+      <w:bookmarkStart w:id="1" w:name="_Toc465770752"/>
+      <w:r>
+        <w:lastRenderedPageBreak/>
         <w:t>Introduzione</w:t>
       </w:r>
+      <w:bookmarkEnd w:id="0"/>
       <w:bookmarkEnd w:id="1"/>
+    </w:p>
+    <w:p/>
+    <w:p>
+      <w:pPr>
+        <w:pStyle w:val="Titolo2"/>
+      </w:pPr>
+      <w:bookmarkStart w:id="2" w:name="_Toc464817489"/>
+      <w:bookmarkStart w:id="3" w:name="_Toc465770753"/>
+      <w:r>
+        <w:t>Descrizione del sistema</w:t>
+      </w:r>
       <w:bookmarkEnd w:id="2"/>
+      <w:bookmarkEnd w:id="3"/>
     </w:p>
     <w:p/>
     <w:p>
+      <w:r>
+        <w:t>Sistema informatizzato di gestione di un negozio di informatica. In primo luogo si prevede la realizzazione di un database che permetta la catalogazione digitale degli addetti ai lavori, dei fornitori, dei prodotti/servizi offerti e dei clienti. E in secondo luogo la realizzazione di una piattaforma web che permetta la gestione del negozio da parte dell’amministratore e la possibilità di acquisto da parte dei clienti.</w:t>
+      </w:r>
+    </w:p>
+    <w:p/>
+    <w:p>
       <w:pPr>
         <w:pStyle w:val="Titolo2"/>
-      </w:pPr>
-      <w:bookmarkStart w:id="3" w:name="_Toc464817489"/>
-      <w:bookmarkStart w:id="4" w:name="_Toc464817525"/>
-      <w:r>
-        <w:t>Descrizione del sistema</w:t>
-      </w:r>
-      <w:bookmarkEnd w:id="3"/>
+        <w:rPr>
+          <w:szCs w:val="28"/>
+        </w:rPr>
+      </w:pPr>
+      <w:bookmarkStart w:id="4" w:name="_Toc464817490"/>
+      <w:bookmarkStart w:id="5" w:name="_Toc465770754"/>
+      <w:r>
+        <w:rPr>
+          <w:szCs w:val="28"/>
+        </w:rPr>
+        <w:t>Scopo del sistema</w:t>
+      </w:r>
       <w:bookmarkEnd w:id="4"/>
+      <w:bookmarkEnd w:id="5"/>
     </w:p>
     <w:p/>
     <w:p>
       <w:r>
-        <w:t>Sistema informatizzato di gestione di un negozio di informatica. In primo luogo si prevede la realizzazione di un database che permetta la catalogazione digitale degli addetti ai lavori, dei fornitori, dei prodotti/servizi offerti e dei clienti. E in secondo luogo la realizzazione di una piattaforma web che permetta la gestione del negozio da parte dell’amministratore e la possibilità di acquisto da parte dei clienti.</w:t>
+        <w:t xml:space="preserve">Il sistema, automatizzando la maggior parte delle operazioni che si svolgono in un normale negozio di informatica, renderà più fluido e leggero il carico di lavoro di chi è addetto all’amministrazione del suddetto negozio. Le operazioni di carico/scarico merci, di acquisto/vendita prodotti e di gestione documentazione (fatture in entrata/uscita) saranno gestite dal sistema che si verrà a creare e quindi i dati verranno conservati in un database relazionale creato ad-hoc e la gestione sarà affidata </w:t>
+      </w:r>
+      <w:r>
+        <w:t xml:space="preserve">ad </w:t>
+      </w:r>
+      <w:proofErr w:type="gramStart"/>
+      <w:r>
+        <w:t>una web</w:t>
+      </w:r>
+      <w:proofErr w:type="gramEnd"/>
+      <w:r>
+        <w:t xml:space="preserve"> application disegnata su misura per il cliente.</w:t>
       </w:r>
     </w:p>
     <w:p/>
     <w:p>
       <w:pPr>
         <w:pStyle w:val="Titolo2"/>
-        <w:rPr>
-          <w:szCs w:val="28"/>
-        </w:rPr>
-      </w:pPr>
-      <w:bookmarkStart w:id="5" w:name="_Toc464817490"/>
-      <w:bookmarkStart w:id="6" w:name="_Toc464817526"/>
-      <w:r>
-        <w:rPr>
-          <w:szCs w:val="28"/>
-        </w:rPr>
-        <w:t>Scopo del sistema</w:t>
-      </w:r>
-      <w:bookmarkEnd w:id="5"/>
+      </w:pPr>
+      <w:bookmarkStart w:id="6" w:name="_Toc464817491"/>
+      <w:bookmarkStart w:id="7" w:name="_Toc465770755"/>
+      <w:r>
+        <w:t>Obiettivi</w:t>
+      </w:r>
       <w:bookmarkEnd w:id="6"/>
-    </w:p>
-    <w:p/>
-    <w:p>
-      <w:r>
-        <w:t xml:space="preserve">Il sistema, automatizzando la maggior parte delle operazioni che si svolgono in un normale negozio di informatica, renderà più fluido e leggero il carico di lavoro di chi è addetto all’amministrazione del suddetto negozio. Le operazioni di carico/scarico merci, di acquisto/vendita prodotti e di gestione documentazione (fatture in entrata/uscita) saranno gestite dal sistema che si verrà a creare e quindi i dati verranno conservati in un database relazionale creato ad-hoc e la gestione sarà affidata </w:t>
-      </w:r>
-      <w:r>
-        <w:t xml:space="preserve">ad </w:t>
-      </w:r>
-      <w:proofErr w:type="gramStart"/>
-      <w:r>
-        <w:t>una web</w:t>
-      </w:r>
-      <w:proofErr w:type="gramEnd"/>
-      <w:r>
-        <w:t xml:space="preserve"> application disegnata su misura per il cliente.</w:t>
-      </w:r>
-    </w:p>
-    <w:p/>
-    <w:p>
-      <w:pPr>
-        <w:pStyle w:val="Titolo2"/>
-      </w:pPr>
-      <w:bookmarkStart w:id="7" w:name="_Toc464817491"/>
-      <w:bookmarkStart w:id="8" w:name="_Toc464817527"/>
-      <w:r>
-        <w:t>Obiettivi</w:t>
-      </w:r>
       <w:bookmarkEnd w:id="7"/>
-      <w:bookmarkEnd w:id="8"/>
     </w:p>
     <w:p/>
     <w:p>
@@ -2155,13 +2213,13 @@
       <w:pPr>
         <w:pStyle w:val="Titolo2"/>
       </w:pPr>
-      <w:bookmarkStart w:id="9" w:name="_Toc464817492"/>
-      <w:bookmarkStart w:id="10" w:name="_Toc464817528"/>
+      <w:bookmarkStart w:id="8" w:name="_Toc464817492"/>
+      <w:bookmarkStart w:id="9" w:name="_Toc465770756"/>
       <w:r>
         <w:t>Overview</w:t>
       </w:r>
+      <w:bookmarkEnd w:id="8"/>
       <w:bookmarkEnd w:id="9"/>
-      <w:bookmarkEnd w:id="10"/>
     </w:p>
     <w:p/>
     <w:p>
@@ -2176,13 +2234,13 @@
       <w:pPr>
         <w:pStyle w:val="Titolo1"/>
       </w:pPr>
-      <w:bookmarkStart w:id="11" w:name="_Toc464817493"/>
-      <w:bookmarkStart w:id="12" w:name="_Toc464817529"/>
+      <w:bookmarkStart w:id="10" w:name="_Toc464817493"/>
+      <w:bookmarkStart w:id="11" w:name="_Toc465770757"/>
       <w:r>
         <w:t>Architettura del sistema corrente</w:t>
       </w:r>
+      <w:bookmarkEnd w:id="10"/>
       <w:bookmarkEnd w:id="11"/>
-      <w:bookmarkEnd w:id="12"/>
     </w:p>
     <w:p/>
     <w:p>
@@ -2197,21 +2255,57 @@
       <w:pPr>
         <w:pStyle w:val="Titolo1"/>
       </w:pPr>
-      <w:bookmarkStart w:id="13" w:name="_Toc464817494"/>
-      <w:bookmarkStart w:id="14" w:name="_Toc464817530"/>
-      <w:r>
+      <w:bookmarkStart w:id="12" w:name="_Toc464817494"/>
+      <w:bookmarkStart w:id="13" w:name="_Toc465770758"/>
+      <w:r>
+        <w:lastRenderedPageBreak/>
         <w:t>Sistema proposto</w:t>
       </w:r>
+      <w:bookmarkEnd w:id="12"/>
       <w:bookmarkEnd w:id="13"/>
+    </w:p>
+    <w:p/>
+    <w:p>
+      <w:pPr>
+        <w:pStyle w:val="Titolo2"/>
+      </w:pPr>
+      <w:bookmarkStart w:id="14" w:name="_Toc465770759"/>
+      <w:r>
+        <w:t>Identificazione attori</w:t>
+      </w:r>
       <w:bookmarkEnd w:id="14"/>
     </w:p>
     <w:p/>
     <w:p>
+      <w:r>
+        <w:rPr>
+          <w:b/>
+        </w:rPr>
+        <w:t>Amministratore:</w:t>
+      </w:r>
+      <w:r>
+        <w:t xml:space="preserve"> è colui che gestisce la piattaforma, inizialmente si occupa di ogni aspetto funzionale del sistema ma è previsto, in un secondo momento, lo sviluppo di un modulo che possa prevedere la divisione dei compiti tra vari attori che gestiscono separatamente i vari aspetti che sono presenti (es. vendita, gestione magazzino, spedizioni).</w:t>
+      </w:r>
+    </w:p>
+    <w:p/>
+    <w:p>
+      <w:r>
+        <w:rPr>
+          <w:b/>
+        </w:rPr>
+        <w:t xml:space="preserve">Cliente: </w:t>
+      </w:r>
+      <w:r>
+        <w:t>è il generico cliente che si registra, accede e acquista beni e/o servizi offerti dalla piattaforma.</w:t>
+      </w:r>
+    </w:p>
+    <w:p/>
+    <w:p>
       <w:pPr>
         <w:pStyle w:val="Titolo2"/>
       </w:pPr>
       <w:bookmarkStart w:id="15" w:name="_Toc464817495"/>
-      <w:bookmarkStart w:id="16" w:name="_Toc464817531"/>
+      <w:bookmarkStart w:id="16" w:name="_Toc465770760"/>
       <w:r>
         <w:t>Requisiti funzionali</w:t>
       </w:r>
@@ -2770,7 +2864,15 @@
           <w:rFonts w:ascii="Calibri" w:hAnsi="Calibri" w:cs="Times"/>
           <w:color w:val="000000"/>
         </w:rPr>
-        <w:t>questa funzionalità permette all’amministratore di inserire nuovi utenti che devono gestire la pagina (magazzinieri, web manager, ecc.).</w:t>
+        <w:t xml:space="preserve">questa funzionalità permette </w:t>
+      </w:r>
+      <w:r>
+        <w:rPr>
+          <w:rFonts w:ascii="Calibri" w:hAnsi="Calibri" w:cs="Times"/>
+          <w:color w:val="000000"/>
+        </w:rPr>
+        <w:lastRenderedPageBreak/>
+        <w:t>all’amministratore di inserire nuovi utenti che devono gestire la pagina (magazzinieri, web manager, ecc.).</w:t>
       </w:r>
     </w:p>
     <w:p>
@@ -3729,8 +3831,9 @@
         <w:pStyle w:val="Titolo2"/>
       </w:pPr>
       <w:bookmarkStart w:id="17" w:name="_Toc464817496"/>
-      <w:bookmarkStart w:id="18" w:name="_Toc464817532"/>
-      <w:r>
+      <w:bookmarkStart w:id="18" w:name="_Toc465770761"/>
+      <w:r>
+        <w:lastRenderedPageBreak/>
         <w:t>Requisiti non funzionali</w:t>
       </w:r>
       <w:bookmarkEnd w:id="17"/>
@@ -4294,7 +4397,7 @@
         <w:pStyle w:val="Titolo1"/>
       </w:pPr>
       <w:bookmarkStart w:id="19" w:name="_Toc464817497"/>
-      <w:bookmarkStart w:id="20" w:name="_Toc464817533"/>
+      <w:bookmarkStart w:id="20" w:name="_Toc465770762"/>
       <w:r>
         <w:t>Modelli del sistema</w:t>
       </w:r>
@@ -4336,7 +4439,7 @@
         <w:pStyle w:val="Titolo2"/>
       </w:pPr>
       <w:bookmarkStart w:id="21" w:name="_Toc464817498"/>
-      <w:bookmarkStart w:id="22" w:name="_Toc464817534"/>
+      <w:bookmarkStart w:id="22" w:name="_Toc465770763"/>
       <w:r>
         <w:t>Scenari amministratore</w:t>
       </w:r>
@@ -4664,7 +4767,7 @@
         <w:pStyle w:val="Titolo2"/>
       </w:pPr>
       <w:bookmarkStart w:id="23" w:name="_Toc464817499"/>
-      <w:bookmarkStart w:id="24" w:name="_Toc464817535"/>
+      <w:bookmarkStart w:id="24" w:name="_Toc465770764"/>
       <w:r>
         <w:t>Scenari cliente</w:t>
       </w:r>
@@ -4822,6 +4925,7 @@
               </w:numPr>
             </w:pPr>
             <w:r>
+              <w:lastRenderedPageBreak/>
               <w:t>Pino decide quindi di registrarsi dato che è il suo primo accesso alla piattaforma;</w:t>
             </w:r>
           </w:p>
@@ -5295,6 +5399,7 @@
               </w:numPr>
             </w:pPr>
             <w:r>
+              <w:lastRenderedPageBreak/>
               <w:t>(una volta ricevuta la risposta) Pino controlla il preventivo e decide di riparare il telefono;</w:t>
             </w:r>
           </w:p>
@@ -5321,7 +5426,7 @@
         <w:pStyle w:val="Titolo1"/>
       </w:pPr>
       <w:bookmarkStart w:id="25" w:name="_Toc464817500"/>
-      <w:bookmarkStart w:id="26" w:name="_Toc464817536"/>
+      <w:bookmarkStart w:id="26" w:name="_Toc465770765"/>
       <w:r>
         <w:t>Casi d’uso</w:t>
       </w:r>
@@ -5334,7 +5439,7 @@
         <w:pStyle w:val="Titolo2"/>
       </w:pPr>
       <w:bookmarkStart w:id="27" w:name="_Toc464817501"/>
-      <w:bookmarkStart w:id="28" w:name="_Toc464817537"/>
+      <w:bookmarkStart w:id="28" w:name="_Toc465770766"/>
       <w:r>
         <w:t>Use case utente generico: amministratore, cliente</w:t>
       </w:r>
@@ -5610,222 +5715,59 @@
       </w:tr>
     </w:tbl>
     <w:p/>
-    <w:tbl>
-      <w:tblPr>
-        <w:tblStyle w:val="Grigliatabella"/>
-        <w:tblW w:w="0" w:type="auto"/>
-        <w:tblLook w:val="04A0" w:firstRow="1" w:lastRow="0" w:firstColumn="1" w:lastColumn="0" w:noHBand="0" w:noVBand="1"/>
-      </w:tblPr>
-      <w:tblGrid>
-        <w:gridCol w:w="4811"/>
-        <w:gridCol w:w="4811"/>
-      </w:tblGrid>
-      <w:tr>
-        <w:tc>
-          <w:tcPr>
-            <w:tcW w:w="4811" w:type="dxa"/>
-          </w:tcPr>
-          <w:p>
-            <w:pPr>
-              <w:rPr>
-                <w:b/>
-              </w:rPr>
-            </w:pPr>
-            <w:r>
-              <w:rPr>
-                <w:b/>
-              </w:rPr>
-              <w:t>Nome use case</w:t>
-            </w:r>
-          </w:p>
-        </w:tc>
-        <w:tc>
-          <w:tcPr>
-            <w:tcW w:w="4811" w:type="dxa"/>
-          </w:tcPr>
-          <w:p>
-            <w:r>
-              <w:t>Logout</w:t>
-            </w:r>
-          </w:p>
-        </w:tc>
-      </w:tr>
-      <w:tr>
-        <w:tc>
-          <w:tcPr>
-            <w:tcW w:w="4811" w:type="dxa"/>
-          </w:tcPr>
-          <w:p>
-            <w:pPr>
-              <w:rPr>
-                <w:b/>
-              </w:rPr>
-            </w:pPr>
-            <w:r>
-              <w:rPr>
-                <w:b/>
-              </w:rPr>
-              <w:t>Partecipanti</w:t>
-            </w:r>
-          </w:p>
-        </w:tc>
-        <w:tc>
-          <w:tcPr>
-            <w:tcW w:w="4811" w:type="dxa"/>
-          </w:tcPr>
-          <w:p>
-            <w:r>
-              <w:t>Utente generico</w:t>
-            </w:r>
-          </w:p>
-        </w:tc>
-      </w:tr>
-      <w:tr>
-        <w:tc>
-          <w:tcPr>
-            <w:tcW w:w="4811" w:type="dxa"/>
-          </w:tcPr>
-          <w:p>
-            <w:pPr>
-              <w:rPr>
-                <w:b/>
-              </w:rPr>
-            </w:pPr>
-            <w:r>
-              <w:rPr>
-                <w:b/>
-              </w:rPr>
-              <w:t>Condizioni di ingresso</w:t>
-            </w:r>
-          </w:p>
-        </w:tc>
-        <w:tc>
-          <w:tcPr>
-            <w:tcW w:w="4811" w:type="dxa"/>
-          </w:tcPr>
-          <w:p>
-            <w:r>
-              <w:t>L</w:t>
-            </w:r>
-            <w:r>
-              <w:t>’utente ha effettuato l’accesso</w:t>
-            </w:r>
-          </w:p>
-        </w:tc>
-      </w:tr>
-      <w:tr>
-        <w:tc>
-          <w:tcPr>
-            <w:tcW w:w="4811" w:type="dxa"/>
-          </w:tcPr>
-          <w:p>
-            <w:pPr>
-              <w:rPr>
-                <w:b/>
-              </w:rPr>
-            </w:pPr>
-            <w:r>
-              <w:rPr>
-                <w:b/>
-              </w:rPr>
-              <w:t>Flusso di eventi</w:t>
-            </w:r>
-          </w:p>
-        </w:tc>
-        <w:tc>
-          <w:tcPr>
-            <w:tcW w:w="4811" w:type="dxa"/>
-          </w:tcPr>
-          <w:p>
-            <w:pPr>
-              <w:pStyle w:val="Paragrafoelenco"/>
-              <w:numPr>
-                <w:ilvl w:val="0"/>
-                <w:numId w:val="8"/>
-              </w:numPr>
-            </w:pPr>
-            <w:r>
-              <w:t>L’utente clicca su logout;</w:t>
-            </w:r>
-          </w:p>
-          <w:p>
-            <w:pPr>
-              <w:pStyle w:val="Paragrafoelenco"/>
-              <w:numPr>
-                <w:ilvl w:val="0"/>
-                <w:numId w:val="8"/>
-              </w:numPr>
-            </w:pPr>
-            <w:r>
-              <w:t>Il sistema disconnette l’utente.</w:t>
-            </w:r>
-          </w:p>
-        </w:tc>
-      </w:tr>
-      <w:tr>
-        <w:tc>
-          <w:tcPr>
-            <w:tcW w:w="4811" w:type="dxa"/>
-          </w:tcPr>
-          <w:p>
-            <w:pPr>
-              <w:rPr>
-                <w:b/>
-              </w:rPr>
-            </w:pPr>
-            <w:r>
-              <w:rPr>
-                <w:b/>
-              </w:rPr>
-              <w:t>Eccezioni</w:t>
-            </w:r>
-          </w:p>
-        </w:tc>
-        <w:tc>
-          <w:tcPr>
-            <w:tcW w:w="4811" w:type="dxa"/>
-          </w:tcPr>
-          <w:p>
-            <w:r>
-              <w:t>Il sistema non riesce a disconnettere l’utente</w:t>
-            </w:r>
-          </w:p>
-        </w:tc>
-      </w:tr>
-      <w:tr>
-        <w:tc>
-          <w:tcPr>
-            <w:tcW w:w="4811" w:type="dxa"/>
-          </w:tcPr>
-          <w:p>
-            <w:pPr>
-              <w:rPr>
-                <w:b/>
-              </w:rPr>
-            </w:pPr>
-            <w:r>
-              <w:rPr>
-                <w:b/>
-              </w:rPr>
-              <w:t>Condizioni di uscita</w:t>
-            </w:r>
-          </w:p>
-        </w:tc>
-        <w:tc>
-          <w:tcPr>
-            <w:tcW w:w="4811" w:type="dxa"/>
-          </w:tcPr>
-          <w:p>
-            <w:r>
-              <w:t xml:space="preserve">L’utente ha effettuato </w:t>
-            </w:r>
-            <w:r>
-              <w:t>il logout</w:t>
-            </w:r>
-          </w:p>
-        </w:tc>
-      </w:tr>
-    </w:tbl>
+    <w:p>
+      <w:pPr>
+        <w:jc w:val="center"/>
+      </w:pPr>
+      <w:r>
+        <w:rPr>
+          <w:noProof/>
+          <w:lang w:eastAsia="it-IT"/>
+        </w:rPr>
+        <w:lastRenderedPageBreak/>
+        <w:drawing>
+          <wp:inline distT="0" distB="0" distL="0" distR="0" wp14:anchorId="25735A44" wp14:editId="2918D411">
+            <wp:extent cx="5944483" cy="2489623"/>
+            <wp:effectExtent l="0" t="0" r="0" b="0"/>
+            <wp:docPr id="1" name="Immagine 1"/>
+            <wp:cNvGraphicFramePr>
+              <a:graphicFrameLocks xmlns:a="http://schemas.openxmlformats.org/drawingml/2006/main" noChangeAspect="1"/>
+            </wp:cNvGraphicFramePr>
+            <a:graphic xmlns:a="http://schemas.openxmlformats.org/drawingml/2006/main">
+              <a:graphicData uri="http://schemas.openxmlformats.org/drawingml/2006/picture">
+                <pic:pic xmlns:pic="http://schemas.openxmlformats.org/drawingml/2006/picture">
+                  <pic:nvPicPr>
+                    <pic:cNvPr id="1" name="Login.png"/>
+                    <pic:cNvPicPr/>
+                  </pic:nvPicPr>
+                  <pic:blipFill>
+                    <a:blip r:embed="rId10">
+                      <a:extLst>
+                        <a:ext uri="{28A0092B-C50C-407E-A947-70E740481C1C}">
+                          <a14:useLocalDpi xmlns:a14="http://schemas.microsoft.com/office/drawing/2010/main" val="0"/>
+                        </a:ext>
+                      </a:extLst>
+                    </a:blip>
+                    <a:stretch>
+                      <a:fillRect/>
+                    </a:stretch>
+                  </pic:blipFill>
+                  <pic:spPr>
+                    <a:xfrm>
+                      <a:off x="0" y="0"/>
+                      <a:ext cx="5965959" cy="2498618"/>
+                    </a:xfrm>
+                    <a:prstGeom prst="rect">
+                      <a:avLst/>
+                    </a:prstGeom>
+                  </pic:spPr>
+                </pic:pic>
+              </a:graphicData>
+            </a:graphic>
+          </wp:inline>
+        </w:drawing>
+      </w:r>
+    </w:p>
     <w:p/>
     <w:tbl>
       <w:tblPr>
@@ -5862,7 +5804,7 @@
           </w:tcPr>
           <w:p>
             <w:r>
-              <w:t>Ricerca prodotto</w:t>
+              <w:t>Logout</w:t>
             </w:r>
           </w:p>
         </w:tc>
@@ -5922,10 +5864,10 @@
           </w:tcPr>
           <w:p>
             <w:r>
-              <w:t xml:space="preserve">L’utente </w:t>
-            </w:r>
-            <w:r>
-              <w:t>sta navigando il sito web</w:t>
+              <w:t>L</w:t>
+            </w:r>
+            <w:r>
+              <w:t>’utente ha effettuato l’accesso</w:t>
             </w:r>
           </w:p>
         </w:tc>
@@ -5958,11 +5900,11 @@
               <w:pStyle w:val="Paragrafoelenco"/>
               <w:numPr>
                 <w:ilvl w:val="0"/>
-                <w:numId w:val="9"/>
+                <w:numId w:val="8"/>
               </w:numPr>
             </w:pPr>
             <w:r>
-              <w:t>L’utente naviga sul sito web;</w:t>
+              <w:t>L’utente clicca su logout;</w:t>
             </w:r>
           </w:p>
           <w:p>
@@ -5970,47 +5912,11 @@
               <w:pStyle w:val="Paragrafoelenco"/>
               <w:numPr>
                 <w:ilvl w:val="0"/>
-                <w:numId w:val="9"/>
+                <w:numId w:val="8"/>
               </w:numPr>
             </w:pPr>
             <w:r>
-              <w:t>Decide di cercare un prodotto specifico;</w:t>
-            </w:r>
-          </w:p>
-          <w:p>
-            <w:pPr>
-              <w:pStyle w:val="Paragrafoelenco"/>
-              <w:numPr>
-                <w:ilvl w:val="0"/>
-                <w:numId w:val="9"/>
-              </w:numPr>
-            </w:pPr>
-            <w:r>
-              <w:t>Digita sulla barra di ricerca il nome del prodotto;</w:t>
-            </w:r>
-          </w:p>
-          <w:p>
-            <w:pPr>
-              <w:pStyle w:val="Paragrafoelenco"/>
-              <w:numPr>
-                <w:ilvl w:val="0"/>
-                <w:numId w:val="9"/>
-              </w:numPr>
-            </w:pPr>
-            <w:r>
-              <w:t>L’utente lancia la ricerca;</w:t>
-            </w:r>
-          </w:p>
-          <w:p>
-            <w:pPr>
-              <w:pStyle w:val="Paragrafoelenco"/>
-              <w:numPr>
-                <w:ilvl w:val="0"/>
-                <w:numId w:val="9"/>
-              </w:numPr>
-            </w:pPr>
-            <w:r>
-              <w:t>Il sistema visualizza i prodotti trovati.</w:t>
+              <w:t>Il sistema disconnette l’utente.</w:t>
             </w:r>
           </w:p>
         </w:tc>
@@ -6040,7 +5946,7 @@
           </w:tcPr>
           <w:p>
             <w:r>
-              <w:t>Il sistema non trova i prodotti desiderati</w:t>
+              <w:t>Il sistema non riesce a disconnettere l’utente</w:t>
             </w:r>
           </w:p>
         </w:tc>
@@ -6070,7 +5976,10 @@
           </w:tcPr>
           <w:p>
             <w:r>
-              <w:t>L’utente trova il prodotto</w:t>
+              <w:t xml:space="preserve">L’utente ha effettuato </w:t>
+            </w:r>
+            <w:r>
+              <w:t>il logout</w:t>
             </w:r>
           </w:p>
         </w:tc>
@@ -6079,15 +5988,55 @@
     <w:p/>
     <w:p>
       <w:pPr>
-        <w:pStyle w:val="Titolo2"/>
-      </w:pPr>
-      <w:bookmarkStart w:id="29" w:name="_Toc464817502"/>
-      <w:bookmarkStart w:id="30" w:name="_Toc464817538"/>
-      <w:r>
-        <w:t>Use case amministratore</w:t>
-      </w:r>
-      <w:bookmarkEnd w:id="29"/>
-      <w:bookmarkEnd w:id="30"/>
+        <w:jc w:val="center"/>
+      </w:pPr>
+      <w:r>
+        <w:rPr>
+          <w:noProof/>
+          <w:lang w:eastAsia="it-IT"/>
+        </w:rPr>
+        <w:drawing>
+          <wp:inline distT="0" distB="0" distL="0" distR="0" wp14:anchorId="43CC4E23" wp14:editId="7E5489CA">
+            <wp:extent cx="6116320" cy="1174750"/>
+            <wp:effectExtent l="0" t="0" r="5080" b="0"/>
+            <wp:docPr id="4" name="Immagine 4"/>
+            <wp:cNvGraphicFramePr>
+              <a:graphicFrameLocks xmlns:a="http://schemas.openxmlformats.org/drawingml/2006/main" noChangeAspect="1"/>
+            </wp:cNvGraphicFramePr>
+            <a:graphic xmlns:a="http://schemas.openxmlformats.org/drawingml/2006/main">
+              <a:graphicData uri="http://schemas.openxmlformats.org/drawingml/2006/picture">
+                <pic:pic xmlns:pic="http://schemas.openxmlformats.org/drawingml/2006/picture">
+                  <pic:nvPicPr>
+                    <pic:cNvPr id="4" name="Logout.png"/>
+                    <pic:cNvPicPr/>
+                  </pic:nvPicPr>
+                  <pic:blipFill>
+                    <a:blip r:embed="rId11">
+                      <a:extLst>
+                        <a:ext uri="{28A0092B-C50C-407E-A947-70E740481C1C}">
+                          <a14:useLocalDpi xmlns:a14="http://schemas.microsoft.com/office/drawing/2010/main" val="0"/>
+                        </a:ext>
+                      </a:extLst>
+                    </a:blip>
+                    <a:stretch>
+                      <a:fillRect/>
+                    </a:stretch>
+                  </pic:blipFill>
+                  <pic:spPr>
+                    <a:xfrm>
+                      <a:off x="0" y="0"/>
+                      <a:ext cx="6116320" cy="1174750"/>
+                    </a:xfrm>
+                    <a:prstGeom prst="rect">
+                      <a:avLst/>
+                    </a:prstGeom>
+                  </pic:spPr>
+                </pic:pic>
+              </a:graphicData>
+            </a:graphic>
+          </wp:inline>
+        </w:drawing>
+      </w:r>
     </w:p>
     <w:p/>
     <w:tbl>
@@ -6125,7 +6074,7 @@
           </w:tcPr>
           <w:p>
             <w:r>
-              <w:t>Carico merci</w:t>
+              <w:t>Ricerca prodotto</w:t>
             </w:r>
           </w:p>
         </w:tc>
@@ -6155,7 +6104,7 @@
           </w:tcPr>
           <w:p>
             <w:r>
-              <w:t>Amministratore</w:t>
+              <w:t>Utente generico</w:t>
             </w:r>
           </w:p>
         </w:tc>
@@ -6185,7 +6134,10 @@
           </w:tcPr>
           <w:p>
             <w:r>
-              <w:t>L’amministratore ha effettuato il login</w:t>
+              <w:t xml:space="preserve">L’utente </w:t>
+            </w:r>
+            <w:r>
+              <w:t>sta navigando il sito web</w:t>
             </w:r>
           </w:p>
         </w:tc>
@@ -6218,14 +6170,11 @@
               <w:pStyle w:val="Paragrafoelenco"/>
               <w:numPr>
                 <w:ilvl w:val="0"/>
-                <w:numId w:val="10"/>
+                <w:numId w:val="9"/>
               </w:numPr>
             </w:pPr>
             <w:r>
-              <w:t>L’amministratore si reca sulla sezione “Carica prodotti”</w:t>
-            </w:r>
-            <w:r>
-              <w:t>;</w:t>
+              <w:t>L’utente naviga sul sito web;</w:t>
             </w:r>
           </w:p>
           <w:p>
@@ -6233,11 +6182,11 @@
               <w:pStyle w:val="Paragrafoelenco"/>
               <w:numPr>
                 <w:ilvl w:val="0"/>
-                <w:numId w:val="10"/>
+                <w:numId w:val="9"/>
               </w:numPr>
             </w:pPr>
             <w:r>
-              <w:t>Compila il form con i prodotti da inserire;</w:t>
+              <w:t>Decide di cercare un prodotto specifico;</w:t>
             </w:r>
           </w:p>
           <w:p>
@@ -6245,11 +6194,11 @@
               <w:pStyle w:val="Paragrafoelenco"/>
               <w:numPr>
                 <w:ilvl w:val="0"/>
-                <w:numId w:val="10"/>
+                <w:numId w:val="9"/>
               </w:numPr>
             </w:pPr>
             <w:r>
-              <w:t>Conferma l’inserimento;</w:t>
+              <w:t>Digita sulla barra di ricerca il nome del prodotto;</w:t>
             </w:r>
           </w:p>
           <w:p>
@@ -6257,11 +6206,11 @@
               <w:pStyle w:val="Paragrafoelenco"/>
               <w:numPr>
                 <w:ilvl w:val="0"/>
-                <w:numId w:val="10"/>
+                <w:numId w:val="9"/>
               </w:numPr>
             </w:pPr>
             <w:r>
-              <w:t>Il sistema resetta i campi e permette l’immissione di un nuovo prodotto;</w:t>
+              <w:t>L’utente lancia la ricerca;</w:t>
             </w:r>
           </w:p>
           <w:p>
@@ -6269,11 +6218,11 @@
               <w:pStyle w:val="Paragrafoelenco"/>
               <w:numPr>
                 <w:ilvl w:val="0"/>
-                <w:numId w:val="10"/>
+                <w:numId w:val="9"/>
               </w:numPr>
             </w:pPr>
             <w:r>
-              <w:t>L’amministratore ripete i passi 2 e 3 per tutti i prodotti da inserire;</w:t>
+              <w:t>Il sistema visualizza i prodotti trovati.</w:t>
             </w:r>
           </w:p>
         </w:tc>
@@ -6303,12 +6252,7 @@
           </w:tcPr>
           <w:p>
             <w:r>
-              <w:t>Dati non presenti</w:t>
-            </w:r>
-          </w:p>
-          <w:p>
-            <w:r>
-              <w:t>Errore nel formato dei dati</w:t>
+              <w:t>Il sistema non trova i prodotti desiderati</w:t>
             </w:r>
           </w:p>
         </w:tc>
@@ -6338,259 +6282,7 @@
           </w:tcPr>
           <w:p>
             <w:r>
-              <w:t>Sono stati inseriti tutti i prodotti</w:t>
-            </w:r>
-          </w:p>
-        </w:tc>
-      </w:tr>
-    </w:tbl>
-    <w:p>
-      <w:r>
-        <w:t xml:space="preserve">  </w:t>
-      </w:r>
-    </w:p>
-    <w:tbl>
-      <w:tblPr>
-        <w:tblStyle w:val="Grigliatabella"/>
-        <w:tblW w:w="0" w:type="auto"/>
-        <w:tblLook w:val="04A0" w:firstRow="1" w:lastRow="0" w:firstColumn="1" w:lastColumn="0" w:noHBand="0" w:noVBand="1"/>
-      </w:tblPr>
-      <w:tblGrid>
-        <w:gridCol w:w="4811"/>
-        <w:gridCol w:w="4811"/>
-      </w:tblGrid>
-      <w:tr>
-        <w:tc>
-          <w:tcPr>
-            <w:tcW w:w="4811" w:type="dxa"/>
-          </w:tcPr>
-          <w:p>
-            <w:pPr>
-              <w:rPr>
-                <w:b/>
-              </w:rPr>
-            </w:pPr>
-            <w:r>
-              <w:rPr>
-                <w:b/>
-              </w:rPr>
-              <w:t>Nome use case</w:t>
-            </w:r>
-          </w:p>
-        </w:tc>
-        <w:tc>
-          <w:tcPr>
-            <w:tcW w:w="4811" w:type="dxa"/>
-          </w:tcPr>
-          <w:p>
-            <w:r>
-              <w:t>Modifica prezzo</w:t>
-            </w:r>
-          </w:p>
-        </w:tc>
-      </w:tr>
-      <w:tr>
-        <w:tc>
-          <w:tcPr>
-            <w:tcW w:w="4811" w:type="dxa"/>
-          </w:tcPr>
-          <w:p>
-            <w:pPr>
-              <w:rPr>
-                <w:b/>
-              </w:rPr>
-            </w:pPr>
-            <w:r>
-              <w:rPr>
-                <w:b/>
-              </w:rPr>
-              <w:t>Partecipanti</w:t>
-            </w:r>
-          </w:p>
-        </w:tc>
-        <w:tc>
-          <w:tcPr>
-            <w:tcW w:w="4811" w:type="dxa"/>
-          </w:tcPr>
-          <w:p>
-            <w:r>
-              <w:t>Amministratore</w:t>
-            </w:r>
-          </w:p>
-        </w:tc>
-      </w:tr>
-      <w:tr>
-        <w:tc>
-          <w:tcPr>
-            <w:tcW w:w="4811" w:type="dxa"/>
-          </w:tcPr>
-          <w:p>
-            <w:pPr>
-              <w:rPr>
-                <w:b/>
-              </w:rPr>
-            </w:pPr>
-            <w:r>
-              <w:rPr>
-                <w:b/>
-              </w:rPr>
-              <w:t>Condizioni di ingresso</w:t>
-            </w:r>
-          </w:p>
-        </w:tc>
-        <w:tc>
-          <w:tcPr>
-            <w:tcW w:w="4811" w:type="dxa"/>
-          </w:tcPr>
-          <w:p>
-            <w:r>
-              <w:t>L’amministratore ha effettuato il login</w:t>
-            </w:r>
-          </w:p>
-          <w:p>
-            <w:r>
-              <w:t>L’amministratore ha ricercato il prodotto</w:t>
-            </w:r>
-          </w:p>
-        </w:tc>
-      </w:tr>
-      <w:tr>
-        <w:tc>
-          <w:tcPr>
-            <w:tcW w:w="4811" w:type="dxa"/>
-          </w:tcPr>
-          <w:p>
-            <w:pPr>
-              <w:rPr>
-                <w:b/>
-              </w:rPr>
-            </w:pPr>
-            <w:r>
-              <w:rPr>
-                <w:b/>
-              </w:rPr>
-              <w:t>Flusso di eventi</w:t>
-            </w:r>
-          </w:p>
-        </w:tc>
-        <w:tc>
-          <w:tcPr>
-            <w:tcW w:w="4811" w:type="dxa"/>
-          </w:tcPr>
-          <w:p>
-            <w:pPr>
-              <w:pStyle w:val="Paragrafoelenco"/>
-              <w:numPr>
-                <w:ilvl w:val="0"/>
-                <w:numId w:val="11"/>
-              </w:numPr>
-            </w:pPr>
-            <w:r>
-              <w:t xml:space="preserve">L’amministratore </w:t>
-            </w:r>
-            <w:r>
-              <w:t>clicca su “modifica prezzo”;</w:t>
-            </w:r>
-          </w:p>
-          <w:p>
-            <w:pPr>
-              <w:pStyle w:val="Paragrafoelenco"/>
-              <w:numPr>
-                <w:ilvl w:val="0"/>
-                <w:numId w:val="11"/>
-              </w:numPr>
-            </w:pPr>
-            <w:r>
-              <w:t>L’amministratore compila il form con il nuovo prezzo;</w:t>
-            </w:r>
-          </w:p>
-          <w:p>
-            <w:pPr>
-              <w:pStyle w:val="Paragrafoelenco"/>
-              <w:numPr>
-                <w:ilvl w:val="0"/>
-                <w:numId w:val="11"/>
-              </w:numPr>
-            </w:pPr>
-            <w:r>
-              <w:t>L’amministratore conferma;</w:t>
-            </w:r>
-          </w:p>
-          <w:p>
-            <w:pPr>
-              <w:pStyle w:val="Paragrafoelenco"/>
-              <w:numPr>
-                <w:ilvl w:val="0"/>
-                <w:numId w:val="11"/>
-              </w:numPr>
-            </w:pPr>
-            <w:r>
-              <w:t>Il sistema modifica il prezzo.</w:t>
-            </w:r>
-          </w:p>
-        </w:tc>
-      </w:tr>
-      <w:tr>
-        <w:tc>
-          <w:tcPr>
-            <w:tcW w:w="4811" w:type="dxa"/>
-          </w:tcPr>
-          <w:p>
-            <w:pPr>
-              <w:rPr>
-                <w:b/>
-              </w:rPr>
-            </w:pPr>
-            <w:r>
-              <w:rPr>
-                <w:b/>
-              </w:rPr>
-              <w:t>Eccezioni</w:t>
-            </w:r>
-          </w:p>
-        </w:tc>
-        <w:tc>
-          <w:tcPr>
-            <w:tcW w:w="4811" w:type="dxa"/>
-          </w:tcPr>
-          <w:p>
-            <w:r>
-              <w:t>Dati non presenti</w:t>
-            </w:r>
-          </w:p>
-          <w:p>
-            <w:r>
-              <w:t>Errore nel formato dei dati</w:t>
-            </w:r>
-          </w:p>
-        </w:tc>
-      </w:tr>
-      <w:tr>
-        <w:tc>
-          <w:tcPr>
-            <w:tcW w:w="4811" w:type="dxa"/>
-          </w:tcPr>
-          <w:p>
-            <w:pPr>
-              <w:rPr>
-                <w:b/>
-              </w:rPr>
-            </w:pPr>
-            <w:r>
-              <w:rPr>
-                <w:b/>
-              </w:rPr>
-              <w:t>Condizioni di uscita</w:t>
-            </w:r>
-          </w:p>
-        </w:tc>
-        <w:tc>
-          <w:tcPr>
-            <w:tcW w:w="4811" w:type="dxa"/>
-          </w:tcPr>
-          <w:p>
-            <w:r>
-              <w:t>Il sistema ha modificato il prezzo</w:t>
+              <w:t>L’utente trova il prodotto</w:t>
             </w:r>
           </w:p>
         </w:tc>
@@ -6599,15 +6291,69 @@
     <w:p/>
     <w:p>
       <w:pPr>
+        <w:jc w:val="center"/>
+      </w:pPr>
+      <w:r>
+        <w:rPr>
+          <w:noProof/>
+          <w:lang w:eastAsia="it-IT"/>
+        </w:rPr>
+        <w:lastRenderedPageBreak/>
+        <w:drawing>
+          <wp:inline distT="0" distB="0" distL="0" distR="0" wp14:anchorId="3EABEA63" wp14:editId="501B5EFC">
+            <wp:extent cx="6116320" cy="1540510"/>
+            <wp:effectExtent l="0" t="0" r="5080" b="8890"/>
+            <wp:docPr id="5" name="Immagine 5"/>
+            <wp:cNvGraphicFramePr>
+              <a:graphicFrameLocks xmlns:a="http://schemas.openxmlformats.org/drawingml/2006/main" noChangeAspect="1"/>
+            </wp:cNvGraphicFramePr>
+            <a:graphic xmlns:a="http://schemas.openxmlformats.org/drawingml/2006/main">
+              <a:graphicData uri="http://schemas.openxmlformats.org/drawingml/2006/picture">
+                <pic:pic xmlns:pic="http://schemas.openxmlformats.org/drawingml/2006/picture">
+                  <pic:nvPicPr>
+                    <pic:cNvPr id="5" name="Ricerca_prodotto.png"/>
+                    <pic:cNvPicPr/>
+                  </pic:nvPicPr>
+                  <pic:blipFill>
+                    <a:blip r:embed="rId12">
+                      <a:extLst>
+                        <a:ext uri="{28A0092B-C50C-407E-A947-70E740481C1C}">
+                          <a14:useLocalDpi xmlns:a14="http://schemas.microsoft.com/office/drawing/2010/main" val="0"/>
+                        </a:ext>
+                      </a:extLst>
+                    </a:blip>
+                    <a:stretch>
+                      <a:fillRect/>
+                    </a:stretch>
+                  </pic:blipFill>
+                  <pic:spPr>
+                    <a:xfrm>
+                      <a:off x="0" y="0"/>
+                      <a:ext cx="6116320" cy="1540510"/>
+                    </a:xfrm>
+                    <a:prstGeom prst="rect">
+                      <a:avLst/>
+                    </a:prstGeom>
+                  </pic:spPr>
+                </pic:pic>
+              </a:graphicData>
+            </a:graphic>
+          </wp:inline>
+        </w:drawing>
+      </w:r>
+    </w:p>
+    <w:p/>
+    <w:p>
+      <w:pPr>
         <w:pStyle w:val="Titolo2"/>
       </w:pPr>
-      <w:bookmarkStart w:id="31" w:name="_Toc464817503"/>
-      <w:bookmarkStart w:id="32" w:name="_Toc464817539"/>
-      <w:r>
-        <w:t>Use case clienti</w:t>
-      </w:r>
-      <w:bookmarkEnd w:id="31"/>
-      <w:bookmarkEnd w:id="32"/>
+      <w:bookmarkStart w:id="29" w:name="_Toc464817502"/>
+      <w:bookmarkStart w:id="30" w:name="_Toc465770767"/>
+      <w:r>
+        <w:t>Use case amministratore</w:t>
+      </w:r>
+      <w:bookmarkEnd w:id="29"/>
+      <w:bookmarkEnd w:id="30"/>
     </w:p>
     <w:p/>
     <w:tbl>
@@ -6645,7 +6391,7 @@
           </w:tcPr>
           <w:p>
             <w:r>
-              <w:t>Acquisto prodotto</w:t>
+              <w:t>Carico merci</w:t>
             </w:r>
           </w:p>
         </w:tc>
@@ -6675,7 +6421,7 @@
           </w:tcPr>
           <w:p>
             <w:r>
-              <w:t>Cliente</w:t>
+              <w:t>Amministratore</w:t>
             </w:r>
           </w:p>
         </w:tc>
@@ -6705,12 +6451,7 @@
           </w:tcPr>
           <w:p>
             <w:r>
-              <w:t>Il cliente ha effettuato il login</w:t>
-            </w:r>
-          </w:p>
-          <w:p>
-            <w:r>
-              <w:t>Il cliente ha ricercato il prodotto</w:t>
+              <w:t>L’amministratore ha effettuato il login</w:t>
             </w:r>
           </w:p>
         </w:tc>
@@ -6743,11 +6484,14 @@
               <w:pStyle w:val="Paragrafoelenco"/>
               <w:numPr>
                 <w:ilvl w:val="0"/>
-                <w:numId w:val="12"/>
+                <w:numId w:val="10"/>
               </w:numPr>
             </w:pPr>
             <w:r>
-              <w:t>Il cliente aggiunge il prodotto al carrello;</w:t>
+              <w:t>L’amministratore si reca sulla sezione “Carica prodotti”</w:t>
+            </w:r>
+            <w:r>
+              <w:t>;</w:t>
             </w:r>
           </w:p>
           <w:p>
@@ -6755,14 +6499,11 @@
               <w:pStyle w:val="Paragrafoelenco"/>
               <w:numPr>
                 <w:ilvl w:val="0"/>
-                <w:numId w:val="12"/>
+                <w:numId w:val="10"/>
               </w:numPr>
             </w:pPr>
             <w:r>
-              <w:t>Il cliente clicca su “procedi con l’acquisto”</w:t>
-            </w:r>
-            <w:r>
-              <w:t>;</w:t>
+              <w:t>Compila il form con i prodotti da inserire;</w:t>
             </w:r>
           </w:p>
           <w:p>
@@ -6770,11 +6511,11 @@
               <w:pStyle w:val="Paragrafoelenco"/>
               <w:numPr>
                 <w:ilvl w:val="0"/>
-                <w:numId w:val="12"/>
+                <w:numId w:val="10"/>
               </w:numPr>
             </w:pPr>
             <w:r>
-              <w:t>Il cliente inserisce i dati per la spedizione;</w:t>
+              <w:t>Conferma l’inserimento;</w:t>
             </w:r>
           </w:p>
           <w:p>
@@ -6782,14 +6523,11 @@
               <w:pStyle w:val="Paragrafoelenco"/>
               <w:numPr>
                 <w:ilvl w:val="0"/>
-                <w:numId w:val="12"/>
+                <w:numId w:val="10"/>
               </w:numPr>
             </w:pPr>
             <w:r>
-              <w:t xml:space="preserve">Il cliente </w:t>
-            </w:r>
-            <w:r>
-              <w:t>inserisce il metodo di pagamento;</w:t>
+              <w:t>Il sistema resetta i campi e permette l’immissione di un nuovo prodotto;</w:t>
             </w:r>
           </w:p>
           <w:p>
@@ -6797,35 +6535,11 @@
               <w:pStyle w:val="Paragrafoelenco"/>
               <w:numPr>
                 <w:ilvl w:val="0"/>
-                <w:numId w:val="12"/>
+                <w:numId w:val="10"/>
               </w:numPr>
             </w:pPr>
             <w:r>
-              <w:t>Il cliente clicca su prosegui;</w:t>
-            </w:r>
-          </w:p>
-          <w:p>
-            <w:pPr>
-              <w:pStyle w:val="Paragrafoelenco"/>
-              <w:numPr>
-                <w:ilvl w:val="0"/>
-                <w:numId w:val="12"/>
-              </w:numPr>
-            </w:pPr>
-            <w:r>
-              <w:t>Il sistema riassume i dati relativi all’acquisto;</w:t>
-            </w:r>
-          </w:p>
-          <w:p>
-            <w:pPr>
-              <w:pStyle w:val="Paragrafoelenco"/>
-              <w:numPr>
-                <w:ilvl w:val="0"/>
-                <w:numId w:val="12"/>
-              </w:numPr>
-            </w:pPr>
-            <w:r>
-              <w:t>Il cliente conferma l’acquisto.</w:t>
+              <w:t>L’amministratore ripete i passi 2 e 3 per tutti i prodotti da inserire;</w:t>
             </w:r>
           </w:p>
         </w:tc>
@@ -6890,12 +6604,69 @@
           </w:tcPr>
           <w:p>
             <w:r>
-              <w:t>L’acquisto è andato a buon fine</w:t>
+              <w:t>Sono stati inseriti tutti i prodotti</w:t>
             </w:r>
           </w:p>
         </w:tc>
       </w:tr>
     </w:tbl>
+    <w:p>
+      <w:r>
+        <w:t xml:space="preserve">  </w:t>
+      </w:r>
+    </w:p>
+    <w:p>
+      <w:pPr>
+        <w:jc w:val="center"/>
+      </w:pPr>
+      <w:r>
+        <w:rPr>
+          <w:noProof/>
+          <w:lang w:eastAsia="it-IT"/>
+        </w:rPr>
+        <w:drawing>
+          <wp:inline distT="0" distB="0" distL="0" distR="0" wp14:anchorId="505EDE1F" wp14:editId="072113C4">
+            <wp:extent cx="6116320" cy="2277110"/>
+            <wp:effectExtent l="0" t="0" r="5080" b="8890"/>
+            <wp:docPr id="6" name="Immagine 6"/>
+            <wp:cNvGraphicFramePr>
+              <a:graphicFrameLocks xmlns:a="http://schemas.openxmlformats.org/drawingml/2006/main" noChangeAspect="1"/>
+            </wp:cNvGraphicFramePr>
+            <a:graphic xmlns:a="http://schemas.openxmlformats.org/drawingml/2006/main">
+              <a:graphicData uri="http://schemas.openxmlformats.org/drawingml/2006/picture">
+                <pic:pic xmlns:pic="http://schemas.openxmlformats.org/drawingml/2006/picture">
+                  <pic:nvPicPr>
+                    <pic:cNvPr id="6" name="Carico_merci.png"/>
+                    <pic:cNvPicPr/>
+                  </pic:nvPicPr>
+                  <pic:blipFill>
+                    <a:blip r:embed="rId13">
+                      <a:extLst>
+                        <a:ext uri="{28A0092B-C50C-407E-A947-70E740481C1C}">
+                          <a14:useLocalDpi xmlns:a14="http://schemas.microsoft.com/office/drawing/2010/main" val="0"/>
+                        </a:ext>
+                      </a:extLst>
+                    </a:blip>
+                    <a:stretch>
+                      <a:fillRect/>
+                    </a:stretch>
+                  </pic:blipFill>
+                  <pic:spPr>
+                    <a:xfrm>
+                      <a:off x="0" y="0"/>
+                      <a:ext cx="6116320" cy="2277110"/>
+                    </a:xfrm>
+                    <a:prstGeom prst="rect">
+                      <a:avLst/>
+                    </a:prstGeom>
+                  </pic:spPr>
+                </pic:pic>
+              </a:graphicData>
+            </a:graphic>
+          </wp:inline>
+        </w:drawing>
+      </w:r>
+    </w:p>
     <w:p/>
     <w:tbl>
       <w:tblPr>
@@ -6932,7 +6703,7 @@
           </w:tcPr>
           <w:p>
             <w:r>
-              <w:t>Richiesta preventivo</w:t>
+              <w:t>Modifica prezzo</w:t>
             </w:r>
           </w:p>
         </w:tc>
@@ -6962,7 +6733,7 @@
           </w:tcPr>
           <w:p>
             <w:r>
-              <w:t>Cliente</w:t>
+              <w:t>Amministratore</w:t>
             </w:r>
           </w:p>
         </w:tc>
@@ -6992,7 +6763,12 @@
           </w:tcPr>
           <w:p>
             <w:r>
-              <w:t>Il cliente ha effettuato il login</w:t>
+              <w:t>L’amministratore ha effettuato il login</w:t>
+            </w:r>
+          </w:p>
+          <w:p>
+            <w:r>
+              <w:t>L’amministratore ha ricercato il prodotto</w:t>
             </w:r>
           </w:p>
         </w:tc>
@@ -7025,14 +6801,14 @@
               <w:pStyle w:val="Paragrafoelenco"/>
               <w:numPr>
                 <w:ilvl w:val="0"/>
-                <w:numId w:val="13"/>
+                <w:numId w:val="11"/>
               </w:numPr>
             </w:pPr>
             <w:r>
-              <w:t xml:space="preserve">Il cliente clicca su </w:t>
-            </w:r>
-            <w:r>
-              <w:t>“Richiedi preventivo”;</w:t>
+              <w:t xml:space="preserve">L’amministratore </w:t>
+            </w:r>
+            <w:r>
+              <w:t>clicca su “modifica prezzo”;</w:t>
             </w:r>
           </w:p>
           <w:p>
@@ -7040,11 +6816,12 @@
               <w:pStyle w:val="Paragrafoelenco"/>
               <w:numPr>
                 <w:ilvl w:val="0"/>
-                <w:numId w:val="13"/>
+                <w:numId w:val="11"/>
               </w:numPr>
             </w:pPr>
             <w:r>
-              <w:t>Il sistema reindirizza il cliente sul form “preventivo”;</w:t>
+              <w:lastRenderedPageBreak/>
+              <w:t>L’amministratore compila il form con il nuovo prezzo;</w:t>
             </w:r>
           </w:p>
           <w:p>
@@ -7052,11 +6829,11 @@
               <w:pStyle w:val="Paragrafoelenco"/>
               <w:numPr>
                 <w:ilvl w:val="0"/>
-                <w:numId w:val="13"/>
+                <w:numId w:val="11"/>
               </w:numPr>
             </w:pPr>
             <w:r>
-              <w:t>Il cliente compila il form;</w:t>
+              <w:t>L’amministratore conferma;</w:t>
             </w:r>
           </w:p>
           <w:p>
@@ -7064,47 +6841,11 @@
               <w:pStyle w:val="Paragrafoelenco"/>
               <w:numPr>
                 <w:ilvl w:val="0"/>
-                <w:numId w:val="13"/>
+                <w:numId w:val="11"/>
               </w:numPr>
             </w:pPr>
             <w:r>
-              <w:t>Il cliente clicca su “Prosegui con il preventivo”;</w:t>
-            </w:r>
-          </w:p>
-          <w:p>
-            <w:pPr>
-              <w:pStyle w:val="Paragrafoelenco"/>
-              <w:numPr>
-                <w:ilvl w:val="0"/>
-                <w:numId w:val="13"/>
-              </w:numPr>
-            </w:pPr>
-            <w:r>
-              <w:t>Il cliente visualizza il riepilogo del preventivo;</w:t>
-            </w:r>
-          </w:p>
-          <w:p>
-            <w:pPr>
-              <w:pStyle w:val="Paragrafoelenco"/>
-              <w:numPr>
-                <w:ilvl w:val="0"/>
-                <w:numId w:val="13"/>
-              </w:numPr>
-            </w:pPr>
-            <w:r>
-              <w:t>Il cliente controlla il preventivo e clicca su “Conferma preventivo”;</w:t>
-            </w:r>
-          </w:p>
-          <w:p>
-            <w:pPr>
-              <w:pStyle w:val="Paragrafoelenco"/>
-              <w:numPr>
-                <w:ilvl w:val="0"/>
-                <w:numId w:val="13"/>
-              </w:numPr>
-            </w:pPr>
-            <w:r>
-              <w:t>Il sistema elabora la richiesta e la indirizza all’amministratore.</w:t>
+              <w:t>Il sistema modifica il prezzo.</w:t>
             </w:r>
           </w:p>
         </w:tc>
@@ -7124,6 +6865,7 @@
               <w:rPr>
                 <w:b/>
               </w:rPr>
+              <w:lastRenderedPageBreak/>
               <w:t>Eccezioni</w:t>
             </w:r>
           </w:p>
@@ -7169,12 +6911,78 @@
           </w:tcPr>
           <w:p>
             <w:r>
-              <w:t>Il preventivo è stato inviato</w:t>
+              <w:t>Il sistema ha modificato il prezzo</w:t>
             </w:r>
           </w:p>
         </w:tc>
       </w:tr>
     </w:tbl>
+    <w:p/>
+    <w:p>
+      <w:pPr>
+        <w:jc w:val="center"/>
+      </w:pPr>
+      <w:r>
+        <w:rPr>
+          <w:noProof/>
+          <w:lang w:eastAsia="it-IT"/>
+        </w:rPr>
+        <w:drawing>
+          <wp:inline distT="0" distB="0" distL="0" distR="0" wp14:anchorId="1F789400" wp14:editId="60A1BBDC">
+            <wp:extent cx="6116320" cy="2277110"/>
+            <wp:effectExtent l="0" t="0" r="5080" b="8890"/>
+            <wp:docPr id="7" name="Immagine 7"/>
+            <wp:cNvGraphicFramePr>
+              <a:graphicFrameLocks xmlns:a="http://schemas.openxmlformats.org/drawingml/2006/main" noChangeAspect="1"/>
+            </wp:cNvGraphicFramePr>
+            <a:graphic xmlns:a="http://schemas.openxmlformats.org/drawingml/2006/main">
+              <a:graphicData uri="http://schemas.openxmlformats.org/drawingml/2006/picture">
+                <pic:pic xmlns:pic="http://schemas.openxmlformats.org/drawingml/2006/picture">
+                  <pic:nvPicPr>
+                    <pic:cNvPr id="7" name="Modifica_prezzo.png"/>
+                    <pic:cNvPicPr/>
+                  </pic:nvPicPr>
+                  <pic:blipFill>
+                    <a:blip r:embed="rId14">
+                      <a:extLst>
+                        <a:ext uri="{28A0092B-C50C-407E-A947-70E740481C1C}">
+                          <a14:useLocalDpi xmlns:a14="http://schemas.microsoft.com/office/drawing/2010/main" val="0"/>
+                        </a:ext>
+                      </a:extLst>
+                    </a:blip>
+                    <a:stretch>
+                      <a:fillRect/>
+                    </a:stretch>
+                  </pic:blipFill>
+                  <pic:spPr>
+                    <a:xfrm>
+                      <a:off x="0" y="0"/>
+                      <a:ext cx="6116320" cy="2277110"/>
+                    </a:xfrm>
+                    <a:prstGeom prst="rect">
+                      <a:avLst/>
+                    </a:prstGeom>
+                  </pic:spPr>
+                </pic:pic>
+              </a:graphicData>
+            </a:graphic>
+          </wp:inline>
+        </w:drawing>
+      </w:r>
+    </w:p>
+    <w:p/>
+    <w:p>
+      <w:pPr>
+        <w:pStyle w:val="Titolo2"/>
+      </w:pPr>
+      <w:bookmarkStart w:id="31" w:name="_Toc464817503"/>
+      <w:bookmarkStart w:id="32" w:name="_Toc465770768"/>
+      <w:r>
+        <w:t>Use case clienti</w:t>
+      </w:r>
+      <w:bookmarkEnd w:id="31"/>
+      <w:bookmarkEnd w:id="32"/>
+    </w:p>
     <w:p/>
     <w:tbl>
       <w:tblPr>
@@ -7211,6 +7019,685 @@
           </w:tcPr>
           <w:p>
             <w:r>
+              <w:t>Acquisto prodotto</w:t>
+            </w:r>
+          </w:p>
+        </w:tc>
+      </w:tr>
+      <w:tr>
+        <w:tc>
+          <w:tcPr>
+            <w:tcW w:w="4811" w:type="dxa"/>
+          </w:tcPr>
+          <w:p>
+            <w:pPr>
+              <w:rPr>
+                <w:b/>
+              </w:rPr>
+            </w:pPr>
+            <w:r>
+              <w:rPr>
+                <w:b/>
+              </w:rPr>
+              <w:t>Partecipanti</w:t>
+            </w:r>
+          </w:p>
+        </w:tc>
+        <w:tc>
+          <w:tcPr>
+            <w:tcW w:w="4811" w:type="dxa"/>
+          </w:tcPr>
+          <w:p>
+            <w:r>
+              <w:t>Cliente</w:t>
+            </w:r>
+          </w:p>
+        </w:tc>
+      </w:tr>
+      <w:tr>
+        <w:tc>
+          <w:tcPr>
+            <w:tcW w:w="4811" w:type="dxa"/>
+          </w:tcPr>
+          <w:p>
+            <w:pPr>
+              <w:rPr>
+                <w:b/>
+              </w:rPr>
+            </w:pPr>
+            <w:r>
+              <w:rPr>
+                <w:b/>
+              </w:rPr>
+              <w:t>Condizioni di ingresso</w:t>
+            </w:r>
+          </w:p>
+        </w:tc>
+        <w:tc>
+          <w:tcPr>
+            <w:tcW w:w="4811" w:type="dxa"/>
+          </w:tcPr>
+          <w:p>
+            <w:r>
+              <w:t>Il cliente ha effettuato il login</w:t>
+            </w:r>
+          </w:p>
+          <w:p>
+            <w:r>
+              <w:t>Il cliente ha ricercato il prodotto</w:t>
+            </w:r>
+          </w:p>
+        </w:tc>
+      </w:tr>
+      <w:tr>
+        <w:tc>
+          <w:tcPr>
+            <w:tcW w:w="4811" w:type="dxa"/>
+          </w:tcPr>
+          <w:p>
+            <w:pPr>
+              <w:rPr>
+                <w:b/>
+              </w:rPr>
+            </w:pPr>
+            <w:r>
+              <w:rPr>
+                <w:b/>
+              </w:rPr>
+              <w:t>Flusso di eventi</w:t>
+            </w:r>
+          </w:p>
+        </w:tc>
+        <w:tc>
+          <w:tcPr>
+            <w:tcW w:w="4811" w:type="dxa"/>
+          </w:tcPr>
+          <w:p>
+            <w:pPr>
+              <w:pStyle w:val="Paragrafoelenco"/>
+              <w:numPr>
+                <w:ilvl w:val="0"/>
+                <w:numId w:val="12"/>
+              </w:numPr>
+            </w:pPr>
+            <w:r>
+              <w:t>Il cliente aggiunge il prodotto al carrello;</w:t>
+            </w:r>
+          </w:p>
+          <w:p>
+            <w:pPr>
+              <w:pStyle w:val="Paragrafoelenco"/>
+              <w:numPr>
+                <w:ilvl w:val="0"/>
+                <w:numId w:val="12"/>
+              </w:numPr>
+            </w:pPr>
+            <w:r>
+              <w:t>Il cliente clicca su “procedi con l’acquisto”</w:t>
+            </w:r>
+            <w:r>
+              <w:t>;</w:t>
+            </w:r>
+          </w:p>
+          <w:p>
+            <w:pPr>
+              <w:pStyle w:val="Paragrafoelenco"/>
+              <w:numPr>
+                <w:ilvl w:val="0"/>
+                <w:numId w:val="12"/>
+              </w:numPr>
+            </w:pPr>
+            <w:r>
+              <w:t>Il cliente inserisce i dati per la spedizione;</w:t>
+            </w:r>
+          </w:p>
+          <w:p>
+            <w:pPr>
+              <w:pStyle w:val="Paragrafoelenco"/>
+              <w:numPr>
+                <w:ilvl w:val="0"/>
+                <w:numId w:val="12"/>
+              </w:numPr>
+            </w:pPr>
+            <w:r>
+              <w:t xml:space="preserve">Il cliente </w:t>
+            </w:r>
+            <w:r>
+              <w:t>inserisce il metodo di pagamento;</w:t>
+            </w:r>
+          </w:p>
+          <w:p>
+            <w:pPr>
+              <w:pStyle w:val="Paragrafoelenco"/>
+              <w:numPr>
+                <w:ilvl w:val="0"/>
+                <w:numId w:val="12"/>
+              </w:numPr>
+            </w:pPr>
+            <w:r>
+              <w:t>Il cliente clicca su prosegui;</w:t>
+            </w:r>
+          </w:p>
+          <w:p>
+            <w:pPr>
+              <w:pStyle w:val="Paragrafoelenco"/>
+              <w:numPr>
+                <w:ilvl w:val="0"/>
+                <w:numId w:val="12"/>
+              </w:numPr>
+            </w:pPr>
+            <w:r>
+              <w:t>Il sistema riassume i dati relativi all’acquisto;</w:t>
+            </w:r>
+          </w:p>
+          <w:p>
+            <w:pPr>
+              <w:pStyle w:val="Paragrafoelenco"/>
+              <w:numPr>
+                <w:ilvl w:val="0"/>
+                <w:numId w:val="12"/>
+              </w:numPr>
+            </w:pPr>
+            <w:r>
+              <w:t>Il cliente conferma l’acquisto.</w:t>
+            </w:r>
+          </w:p>
+        </w:tc>
+      </w:tr>
+      <w:tr>
+        <w:tc>
+          <w:tcPr>
+            <w:tcW w:w="4811" w:type="dxa"/>
+          </w:tcPr>
+          <w:p>
+            <w:pPr>
+              <w:rPr>
+                <w:b/>
+              </w:rPr>
+            </w:pPr>
+            <w:r>
+              <w:rPr>
+                <w:b/>
+              </w:rPr>
+              <w:t>Eccezioni</w:t>
+            </w:r>
+          </w:p>
+        </w:tc>
+        <w:tc>
+          <w:tcPr>
+            <w:tcW w:w="4811" w:type="dxa"/>
+          </w:tcPr>
+          <w:p>
+            <w:r>
+              <w:t>Dati non presenti</w:t>
+            </w:r>
+          </w:p>
+          <w:p>
+            <w:r>
+              <w:t>Carrello vuoto</w:t>
+            </w:r>
+          </w:p>
+          <w:p>
+            <w:r>
+              <w:t>Errore nel formato dei dati</w:t>
+            </w:r>
+          </w:p>
+        </w:tc>
+      </w:tr>
+      <w:tr>
+        <w:tc>
+          <w:tcPr>
+            <w:tcW w:w="4811" w:type="dxa"/>
+          </w:tcPr>
+          <w:p>
+            <w:pPr>
+              <w:rPr>
+                <w:b/>
+              </w:rPr>
+            </w:pPr>
+            <w:r>
+              <w:rPr>
+                <w:b/>
+              </w:rPr>
+              <w:t>Condizioni di uscita</w:t>
+            </w:r>
+          </w:p>
+        </w:tc>
+        <w:tc>
+          <w:tcPr>
+            <w:tcW w:w="4811" w:type="dxa"/>
+          </w:tcPr>
+          <w:p>
+            <w:r>
+              <w:t>L’acquisto è andato a buon fine</w:t>
+            </w:r>
+          </w:p>
+        </w:tc>
+      </w:tr>
+    </w:tbl>
+    <w:p/>
+    <w:p>
+      <w:pPr>
+        <w:jc w:val="center"/>
+      </w:pPr>
+      <w:r>
+        <w:rPr>
+          <w:noProof/>
+          <w:lang w:eastAsia="it-IT"/>
+        </w:rPr>
+        <w:lastRenderedPageBreak/>
+        <w:drawing>
+          <wp:inline distT="0" distB="0" distL="0" distR="0" wp14:anchorId="672ADFF8" wp14:editId="13281ABC">
+            <wp:extent cx="6116320" cy="2702560"/>
+            <wp:effectExtent l="0" t="0" r="5080" b="0"/>
+            <wp:docPr id="8" name="Immagine 8"/>
+            <wp:cNvGraphicFramePr>
+              <a:graphicFrameLocks xmlns:a="http://schemas.openxmlformats.org/drawingml/2006/main" noChangeAspect="1"/>
+            </wp:cNvGraphicFramePr>
+            <a:graphic xmlns:a="http://schemas.openxmlformats.org/drawingml/2006/main">
+              <a:graphicData uri="http://schemas.openxmlformats.org/drawingml/2006/picture">
+                <pic:pic xmlns:pic="http://schemas.openxmlformats.org/drawingml/2006/picture">
+                  <pic:nvPicPr>
+                    <pic:cNvPr id="8" name="Acquisto_prodotto.png"/>
+                    <pic:cNvPicPr/>
+                  </pic:nvPicPr>
+                  <pic:blipFill>
+                    <a:blip r:embed="rId15">
+                      <a:extLst>
+                        <a:ext uri="{28A0092B-C50C-407E-A947-70E740481C1C}">
+                          <a14:useLocalDpi xmlns:a14="http://schemas.microsoft.com/office/drawing/2010/main" val="0"/>
+                        </a:ext>
+                      </a:extLst>
+                    </a:blip>
+                    <a:stretch>
+                      <a:fillRect/>
+                    </a:stretch>
+                  </pic:blipFill>
+                  <pic:spPr>
+                    <a:xfrm>
+                      <a:off x="0" y="0"/>
+                      <a:ext cx="6116320" cy="2702560"/>
+                    </a:xfrm>
+                    <a:prstGeom prst="rect">
+                      <a:avLst/>
+                    </a:prstGeom>
+                  </pic:spPr>
+                </pic:pic>
+              </a:graphicData>
+            </a:graphic>
+          </wp:inline>
+        </w:drawing>
+      </w:r>
+    </w:p>
+    <w:p/>
+    <w:tbl>
+      <w:tblPr>
+        <w:tblStyle w:val="Grigliatabella"/>
+        <w:tblW w:w="0" w:type="auto"/>
+        <w:tblLook w:val="04A0" w:firstRow="1" w:lastRow="0" w:firstColumn="1" w:lastColumn="0" w:noHBand="0" w:noVBand="1"/>
+      </w:tblPr>
+      <w:tblGrid>
+        <w:gridCol w:w="4811"/>
+        <w:gridCol w:w="4811"/>
+      </w:tblGrid>
+      <w:tr>
+        <w:tc>
+          <w:tcPr>
+            <w:tcW w:w="4811" w:type="dxa"/>
+          </w:tcPr>
+          <w:p>
+            <w:pPr>
+              <w:rPr>
+                <w:b/>
+              </w:rPr>
+            </w:pPr>
+            <w:r>
+              <w:rPr>
+                <w:b/>
+              </w:rPr>
+              <w:t>Nome use case</w:t>
+            </w:r>
+          </w:p>
+        </w:tc>
+        <w:tc>
+          <w:tcPr>
+            <w:tcW w:w="4811" w:type="dxa"/>
+          </w:tcPr>
+          <w:p>
+            <w:r>
+              <w:t>Richiesta preventivo</w:t>
+            </w:r>
+          </w:p>
+        </w:tc>
+      </w:tr>
+      <w:tr>
+        <w:tc>
+          <w:tcPr>
+            <w:tcW w:w="4811" w:type="dxa"/>
+          </w:tcPr>
+          <w:p>
+            <w:pPr>
+              <w:rPr>
+                <w:b/>
+              </w:rPr>
+            </w:pPr>
+            <w:r>
+              <w:rPr>
+                <w:b/>
+              </w:rPr>
+              <w:t>Partecipanti</w:t>
+            </w:r>
+          </w:p>
+        </w:tc>
+        <w:tc>
+          <w:tcPr>
+            <w:tcW w:w="4811" w:type="dxa"/>
+          </w:tcPr>
+          <w:p>
+            <w:r>
+              <w:t>Cliente</w:t>
+            </w:r>
+          </w:p>
+        </w:tc>
+      </w:tr>
+      <w:tr>
+        <w:tc>
+          <w:tcPr>
+            <w:tcW w:w="4811" w:type="dxa"/>
+          </w:tcPr>
+          <w:p>
+            <w:pPr>
+              <w:rPr>
+                <w:b/>
+              </w:rPr>
+            </w:pPr>
+            <w:r>
+              <w:rPr>
+                <w:b/>
+              </w:rPr>
+              <w:t>Condizioni di ingresso</w:t>
+            </w:r>
+          </w:p>
+        </w:tc>
+        <w:tc>
+          <w:tcPr>
+            <w:tcW w:w="4811" w:type="dxa"/>
+          </w:tcPr>
+          <w:p>
+            <w:r>
+              <w:t>Il cliente ha effettuato il login</w:t>
+            </w:r>
+          </w:p>
+        </w:tc>
+      </w:tr>
+      <w:tr>
+        <w:tc>
+          <w:tcPr>
+            <w:tcW w:w="4811" w:type="dxa"/>
+          </w:tcPr>
+          <w:p>
+            <w:pPr>
+              <w:rPr>
+                <w:b/>
+              </w:rPr>
+            </w:pPr>
+            <w:r>
+              <w:rPr>
+                <w:b/>
+              </w:rPr>
+              <w:t>Flusso di eventi</w:t>
+            </w:r>
+          </w:p>
+        </w:tc>
+        <w:tc>
+          <w:tcPr>
+            <w:tcW w:w="4811" w:type="dxa"/>
+          </w:tcPr>
+          <w:p>
+            <w:pPr>
+              <w:pStyle w:val="Paragrafoelenco"/>
+              <w:numPr>
+                <w:ilvl w:val="0"/>
+                <w:numId w:val="13"/>
+              </w:numPr>
+            </w:pPr>
+            <w:r>
+              <w:t xml:space="preserve">Il cliente clicca su </w:t>
+            </w:r>
+            <w:r>
+              <w:t>“Richiedi preventivo”;</w:t>
+            </w:r>
+          </w:p>
+          <w:p>
+            <w:pPr>
+              <w:pStyle w:val="Paragrafoelenco"/>
+              <w:numPr>
+                <w:ilvl w:val="0"/>
+                <w:numId w:val="13"/>
+              </w:numPr>
+            </w:pPr>
+            <w:r>
+              <w:t>Il sistema reindirizza il cliente sul form “preventivo”;</w:t>
+            </w:r>
+          </w:p>
+          <w:p>
+            <w:pPr>
+              <w:pStyle w:val="Paragrafoelenco"/>
+              <w:numPr>
+                <w:ilvl w:val="0"/>
+                <w:numId w:val="13"/>
+              </w:numPr>
+            </w:pPr>
+            <w:r>
+              <w:t>Il cliente compila il form;</w:t>
+            </w:r>
+          </w:p>
+          <w:p>
+            <w:pPr>
+              <w:pStyle w:val="Paragrafoelenco"/>
+              <w:numPr>
+                <w:ilvl w:val="0"/>
+                <w:numId w:val="13"/>
+              </w:numPr>
+            </w:pPr>
+            <w:r>
+              <w:t>Il cliente clicca su “Prosegui con il preventivo”;</w:t>
+            </w:r>
+          </w:p>
+          <w:p>
+            <w:pPr>
+              <w:pStyle w:val="Paragrafoelenco"/>
+              <w:numPr>
+                <w:ilvl w:val="0"/>
+                <w:numId w:val="13"/>
+              </w:numPr>
+            </w:pPr>
+            <w:r>
+              <w:t>Il cliente visualizza il riepilogo del preventivo;</w:t>
+            </w:r>
+          </w:p>
+          <w:p>
+            <w:pPr>
+              <w:pStyle w:val="Paragrafoelenco"/>
+              <w:numPr>
+                <w:ilvl w:val="0"/>
+                <w:numId w:val="13"/>
+              </w:numPr>
+            </w:pPr>
+            <w:r>
+              <w:t>Il cliente controlla il preventivo e clicca su “Conferma preventivo”;</w:t>
+            </w:r>
+          </w:p>
+          <w:p>
+            <w:pPr>
+              <w:pStyle w:val="Paragrafoelenco"/>
+              <w:numPr>
+                <w:ilvl w:val="0"/>
+                <w:numId w:val="13"/>
+              </w:numPr>
+            </w:pPr>
+            <w:r>
+              <w:t>Il sistema elabora la richiesta e la indirizza all’amministratore.</w:t>
+            </w:r>
+          </w:p>
+        </w:tc>
+      </w:tr>
+      <w:tr>
+        <w:tc>
+          <w:tcPr>
+            <w:tcW w:w="4811" w:type="dxa"/>
+          </w:tcPr>
+          <w:p>
+            <w:pPr>
+              <w:rPr>
+                <w:b/>
+              </w:rPr>
+            </w:pPr>
+            <w:r>
+              <w:rPr>
+                <w:b/>
+              </w:rPr>
+              <w:t>Eccezioni</w:t>
+            </w:r>
+          </w:p>
+        </w:tc>
+        <w:tc>
+          <w:tcPr>
+            <w:tcW w:w="4811" w:type="dxa"/>
+          </w:tcPr>
+          <w:p>
+            <w:r>
+              <w:t>Dati non presenti</w:t>
+            </w:r>
+          </w:p>
+          <w:p>
+            <w:r>
+              <w:t>Errore nel formato dei dati</w:t>
+            </w:r>
+          </w:p>
+        </w:tc>
+      </w:tr>
+      <w:tr>
+        <w:tc>
+          <w:tcPr>
+            <w:tcW w:w="4811" w:type="dxa"/>
+          </w:tcPr>
+          <w:p>
+            <w:pPr>
+              <w:rPr>
+                <w:b/>
+              </w:rPr>
+            </w:pPr>
+            <w:r>
+              <w:rPr>
+                <w:b/>
+              </w:rPr>
+              <w:t>Condizioni di uscita</w:t>
+            </w:r>
+          </w:p>
+        </w:tc>
+        <w:tc>
+          <w:tcPr>
+            <w:tcW w:w="4811" w:type="dxa"/>
+          </w:tcPr>
+          <w:p>
+            <w:r>
+              <w:t>Il preventivo è stato inviato</w:t>
+            </w:r>
+          </w:p>
+        </w:tc>
+      </w:tr>
+    </w:tbl>
+    <w:p/>
+    <w:p>
+      <w:pPr>
+        <w:jc w:val="center"/>
+      </w:pPr>
+      <w:r>
+        <w:rPr>
+          <w:noProof/>
+          <w:lang w:eastAsia="it-IT"/>
+        </w:rPr>
+        <w:lastRenderedPageBreak/>
+        <w:drawing>
+          <wp:inline distT="0" distB="0" distL="0" distR="0" wp14:anchorId="32BC73B4" wp14:editId="009F5E5E">
+            <wp:extent cx="6116320" cy="2702560"/>
+            <wp:effectExtent l="0" t="0" r="5080" b="0"/>
+            <wp:docPr id="9" name="Immagine 9"/>
+            <wp:cNvGraphicFramePr>
+              <a:graphicFrameLocks xmlns:a="http://schemas.openxmlformats.org/drawingml/2006/main" noChangeAspect="1"/>
+            </wp:cNvGraphicFramePr>
+            <a:graphic xmlns:a="http://schemas.openxmlformats.org/drawingml/2006/main">
+              <a:graphicData uri="http://schemas.openxmlformats.org/drawingml/2006/picture">
+                <pic:pic xmlns:pic="http://schemas.openxmlformats.org/drawingml/2006/picture">
+                  <pic:nvPicPr>
+                    <pic:cNvPr id="9" name="Richiesta_preventivo.png"/>
+                    <pic:cNvPicPr/>
+                  </pic:nvPicPr>
+                  <pic:blipFill>
+                    <a:blip r:embed="rId16">
+                      <a:extLst>
+                        <a:ext uri="{28A0092B-C50C-407E-A947-70E740481C1C}">
+                          <a14:useLocalDpi xmlns:a14="http://schemas.microsoft.com/office/drawing/2010/main" val="0"/>
+                        </a:ext>
+                      </a:extLst>
+                    </a:blip>
+                    <a:stretch>
+                      <a:fillRect/>
+                    </a:stretch>
+                  </pic:blipFill>
+                  <pic:spPr>
+                    <a:xfrm>
+                      <a:off x="0" y="0"/>
+                      <a:ext cx="6116320" cy="2702560"/>
+                    </a:xfrm>
+                    <a:prstGeom prst="rect">
+                      <a:avLst/>
+                    </a:prstGeom>
+                  </pic:spPr>
+                </pic:pic>
+              </a:graphicData>
+            </a:graphic>
+          </wp:inline>
+        </w:drawing>
+      </w:r>
+    </w:p>
+    <w:p/>
+    <w:tbl>
+      <w:tblPr>
+        <w:tblStyle w:val="Grigliatabella"/>
+        <w:tblW w:w="0" w:type="auto"/>
+        <w:tblLook w:val="04A0" w:firstRow="1" w:lastRow="0" w:firstColumn="1" w:lastColumn="0" w:noHBand="0" w:noVBand="1"/>
+      </w:tblPr>
+      <w:tblGrid>
+        <w:gridCol w:w="4811"/>
+        <w:gridCol w:w="4811"/>
+      </w:tblGrid>
+      <w:tr>
+        <w:tc>
+          <w:tcPr>
+            <w:tcW w:w="4811" w:type="dxa"/>
+          </w:tcPr>
+          <w:p>
+            <w:pPr>
+              <w:rPr>
+                <w:b/>
+              </w:rPr>
+            </w:pPr>
+            <w:r>
+              <w:rPr>
+                <w:b/>
+              </w:rPr>
+              <w:t>Nome use case</w:t>
+            </w:r>
+          </w:p>
+        </w:tc>
+        <w:tc>
+          <w:tcPr>
+            <w:tcW w:w="4811" w:type="dxa"/>
+          </w:tcPr>
+          <w:p>
+            <w:r>
               <w:t>Conferma preventivo</w:t>
             </w:r>
           </w:p>
@@ -7318,10 +7805,7 @@
               </w:numPr>
             </w:pPr>
             <w:r>
-              <w:t xml:space="preserve">Il cliente </w:t>
-            </w:r>
-            <w:r>
-              <w:t>visualizza il prezzo del preventivo;</w:t>
+              <w:t>Il cliente visualizza il prezzo del preventivo;</w:t>
             </w:r>
           </w:p>
           <w:p>
@@ -7333,10 +7817,7 @@
               </w:numPr>
             </w:pPr>
             <w:r>
-              <w:t xml:space="preserve">Il cliente </w:t>
-            </w:r>
-            <w:r>
-              <w:t>accetta il preventivo;</w:t>
+              <w:t>Il cliente accetta il preventivo;</w:t>
             </w:r>
           </w:p>
           <w:p>
@@ -7429,9 +7910,63 @@
       </w:tr>
     </w:tbl>
     <w:p/>
+    <w:p>
+      <w:pPr>
+        <w:jc w:val="center"/>
+      </w:pPr>
+      <w:r>
+        <w:rPr>
+          <w:noProof/>
+          <w:lang w:eastAsia="it-IT"/>
+        </w:rPr>
+        <w:drawing>
+          <wp:inline distT="0" distB="0" distL="0" distR="0" wp14:anchorId="4B2196DE" wp14:editId="7E0B9822">
+            <wp:extent cx="4127500" cy="1333500"/>
+            <wp:effectExtent l="0" t="0" r="12700" b="12700"/>
+            <wp:docPr id="10" name="Immagine 10"/>
+            <wp:cNvGraphicFramePr>
+              <a:graphicFrameLocks xmlns:a="http://schemas.openxmlformats.org/drawingml/2006/main" noChangeAspect="1"/>
+            </wp:cNvGraphicFramePr>
+            <a:graphic xmlns:a="http://schemas.openxmlformats.org/drawingml/2006/main">
+              <a:graphicData uri="http://schemas.openxmlformats.org/drawingml/2006/picture">
+                <pic:pic xmlns:pic="http://schemas.openxmlformats.org/drawingml/2006/picture">
+                  <pic:nvPicPr>
+                    <pic:cNvPr id="10" name="Conferma_preventivo.png"/>
+                    <pic:cNvPicPr/>
+                  </pic:nvPicPr>
+                  <pic:blipFill>
+                    <a:blip r:embed="rId17">
+                      <a:extLst>
+                        <a:ext uri="{28A0092B-C50C-407E-A947-70E740481C1C}">
+                          <a14:useLocalDpi xmlns:a14="http://schemas.microsoft.com/office/drawing/2010/main" val="0"/>
+                        </a:ext>
+                      </a:extLst>
+                    </a:blip>
+                    <a:stretch>
+                      <a:fillRect/>
+                    </a:stretch>
+                  </pic:blipFill>
+                  <pic:spPr>
+                    <a:xfrm>
+                      <a:off x="0" y="0"/>
+                      <a:ext cx="4127500" cy="1333500"/>
+                    </a:xfrm>
+                    <a:prstGeom prst="rect">
+                      <a:avLst/>
+                    </a:prstGeom>
+                  </pic:spPr>
+                </pic:pic>
+              </a:graphicData>
+            </a:graphic>
+          </wp:inline>
+        </w:drawing>
+      </w:r>
+      <w:bookmarkStart w:id="33" w:name="_GoBack"/>
+      <w:bookmarkEnd w:id="33"/>
+    </w:p>
     <w:sectPr>
-      <w:footerReference w:type="even" r:id="rId10"/>
-      <w:footerReference w:type="default" r:id="rId11"/>
+      <w:footerReference w:type="even" r:id="rId18"/>
+      <w:footerReference w:type="default" r:id="rId19"/>
       <w:pgSz w:w="11900" w:h="16840"/>
       <w:pgMar w:top="1417" w:right="1134" w:bottom="1134" w:left="1134" w:header="708" w:footer="708" w:gutter="0"/>
       <w:cols w:space="708"/>
@@ -7532,7 +8067,7 @@
         <w:rStyle w:val="Numeropagina"/>
         <w:noProof/>
       </w:rPr>
-      <w:t>2</w:t>
+      <w:t>15</w:t>
     </w:r>
     <w:r>
       <w:rPr>
@@ -9987,7 +10522,7 @@
 </file>
 
 <file path=customXml/itemProps1.xml><?xml version="1.0" encoding="utf-8"?>
-<ds:datastoreItem xmlns:ds="http://schemas.openxmlformats.org/officeDocument/2006/customXml" ds:itemID="{D56F1A3D-D6A7-0946-AD94-AB7E0C52E61A}">
+<ds:datastoreItem xmlns:ds="http://schemas.openxmlformats.org/officeDocument/2006/customXml" ds:itemID="{3F171D87-21B0-7F47-905E-B6E767078978}">
   <ds:schemaRefs>
     <ds:schemaRef ds:uri="http://schemas.openxmlformats.org/officeDocument/2006/bibliography"/>
   </ds:schemaRefs>

</xml_diff>

<commit_message>
Aggiunto mockup ricerca per cliente Completata parte mockup utente generico su RAD
</commit_message>
<xml_diff>
--- a/Documentazione/RAD/RAD.docx
+++ b/Documentazione/RAD/RAD.docx
@@ -163,8 +163,10 @@
           <w:b/>
           <w:sz w:val="21"/>
         </w:rPr>
-        <w:t>V 2</w:t>
-      </w:r>
+        <w:t>V 4</w:t>
+      </w:r>
+      <w:bookmarkStart w:id="0" w:name="_GoBack"/>
+      <w:bookmarkEnd w:id="0"/>
       <w:r>
         <w:rPr>
           <w:b/>
@@ -327,7 +329,7 @@
             </w:rPr>
             <w:fldChar w:fldCharType="separate"/>
           </w:r>
-          <w:hyperlink w:anchor="_Toc465770752" w:history="1">
+          <w:hyperlink w:anchor="_Toc465878449" w:history="1">
             <w:r>
               <w:rPr>
                 <w:rStyle w:val="Collegamentoipertestuale"/>
@@ -354,7 +356,7 @@
                 <w:noProof/>
                 <w:webHidden/>
               </w:rPr>
-              <w:instrText xml:space="preserve"> PAGEREF _Toc465770752 \h </w:instrText>
+              <w:instrText xml:space="preserve"> PAGEREF _Toc465878449 \h </w:instrText>
             </w:r>
             <w:r>
               <w:rPr>
@@ -399,7 +401,7 @@
               <w:lang w:eastAsia="it-IT"/>
             </w:rPr>
           </w:pPr>
-          <w:hyperlink w:anchor="_Toc465770753" w:history="1">
+          <w:hyperlink w:anchor="_Toc465878450" w:history="1">
             <w:r>
               <w:rPr>
                 <w:rStyle w:val="Collegamentoipertestuale"/>
@@ -426,7 +428,7 @@
                 <w:noProof/>
                 <w:webHidden/>
               </w:rPr>
-              <w:instrText xml:space="preserve"> PAGEREF _Toc465770753 \h </w:instrText>
+              <w:instrText xml:space="preserve"> PAGEREF _Toc465878450 \h </w:instrText>
             </w:r>
             <w:r>
               <w:rPr>
@@ -471,7 +473,7 @@
               <w:lang w:eastAsia="it-IT"/>
             </w:rPr>
           </w:pPr>
-          <w:hyperlink w:anchor="_Toc465770754" w:history="1">
+          <w:hyperlink w:anchor="_Toc465878451" w:history="1">
             <w:r>
               <w:rPr>
                 <w:rStyle w:val="Collegamentoipertestuale"/>
@@ -498,7 +500,7 @@
                 <w:noProof/>
                 <w:webHidden/>
               </w:rPr>
-              <w:instrText xml:space="preserve"> PAGEREF _Toc465770754 \h </w:instrText>
+              <w:instrText xml:space="preserve"> PAGEREF _Toc465878451 \h </w:instrText>
             </w:r>
             <w:r>
               <w:rPr>
@@ -543,7 +545,7 @@
               <w:lang w:eastAsia="it-IT"/>
             </w:rPr>
           </w:pPr>
-          <w:hyperlink w:anchor="_Toc465770755" w:history="1">
+          <w:hyperlink w:anchor="_Toc465878452" w:history="1">
             <w:r>
               <w:rPr>
                 <w:rStyle w:val="Collegamentoipertestuale"/>
@@ -570,7 +572,7 @@
                 <w:noProof/>
                 <w:webHidden/>
               </w:rPr>
-              <w:instrText xml:space="preserve"> PAGEREF _Toc465770755 \h </w:instrText>
+              <w:instrText xml:space="preserve"> PAGEREF _Toc465878452 \h </w:instrText>
             </w:r>
             <w:r>
               <w:rPr>
@@ -615,7 +617,7 @@
               <w:lang w:eastAsia="it-IT"/>
             </w:rPr>
           </w:pPr>
-          <w:hyperlink w:anchor="_Toc465770756" w:history="1">
+          <w:hyperlink w:anchor="_Toc465878453" w:history="1">
             <w:r>
               <w:rPr>
                 <w:rStyle w:val="Collegamentoipertestuale"/>
@@ -642,7 +644,7 @@
                 <w:noProof/>
                 <w:webHidden/>
               </w:rPr>
-              <w:instrText xml:space="preserve"> PAGEREF _Toc465770756 \h </w:instrText>
+              <w:instrText xml:space="preserve"> PAGEREF _Toc465878453 \h </w:instrText>
             </w:r>
             <w:r>
               <w:rPr>
@@ -688,7 +690,7 @@
               <w:lang w:eastAsia="it-IT"/>
             </w:rPr>
           </w:pPr>
-          <w:hyperlink w:anchor="_Toc465770757" w:history="1">
+          <w:hyperlink w:anchor="_Toc465878454" w:history="1">
             <w:r>
               <w:rPr>
                 <w:rStyle w:val="Collegamentoipertestuale"/>
@@ -715,7 +717,7 @@
                 <w:noProof/>
                 <w:webHidden/>
               </w:rPr>
-              <w:instrText xml:space="preserve"> PAGEREF _Toc465770757 \h </w:instrText>
+              <w:instrText xml:space="preserve"> PAGEREF _Toc465878454 \h </w:instrText>
             </w:r>
             <w:r>
               <w:rPr>
@@ -761,7 +763,7 @@
               <w:lang w:eastAsia="it-IT"/>
             </w:rPr>
           </w:pPr>
-          <w:hyperlink w:anchor="_Toc465770758" w:history="1">
+          <w:hyperlink w:anchor="_Toc465878455" w:history="1">
             <w:r>
               <w:rPr>
                 <w:rStyle w:val="Collegamentoipertestuale"/>
@@ -788,7 +790,7 @@
                 <w:noProof/>
                 <w:webHidden/>
               </w:rPr>
-              <w:instrText xml:space="preserve"> PAGEREF _Toc465770758 \h </w:instrText>
+              <w:instrText xml:space="preserve"> PAGEREF _Toc465878455 \h </w:instrText>
             </w:r>
             <w:r>
               <w:rPr>
@@ -833,7 +835,7 @@
               <w:lang w:eastAsia="it-IT"/>
             </w:rPr>
           </w:pPr>
-          <w:hyperlink w:anchor="_Toc465770759" w:history="1">
+          <w:hyperlink w:anchor="_Toc465878456" w:history="1">
             <w:r>
               <w:rPr>
                 <w:rStyle w:val="Collegamentoipertestuale"/>
@@ -860,7 +862,7 @@
                 <w:noProof/>
                 <w:webHidden/>
               </w:rPr>
-              <w:instrText xml:space="preserve"> PAGEREF _Toc465770759 \h </w:instrText>
+              <w:instrText xml:space="preserve"> PAGEREF _Toc465878456 \h </w:instrText>
             </w:r>
             <w:r>
               <w:rPr>
@@ -905,7 +907,7 @@
               <w:lang w:eastAsia="it-IT"/>
             </w:rPr>
           </w:pPr>
-          <w:hyperlink w:anchor="_Toc465770760" w:history="1">
+          <w:hyperlink w:anchor="_Toc465878457" w:history="1">
             <w:r>
               <w:rPr>
                 <w:rStyle w:val="Collegamentoipertestuale"/>
@@ -932,7 +934,7 @@
                 <w:noProof/>
                 <w:webHidden/>
               </w:rPr>
-              <w:instrText xml:space="preserve"> PAGEREF _Toc465770760 \h </w:instrText>
+              <w:instrText xml:space="preserve"> PAGEREF _Toc465878457 \h </w:instrText>
             </w:r>
             <w:r>
               <w:rPr>
@@ -977,7 +979,7 @@
               <w:lang w:eastAsia="it-IT"/>
             </w:rPr>
           </w:pPr>
-          <w:hyperlink w:anchor="_Toc465770761" w:history="1">
+          <w:hyperlink w:anchor="_Toc465878458" w:history="1">
             <w:r>
               <w:rPr>
                 <w:rStyle w:val="Collegamentoipertestuale"/>
@@ -1004,7 +1006,7 @@
                 <w:noProof/>
                 <w:webHidden/>
               </w:rPr>
-              <w:instrText xml:space="preserve"> PAGEREF _Toc465770761 \h </w:instrText>
+              <w:instrText xml:space="preserve"> PAGEREF _Toc465878458 \h </w:instrText>
             </w:r>
             <w:r>
               <w:rPr>
@@ -1024,7 +1026,7 @@
                 <w:noProof/>
                 <w:webHidden/>
               </w:rPr>
-              <w:t>6</w:t>
+              <w:t>7</w:t>
             </w:r>
             <w:r>
               <w:rPr>
@@ -1050,7 +1052,7 @@
               <w:lang w:eastAsia="it-IT"/>
             </w:rPr>
           </w:pPr>
-          <w:hyperlink w:anchor="_Toc465770762" w:history="1">
+          <w:hyperlink w:anchor="_Toc465878459" w:history="1">
             <w:r>
               <w:rPr>
                 <w:rStyle w:val="Collegamentoipertestuale"/>
@@ -1077,7 +1079,7 @@
                 <w:noProof/>
                 <w:webHidden/>
               </w:rPr>
-              <w:instrText xml:space="preserve"> PAGEREF _Toc465770762 \h </w:instrText>
+              <w:instrText xml:space="preserve"> PAGEREF _Toc465878459 \h </w:instrText>
             </w:r>
             <w:r>
               <w:rPr>
@@ -1097,7 +1099,7 @@
                 <w:noProof/>
                 <w:webHidden/>
               </w:rPr>
-              <w:t>7</w:t>
+              <w:t>8</w:t>
             </w:r>
             <w:r>
               <w:rPr>
@@ -1122,7 +1124,7 @@
               <w:lang w:eastAsia="it-IT"/>
             </w:rPr>
           </w:pPr>
-          <w:hyperlink w:anchor="_Toc465770763" w:history="1">
+          <w:hyperlink w:anchor="_Toc465878460" w:history="1">
             <w:r>
               <w:rPr>
                 <w:rStyle w:val="Collegamentoipertestuale"/>
@@ -1149,7 +1151,7 @@
                 <w:noProof/>
                 <w:webHidden/>
               </w:rPr>
-              <w:instrText xml:space="preserve"> PAGEREF _Toc465770763 \h </w:instrText>
+              <w:instrText xml:space="preserve"> PAGEREF _Toc465878460 \h </w:instrText>
             </w:r>
             <w:r>
               <w:rPr>
@@ -1194,7 +1196,7 @@
               <w:lang w:eastAsia="it-IT"/>
             </w:rPr>
           </w:pPr>
-          <w:hyperlink w:anchor="_Toc465770764" w:history="1">
+          <w:hyperlink w:anchor="_Toc465878461" w:history="1">
             <w:r>
               <w:rPr>
                 <w:rStyle w:val="Collegamentoipertestuale"/>
@@ -1221,7 +1223,7 @@
                 <w:noProof/>
                 <w:webHidden/>
               </w:rPr>
-              <w:instrText xml:space="preserve"> PAGEREF _Toc465770764 \h </w:instrText>
+              <w:instrText xml:space="preserve"> PAGEREF _Toc465878461 \h </w:instrText>
             </w:r>
             <w:r>
               <w:rPr>
@@ -1267,7 +1269,7 @@
               <w:lang w:eastAsia="it-IT"/>
             </w:rPr>
           </w:pPr>
-          <w:hyperlink w:anchor="_Toc465770765" w:history="1">
+          <w:hyperlink w:anchor="_Toc465878462" w:history="1">
             <w:r>
               <w:rPr>
                 <w:rStyle w:val="Collegamentoipertestuale"/>
@@ -1294,7 +1296,7 @@
                 <w:noProof/>
                 <w:webHidden/>
               </w:rPr>
-              <w:instrText xml:space="preserve"> PAGEREF _Toc465770765 \h </w:instrText>
+              <w:instrText xml:space="preserve"> PAGEREF _Toc465878462 \h </w:instrText>
             </w:r>
             <w:r>
               <w:rPr>
@@ -1314,7 +1316,7 @@
                 <w:noProof/>
                 <w:webHidden/>
               </w:rPr>
-              <w:t>9</w:t>
+              <w:t>10</w:t>
             </w:r>
             <w:r>
               <w:rPr>
@@ -1339,7 +1341,7 @@
               <w:lang w:eastAsia="it-IT"/>
             </w:rPr>
           </w:pPr>
-          <w:hyperlink w:anchor="_Toc465770766" w:history="1">
+          <w:hyperlink w:anchor="_Toc465878463" w:history="1">
             <w:r>
               <w:rPr>
                 <w:rStyle w:val="Collegamentoipertestuale"/>
@@ -1366,7 +1368,7 @@
                 <w:noProof/>
                 <w:webHidden/>
               </w:rPr>
-              <w:instrText xml:space="preserve"> PAGEREF _Toc465770766 \h </w:instrText>
+              <w:instrText xml:space="preserve"> PAGEREF _Toc465878463 \h </w:instrText>
             </w:r>
             <w:r>
               <w:rPr>
@@ -1386,7 +1388,229 @@
                 <w:noProof/>
                 <w:webHidden/>
               </w:rPr>
-              <w:t>9</w:t>
+              <w:t>10</w:t>
+            </w:r>
+            <w:r>
+              <w:rPr>
+                <w:noProof/>
+                <w:webHidden/>
+              </w:rPr>
+              <w:fldChar w:fldCharType="end"/>
+            </w:r>
+          </w:hyperlink>
+        </w:p>
+        <w:p>
+          <w:pPr>
+            <w:pStyle w:val="Sommario3"/>
+            <w:tabs>
+              <w:tab w:val="right" w:leader="dot" w:pos="9622"/>
+            </w:tabs>
+            <w:rPr>
+              <w:rFonts w:eastAsiaTheme="minorEastAsia"/>
+              <w:i w:val="0"/>
+              <w:iCs w:val="0"/>
+              <w:noProof/>
+              <w:sz w:val="24"/>
+              <w:szCs w:val="24"/>
+              <w:lang w:eastAsia="it-IT"/>
+            </w:rPr>
+          </w:pPr>
+          <w:hyperlink w:anchor="_Toc465878464" w:history="1">
+            <w:r>
+              <w:rPr>
+                <w:rStyle w:val="Collegamentoipertestuale"/>
+                <w:noProof/>
+              </w:rPr>
+              <w:t>Login</w:t>
+            </w:r>
+            <w:r>
+              <w:rPr>
+                <w:noProof/>
+                <w:webHidden/>
+              </w:rPr>
+              <w:tab/>
+            </w:r>
+            <w:r>
+              <w:rPr>
+                <w:noProof/>
+                <w:webHidden/>
+              </w:rPr>
+              <w:fldChar w:fldCharType="begin"/>
+            </w:r>
+            <w:r>
+              <w:rPr>
+                <w:noProof/>
+                <w:webHidden/>
+              </w:rPr>
+              <w:instrText xml:space="preserve"> PAGEREF _Toc465878464 \h </w:instrText>
+            </w:r>
+            <w:r>
+              <w:rPr>
+                <w:noProof/>
+                <w:webHidden/>
+              </w:rPr>
+            </w:r>
+            <w:r>
+              <w:rPr>
+                <w:noProof/>
+                <w:webHidden/>
+              </w:rPr>
+              <w:fldChar w:fldCharType="separate"/>
+            </w:r>
+            <w:r>
+              <w:rPr>
+                <w:noProof/>
+                <w:webHidden/>
+              </w:rPr>
+              <w:t>10</w:t>
+            </w:r>
+            <w:r>
+              <w:rPr>
+                <w:noProof/>
+                <w:webHidden/>
+              </w:rPr>
+              <w:fldChar w:fldCharType="end"/>
+            </w:r>
+          </w:hyperlink>
+        </w:p>
+        <w:p>
+          <w:pPr>
+            <w:pStyle w:val="Sommario3"/>
+            <w:tabs>
+              <w:tab w:val="right" w:leader="dot" w:pos="9622"/>
+            </w:tabs>
+            <w:rPr>
+              <w:rFonts w:eastAsiaTheme="minorEastAsia"/>
+              <w:i w:val="0"/>
+              <w:iCs w:val="0"/>
+              <w:noProof/>
+              <w:sz w:val="24"/>
+              <w:szCs w:val="24"/>
+              <w:lang w:eastAsia="it-IT"/>
+            </w:rPr>
+          </w:pPr>
+          <w:hyperlink w:anchor="_Toc465878465" w:history="1">
+            <w:r>
+              <w:rPr>
+                <w:rStyle w:val="Collegamentoipertestuale"/>
+                <w:noProof/>
+              </w:rPr>
+              <w:t>Logout</w:t>
+            </w:r>
+            <w:r>
+              <w:rPr>
+                <w:noProof/>
+                <w:webHidden/>
+              </w:rPr>
+              <w:tab/>
+            </w:r>
+            <w:r>
+              <w:rPr>
+                <w:noProof/>
+                <w:webHidden/>
+              </w:rPr>
+              <w:fldChar w:fldCharType="begin"/>
+            </w:r>
+            <w:r>
+              <w:rPr>
+                <w:noProof/>
+                <w:webHidden/>
+              </w:rPr>
+              <w:instrText xml:space="preserve"> PAGEREF _Toc465878465 \h </w:instrText>
+            </w:r>
+            <w:r>
+              <w:rPr>
+                <w:noProof/>
+                <w:webHidden/>
+              </w:rPr>
+            </w:r>
+            <w:r>
+              <w:rPr>
+                <w:noProof/>
+                <w:webHidden/>
+              </w:rPr>
+              <w:fldChar w:fldCharType="separate"/>
+            </w:r>
+            <w:r>
+              <w:rPr>
+                <w:noProof/>
+                <w:webHidden/>
+              </w:rPr>
+              <w:t>15</w:t>
+            </w:r>
+            <w:r>
+              <w:rPr>
+                <w:noProof/>
+                <w:webHidden/>
+              </w:rPr>
+              <w:fldChar w:fldCharType="end"/>
+            </w:r>
+          </w:hyperlink>
+        </w:p>
+        <w:p>
+          <w:pPr>
+            <w:pStyle w:val="Sommario3"/>
+            <w:tabs>
+              <w:tab w:val="right" w:leader="dot" w:pos="9622"/>
+            </w:tabs>
+            <w:rPr>
+              <w:rFonts w:eastAsiaTheme="minorEastAsia"/>
+              <w:i w:val="0"/>
+              <w:iCs w:val="0"/>
+              <w:noProof/>
+              <w:sz w:val="24"/>
+              <w:szCs w:val="24"/>
+              <w:lang w:eastAsia="it-IT"/>
+            </w:rPr>
+          </w:pPr>
+          <w:hyperlink w:anchor="_Toc465878466" w:history="1">
+            <w:r>
+              <w:rPr>
+                <w:rStyle w:val="Collegamentoipertestuale"/>
+                <w:noProof/>
+              </w:rPr>
+              <w:t>Ricerca prodotto</w:t>
+            </w:r>
+            <w:r>
+              <w:rPr>
+                <w:noProof/>
+                <w:webHidden/>
+              </w:rPr>
+              <w:tab/>
+            </w:r>
+            <w:r>
+              <w:rPr>
+                <w:noProof/>
+                <w:webHidden/>
+              </w:rPr>
+              <w:fldChar w:fldCharType="begin"/>
+            </w:r>
+            <w:r>
+              <w:rPr>
+                <w:noProof/>
+                <w:webHidden/>
+              </w:rPr>
+              <w:instrText xml:space="preserve"> PAGEREF _Toc465878466 \h </w:instrText>
+            </w:r>
+            <w:r>
+              <w:rPr>
+                <w:noProof/>
+                <w:webHidden/>
+              </w:rPr>
+            </w:r>
+            <w:r>
+              <w:rPr>
+                <w:noProof/>
+                <w:webHidden/>
+              </w:rPr>
+              <w:fldChar w:fldCharType="separate"/>
+            </w:r>
+            <w:r>
+              <w:rPr>
+                <w:noProof/>
+                <w:webHidden/>
+              </w:rPr>
+              <w:t>17</w:t>
             </w:r>
             <w:r>
               <w:rPr>
@@ -1411,7 +1635,7 @@
               <w:lang w:eastAsia="it-IT"/>
             </w:rPr>
           </w:pPr>
-          <w:hyperlink w:anchor="_Toc465770767" w:history="1">
+          <w:hyperlink w:anchor="_Toc465878467" w:history="1">
             <w:r>
               <w:rPr>
                 <w:rStyle w:val="Collegamentoipertestuale"/>
@@ -1438,7 +1662,7 @@
                 <w:noProof/>
                 <w:webHidden/>
               </w:rPr>
-              <w:instrText xml:space="preserve"> PAGEREF _Toc465770767 \h </w:instrText>
+              <w:instrText xml:space="preserve"> PAGEREF _Toc465878467 \h </w:instrText>
             </w:r>
             <w:r>
               <w:rPr>
@@ -1458,7 +1682,155 @@
                 <w:noProof/>
                 <w:webHidden/>
               </w:rPr>
-              <w:t>10</w:t>
+              <w:t>21</w:t>
+            </w:r>
+            <w:r>
+              <w:rPr>
+                <w:noProof/>
+                <w:webHidden/>
+              </w:rPr>
+              <w:fldChar w:fldCharType="end"/>
+            </w:r>
+          </w:hyperlink>
+        </w:p>
+        <w:p>
+          <w:pPr>
+            <w:pStyle w:val="Sommario3"/>
+            <w:tabs>
+              <w:tab w:val="right" w:leader="dot" w:pos="9622"/>
+            </w:tabs>
+            <w:rPr>
+              <w:rFonts w:eastAsiaTheme="minorEastAsia"/>
+              <w:i w:val="0"/>
+              <w:iCs w:val="0"/>
+              <w:noProof/>
+              <w:sz w:val="24"/>
+              <w:szCs w:val="24"/>
+              <w:lang w:eastAsia="it-IT"/>
+            </w:rPr>
+          </w:pPr>
+          <w:hyperlink w:anchor="_Toc465878468" w:history="1">
+            <w:r>
+              <w:rPr>
+                <w:rStyle w:val="Collegamentoipertestuale"/>
+                <w:noProof/>
+              </w:rPr>
+              <w:t>Carico merci</w:t>
+            </w:r>
+            <w:r>
+              <w:rPr>
+                <w:noProof/>
+                <w:webHidden/>
+              </w:rPr>
+              <w:tab/>
+            </w:r>
+            <w:r>
+              <w:rPr>
+                <w:noProof/>
+                <w:webHidden/>
+              </w:rPr>
+              <w:fldChar w:fldCharType="begin"/>
+            </w:r>
+            <w:r>
+              <w:rPr>
+                <w:noProof/>
+                <w:webHidden/>
+              </w:rPr>
+              <w:instrText xml:space="preserve"> PAGEREF _Toc465878468 \h </w:instrText>
+            </w:r>
+            <w:r>
+              <w:rPr>
+                <w:noProof/>
+                <w:webHidden/>
+              </w:rPr>
+            </w:r>
+            <w:r>
+              <w:rPr>
+                <w:noProof/>
+                <w:webHidden/>
+              </w:rPr>
+              <w:fldChar w:fldCharType="separate"/>
+            </w:r>
+            <w:r>
+              <w:rPr>
+                <w:noProof/>
+                <w:webHidden/>
+              </w:rPr>
+              <w:t>21</w:t>
+            </w:r>
+            <w:r>
+              <w:rPr>
+                <w:noProof/>
+                <w:webHidden/>
+              </w:rPr>
+              <w:fldChar w:fldCharType="end"/>
+            </w:r>
+          </w:hyperlink>
+        </w:p>
+        <w:p>
+          <w:pPr>
+            <w:pStyle w:val="Sommario3"/>
+            <w:tabs>
+              <w:tab w:val="right" w:leader="dot" w:pos="9622"/>
+            </w:tabs>
+            <w:rPr>
+              <w:rFonts w:eastAsiaTheme="minorEastAsia"/>
+              <w:i w:val="0"/>
+              <w:iCs w:val="0"/>
+              <w:noProof/>
+              <w:sz w:val="24"/>
+              <w:szCs w:val="24"/>
+              <w:lang w:eastAsia="it-IT"/>
+            </w:rPr>
+          </w:pPr>
+          <w:hyperlink w:anchor="_Toc465878469" w:history="1">
+            <w:r>
+              <w:rPr>
+                <w:rStyle w:val="Collegamentoipertestuale"/>
+                <w:noProof/>
+              </w:rPr>
+              <w:t>Modifica prezzo</w:t>
+            </w:r>
+            <w:r>
+              <w:rPr>
+                <w:noProof/>
+                <w:webHidden/>
+              </w:rPr>
+              <w:tab/>
+            </w:r>
+            <w:r>
+              <w:rPr>
+                <w:noProof/>
+                <w:webHidden/>
+              </w:rPr>
+              <w:fldChar w:fldCharType="begin"/>
+            </w:r>
+            <w:r>
+              <w:rPr>
+                <w:noProof/>
+                <w:webHidden/>
+              </w:rPr>
+              <w:instrText xml:space="preserve"> PAGEREF _Toc465878469 \h </w:instrText>
+            </w:r>
+            <w:r>
+              <w:rPr>
+                <w:noProof/>
+                <w:webHidden/>
+              </w:rPr>
+            </w:r>
+            <w:r>
+              <w:rPr>
+                <w:noProof/>
+                <w:webHidden/>
+              </w:rPr>
+              <w:fldChar w:fldCharType="separate"/>
+            </w:r>
+            <w:r>
+              <w:rPr>
+                <w:noProof/>
+                <w:webHidden/>
+              </w:rPr>
+              <w:t>22</w:t>
             </w:r>
             <w:r>
               <w:rPr>
@@ -1483,7 +1855,7 @@
               <w:lang w:eastAsia="it-IT"/>
             </w:rPr>
           </w:pPr>
-          <w:hyperlink w:anchor="_Toc465770768" w:history="1">
+          <w:hyperlink w:anchor="_Toc465878470" w:history="1">
             <w:r>
               <w:rPr>
                 <w:rStyle w:val="Collegamentoipertestuale"/>
@@ -1510,7 +1882,7 @@
                 <w:noProof/>
                 <w:webHidden/>
               </w:rPr>
-              <w:instrText xml:space="preserve"> PAGEREF _Toc465770768 \h </w:instrText>
+              <w:instrText xml:space="preserve"> PAGEREF _Toc465878470 \h </w:instrText>
             </w:r>
             <w:r>
               <w:rPr>
@@ -1530,7 +1902,229 @@
                 <w:noProof/>
                 <w:webHidden/>
               </w:rPr>
-              <w:t>11</w:t>
+              <w:t>23</w:t>
+            </w:r>
+            <w:r>
+              <w:rPr>
+                <w:noProof/>
+                <w:webHidden/>
+              </w:rPr>
+              <w:fldChar w:fldCharType="end"/>
+            </w:r>
+          </w:hyperlink>
+        </w:p>
+        <w:p>
+          <w:pPr>
+            <w:pStyle w:val="Sommario3"/>
+            <w:tabs>
+              <w:tab w:val="right" w:leader="dot" w:pos="9622"/>
+            </w:tabs>
+            <w:rPr>
+              <w:rFonts w:eastAsiaTheme="minorEastAsia"/>
+              <w:i w:val="0"/>
+              <w:iCs w:val="0"/>
+              <w:noProof/>
+              <w:sz w:val="24"/>
+              <w:szCs w:val="24"/>
+              <w:lang w:eastAsia="it-IT"/>
+            </w:rPr>
+          </w:pPr>
+          <w:hyperlink w:anchor="_Toc465878471" w:history="1">
+            <w:r>
+              <w:rPr>
+                <w:rStyle w:val="Collegamentoipertestuale"/>
+                <w:noProof/>
+              </w:rPr>
+              <w:t>Acquisto prodotto</w:t>
+            </w:r>
+            <w:r>
+              <w:rPr>
+                <w:noProof/>
+                <w:webHidden/>
+              </w:rPr>
+              <w:tab/>
+            </w:r>
+            <w:r>
+              <w:rPr>
+                <w:noProof/>
+                <w:webHidden/>
+              </w:rPr>
+              <w:fldChar w:fldCharType="begin"/>
+            </w:r>
+            <w:r>
+              <w:rPr>
+                <w:noProof/>
+                <w:webHidden/>
+              </w:rPr>
+              <w:instrText xml:space="preserve"> PAGEREF _Toc465878471 \h </w:instrText>
+            </w:r>
+            <w:r>
+              <w:rPr>
+                <w:noProof/>
+                <w:webHidden/>
+              </w:rPr>
+            </w:r>
+            <w:r>
+              <w:rPr>
+                <w:noProof/>
+                <w:webHidden/>
+              </w:rPr>
+              <w:fldChar w:fldCharType="separate"/>
+            </w:r>
+            <w:r>
+              <w:rPr>
+                <w:noProof/>
+                <w:webHidden/>
+              </w:rPr>
+              <w:t>23</w:t>
+            </w:r>
+            <w:r>
+              <w:rPr>
+                <w:noProof/>
+                <w:webHidden/>
+              </w:rPr>
+              <w:fldChar w:fldCharType="end"/>
+            </w:r>
+          </w:hyperlink>
+        </w:p>
+        <w:p>
+          <w:pPr>
+            <w:pStyle w:val="Sommario3"/>
+            <w:tabs>
+              <w:tab w:val="right" w:leader="dot" w:pos="9622"/>
+            </w:tabs>
+            <w:rPr>
+              <w:rFonts w:eastAsiaTheme="minorEastAsia"/>
+              <w:i w:val="0"/>
+              <w:iCs w:val="0"/>
+              <w:noProof/>
+              <w:sz w:val="24"/>
+              <w:szCs w:val="24"/>
+              <w:lang w:eastAsia="it-IT"/>
+            </w:rPr>
+          </w:pPr>
+          <w:hyperlink w:anchor="_Toc465878472" w:history="1">
+            <w:r>
+              <w:rPr>
+                <w:rStyle w:val="Collegamentoipertestuale"/>
+                <w:noProof/>
+              </w:rPr>
+              <w:t>Richiesta preventivo</w:t>
+            </w:r>
+            <w:r>
+              <w:rPr>
+                <w:noProof/>
+                <w:webHidden/>
+              </w:rPr>
+              <w:tab/>
+            </w:r>
+            <w:r>
+              <w:rPr>
+                <w:noProof/>
+                <w:webHidden/>
+              </w:rPr>
+              <w:fldChar w:fldCharType="begin"/>
+            </w:r>
+            <w:r>
+              <w:rPr>
+                <w:noProof/>
+                <w:webHidden/>
+              </w:rPr>
+              <w:instrText xml:space="preserve"> PAGEREF _Toc465878472 \h </w:instrText>
+            </w:r>
+            <w:r>
+              <w:rPr>
+                <w:noProof/>
+                <w:webHidden/>
+              </w:rPr>
+            </w:r>
+            <w:r>
+              <w:rPr>
+                <w:noProof/>
+                <w:webHidden/>
+              </w:rPr>
+              <w:fldChar w:fldCharType="separate"/>
+            </w:r>
+            <w:r>
+              <w:rPr>
+                <w:noProof/>
+                <w:webHidden/>
+              </w:rPr>
+              <w:t>24</w:t>
+            </w:r>
+            <w:r>
+              <w:rPr>
+                <w:noProof/>
+                <w:webHidden/>
+              </w:rPr>
+              <w:fldChar w:fldCharType="end"/>
+            </w:r>
+          </w:hyperlink>
+        </w:p>
+        <w:p>
+          <w:pPr>
+            <w:pStyle w:val="Sommario3"/>
+            <w:tabs>
+              <w:tab w:val="right" w:leader="dot" w:pos="9622"/>
+            </w:tabs>
+            <w:rPr>
+              <w:rFonts w:eastAsiaTheme="minorEastAsia"/>
+              <w:i w:val="0"/>
+              <w:iCs w:val="0"/>
+              <w:noProof/>
+              <w:sz w:val="24"/>
+              <w:szCs w:val="24"/>
+              <w:lang w:eastAsia="it-IT"/>
+            </w:rPr>
+          </w:pPr>
+          <w:hyperlink w:anchor="_Toc465878473" w:history="1">
+            <w:r>
+              <w:rPr>
+                <w:rStyle w:val="Collegamentoipertestuale"/>
+                <w:noProof/>
+              </w:rPr>
+              <w:t>Conferma preventivo</w:t>
+            </w:r>
+            <w:r>
+              <w:rPr>
+                <w:noProof/>
+                <w:webHidden/>
+              </w:rPr>
+              <w:tab/>
+            </w:r>
+            <w:r>
+              <w:rPr>
+                <w:noProof/>
+                <w:webHidden/>
+              </w:rPr>
+              <w:fldChar w:fldCharType="begin"/>
+            </w:r>
+            <w:r>
+              <w:rPr>
+                <w:noProof/>
+                <w:webHidden/>
+              </w:rPr>
+              <w:instrText xml:space="preserve"> PAGEREF _Toc465878473 \h </w:instrText>
+            </w:r>
+            <w:r>
+              <w:rPr>
+                <w:noProof/>
+                <w:webHidden/>
+              </w:rPr>
+            </w:r>
+            <w:r>
+              <w:rPr>
+                <w:noProof/>
+                <w:webHidden/>
+              </w:rPr>
+              <w:fldChar w:fldCharType="separate"/>
+            </w:r>
+            <w:r>
+              <w:rPr>
+                <w:noProof/>
+                <w:webHidden/>
+              </w:rPr>
+              <w:t>25</w:t>
             </w:r>
             <w:r>
               <w:rPr>
@@ -1964,6 +2558,13 @@
                 <w:sz w:val="28"/>
               </w:rPr>
             </w:pPr>
+            <w:r>
+              <w:rPr>
+                <w:i/>
+                <w:sz w:val="28"/>
+              </w:rPr>
+              <w:t>19/10/16</w:t>
+            </w:r>
           </w:p>
         </w:tc>
         <w:tc>
@@ -2042,45 +2643,243 @@
                 <w:sz w:val="28"/>
               </w:rPr>
             </w:pPr>
-          </w:p>
-        </w:tc>
-        <w:tc>
-          <w:tcPr>
-            <w:tcW w:w="2965" w:type="dxa"/>
-          </w:tcPr>
-          <w:p>
-            <w:pPr>
+            <w:r>
               <w:rPr>
                 <w:i/>
                 <w:sz w:val="28"/>
               </w:rPr>
-            </w:pPr>
-            <w:r>
+              <w:t>20/10/16</w:t>
+            </w:r>
+          </w:p>
+        </w:tc>
+        <w:tc>
+          <w:tcPr>
+            <w:tcW w:w="2965" w:type="dxa"/>
+          </w:tcPr>
+          <w:p>
+            <w:pPr>
               <w:rPr>
                 <w:i/>
                 <w:sz w:val="28"/>
               </w:rPr>
-              <w:t>Stesura generale del documento</w:t>
-            </w:r>
-          </w:p>
-        </w:tc>
-        <w:tc>
-          <w:tcPr>
-            <w:tcW w:w="2406" w:type="dxa"/>
-          </w:tcPr>
-          <w:p>
-            <w:pPr>
+            </w:pPr>
+            <w:r>
               <w:rPr>
                 <w:i/>
                 <w:sz w:val="28"/>
               </w:rPr>
-            </w:pPr>
-            <w:r>
+              <w:t>Stesura generale del documento</w:t>
+            </w:r>
+          </w:p>
+        </w:tc>
+        <w:tc>
+          <w:tcPr>
+            <w:tcW w:w="2406" w:type="dxa"/>
+          </w:tcPr>
+          <w:p>
+            <w:pPr>
               <w:rPr>
                 <w:i/>
                 <w:sz w:val="28"/>
               </w:rPr>
+            </w:pPr>
+            <w:r>
+              <w:rPr>
+                <w:i/>
+                <w:sz w:val="28"/>
+              </w:rPr>
               <w:t>v 2.0</w:t>
+            </w:r>
+          </w:p>
+        </w:tc>
+      </w:tr>
+      <w:tr>
+        <w:trPr>
+          <w:trHeight w:val="308"/>
+        </w:trPr>
+        <w:tc>
+          <w:tcPr>
+            <w:tcW w:w="2405" w:type="dxa"/>
+          </w:tcPr>
+          <w:p>
+            <w:pPr>
+              <w:rPr>
+                <w:i/>
+                <w:sz w:val="28"/>
+              </w:rPr>
+            </w:pPr>
+            <w:r>
+              <w:rPr>
+                <w:i/>
+                <w:sz w:val="28"/>
+              </w:rPr>
+              <w:t>Stefano Foresta</w:t>
+            </w:r>
+          </w:p>
+        </w:tc>
+        <w:tc>
+          <w:tcPr>
+            <w:tcW w:w="1846" w:type="dxa"/>
+          </w:tcPr>
+          <w:p>
+            <w:pPr>
+              <w:rPr>
+                <w:i/>
+                <w:sz w:val="28"/>
+              </w:rPr>
+            </w:pPr>
+            <w:r>
+              <w:rPr>
+                <w:i/>
+                <w:sz w:val="28"/>
+              </w:rPr>
+              <w:t>01/11/16</w:t>
+            </w:r>
+          </w:p>
+        </w:tc>
+        <w:tc>
+          <w:tcPr>
+            <w:tcW w:w="2965" w:type="dxa"/>
+          </w:tcPr>
+          <w:p>
+            <w:pPr>
+              <w:rPr>
+                <w:i/>
+                <w:sz w:val="28"/>
+              </w:rPr>
+            </w:pPr>
+            <w:r>
+              <w:rPr>
+                <w:i/>
+                <w:sz w:val="28"/>
+              </w:rPr>
+              <w:t>Use Case Diagram</w:t>
+            </w:r>
+          </w:p>
+        </w:tc>
+        <w:tc>
+          <w:tcPr>
+            <w:tcW w:w="2406" w:type="dxa"/>
+          </w:tcPr>
+          <w:p>
+            <w:pPr>
+              <w:rPr>
+                <w:i/>
+                <w:sz w:val="28"/>
+              </w:rPr>
+            </w:pPr>
+            <w:r>
+              <w:rPr>
+                <w:i/>
+                <w:sz w:val="28"/>
+              </w:rPr>
+              <w:t>v</w:t>
+            </w:r>
+            <w:r>
+              <w:rPr>
+                <w:i/>
+                <w:sz w:val="28"/>
+              </w:rPr>
+              <w:t xml:space="preserve"> 3</w:t>
+            </w:r>
+            <w:r>
+              <w:rPr>
+                <w:i/>
+                <w:sz w:val="28"/>
+              </w:rPr>
+              <w:t>.</w:t>
+            </w:r>
+            <w:r>
+              <w:rPr>
+                <w:i/>
+                <w:sz w:val="28"/>
+              </w:rPr>
+              <w:t>0</w:t>
+            </w:r>
+          </w:p>
+        </w:tc>
+      </w:tr>
+      <w:tr>
+        <w:trPr>
+          <w:trHeight w:val="308"/>
+        </w:trPr>
+        <w:tc>
+          <w:tcPr>
+            <w:tcW w:w="2405" w:type="dxa"/>
+          </w:tcPr>
+          <w:p>
+            <w:pPr>
+              <w:rPr>
+                <w:i/>
+                <w:sz w:val="28"/>
+              </w:rPr>
+            </w:pPr>
+            <w:r>
+              <w:rPr>
+                <w:i/>
+                <w:sz w:val="28"/>
+              </w:rPr>
+              <w:t>Stefano Foresta</w:t>
+            </w:r>
+          </w:p>
+        </w:tc>
+        <w:tc>
+          <w:tcPr>
+            <w:tcW w:w="1846" w:type="dxa"/>
+          </w:tcPr>
+          <w:p>
+            <w:pPr>
+              <w:rPr>
+                <w:i/>
+                <w:sz w:val="28"/>
+              </w:rPr>
+            </w:pPr>
+            <w:r>
+              <w:rPr>
+                <w:i/>
+                <w:sz w:val="28"/>
+              </w:rPr>
+              <w:t>02/11/16</w:t>
+            </w:r>
+          </w:p>
+        </w:tc>
+        <w:tc>
+          <w:tcPr>
+            <w:tcW w:w="2965" w:type="dxa"/>
+          </w:tcPr>
+          <w:p>
+            <w:pPr>
+              <w:rPr>
+                <w:i/>
+                <w:sz w:val="28"/>
+              </w:rPr>
+            </w:pPr>
+            <w:r>
+              <w:rPr>
+                <w:i/>
+                <w:sz w:val="28"/>
+              </w:rPr>
+              <w:t>Mockup utente generico</w:t>
+            </w:r>
+          </w:p>
+        </w:tc>
+        <w:tc>
+          <w:tcPr>
+            <w:tcW w:w="2406" w:type="dxa"/>
+          </w:tcPr>
+          <w:p>
+            <w:pPr>
+              <w:rPr>
+                <w:i/>
+                <w:sz w:val="28"/>
+              </w:rPr>
+            </w:pPr>
+            <w:r>
+              <w:rPr>
+                <w:i/>
+                <w:sz w:val="28"/>
+              </w:rPr>
+              <w:t>v 4.0</w:t>
             </w:r>
           </w:p>
         </w:tc>
@@ -2096,27 +2895,27 @@
       <w:pPr>
         <w:pStyle w:val="Titolo1"/>
       </w:pPr>
-      <w:bookmarkStart w:id="0" w:name="_Toc464817488"/>
-      <w:bookmarkStart w:id="1" w:name="_Toc465770752"/>
+      <w:bookmarkStart w:id="1" w:name="_Toc464817488"/>
+      <w:bookmarkStart w:id="2" w:name="_Toc465878449"/>
       <w:r>
         <w:lastRenderedPageBreak/>
         <w:t>Introduzione</w:t>
       </w:r>
-      <w:bookmarkEnd w:id="0"/>
       <w:bookmarkEnd w:id="1"/>
+      <w:bookmarkEnd w:id="2"/>
     </w:p>
     <w:p/>
     <w:p>
       <w:pPr>
         <w:pStyle w:val="Titolo2"/>
       </w:pPr>
-      <w:bookmarkStart w:id="2" w:name="_Toc464817489"/>
-      <w:bookmarkStart w:id="3" w:name="_Toc465770753"/>
+      <w:bookmarkStart w:id="3" w:name="_Toc464817489"/>
+      <w:bookmarkStart w:id="4" w:name="_Toc465878450"/>
       <w:r>
         <w:t>Descrizione del sistema</w:t>
       </w:r>
-      <w:bookmarkEnd w:id="2"/>
       <w:bookmarkEnd w:id="3"/>
+      <w:bookmarkEnd w:id="4"/>
     </w:p>
     <w:p/>
     <w:p>
@@ -2132,16 +2931,16 @@
           <w:szCs w:val="28"/>
         </w:rPr>
       </w:pPr>
-      <w:bookmarkStart w:id="4" w:name="_Toc464817490"/>
-      <w:bookmarkStart w:id="5" w:name="_Toc465770754"/>
+      <w:bookmarkStart w:id="5" w:name="_Toc464817490"/>
+      <w:bookmarkStart w:id="6" w:name="_Toc465878451"/>
       <w:r>
         <w:rPr>
           <w:szCs w:val="28"/>
         </w:rPr>
         <w:t>Scopo del sistema</w:t>
       </w:r>
-      <w:bookmarkEnd w:id="4"/>
       <w:bookmarkEnd w:id="5"/>
+      <w:bookmarkEnd w:id="6"/>
     </w:p>
     <w:p/>
     <w:p>
@@ -2149,15 +2948,7 @@
         <w:t xml:space="preserve">Il sistema, automatizzando la maggior parte delle operazioni che si svolgono in un normale negozio di informatica, renderà più fluido e leggero il carico di lavoro di chi è addetto all’amministrazione del suddetto negozio. Le operazioni di carico/scarico merci, di acquisto/vendita prodotti e di gestione documentazione (fatture in entrata/uscita) saranno gestite dal sistema che si verrà a creare e quindi i dati verranno conservati in un database relazionale creato ad-hoc e la gestione sarà affidata </w:t>
       </w:r>
       <w:r>
-        <w:t xml:space="preserve">ad </w:t>
-      </w:r>
-      <w:proofErr w:type="gramStart"/>
-      <w:r>
-        <w:t>una web</w:t>
-      </w:r>
-      <w:proofErr w:type="gramEnd"/>
-      <w:r>
-        <w:t xml:space="preserve"> application disegnata su misura per il cliente.</w:t>
+        <w:t>ad una web application disegnata su misura per il cliente.</w:t>
       </w:r>
     </w:p>
     <w:p/>
@@ -2165,13 +2956,13 @@
       <w:pPr>
         <w:pStyle w:val="Titolo2"/>
       </w:pPr>
-      <w:bookmarkStart w:id="6" w:name="_Toc464817491"/>
-      <w:bookmarkStart w:id="7" w:name="_Toc465770755"/>
+      <w:bookmarkStart w:id="7" w:name="_Toc464817491"/>
+      <w:bookmarkStart w:id="8" w:name="_Toc465878452"/>
       <w:r>
         <w:t>Obiettivi</w:t>
       </w:r>
-      <w:bookmarkEnd w:id="6"/>
       <w:bookmarkEnd w:id="7"/>
+      <w:bookmarkEnd w:id="8"/>
     </w:p>
     <w:p/>
     <w:p>
@@ -2213,13 +3004,13 @@
       <w:pPr>
         <w:pStyle w:val="Titolo2"/>
       </w:pPr>
-      <w:bookmarkStart w:id="8" w:name="_Toc464817492"/>
-      <w:bookmarkStart w:id="9" w:name="_Toc465770756"/>
+      <w:bookmarkStart w:id="9" w:name="_Toc464817492"/>
+      <w:bookmarkStart w:id="10" w:name="_Toc465878453"/>
       <w:r>
         <w:t>Overview</w:t>
       </w:r>
-      <w:bookmarkEnd w:id="8"/>
       <w:bookmarkEnd w:id="9"/>
+      <w:bookmarkEnd w:id="10"/>
     </w:p>
     <w:p/>
     <w:p>
@@ -2234,13 +3025,13 @@
       <w:pPr>
         <w:pStyle w:val="Titolo1"/>
       </w:pPr>
-      <w:bookmarkStart w:id="10" w:name="_Toc464817493"/>
-      <w:bookmarkStart w:id="11" w:name="_Toc465770757"/>
+      <w:bookmarkStart w:id="11" w:name="_Toc464817493"/>
+      <w:bookmarkStart w:id="12" w:name="_Toc465878454"/>
       <w:r>
         <w:t>Architettura del sistema corrente</w:t>
       </w:r>
-      <w:bookmarkEnd w:id="10"/>
       <w:bookmarkEnd w:id="11"/>
+      <w:bookmarkEnd w:id="12"/>
     </w:p>
     <w:p/>
     <w:p>
@@ -2255,25 +3046,25 @@
       <w:pPr>
         <w:pStyle w:val="Titolo1"/>
       </w:pPr>
-      <w:bookmarkStart w:id="12" w:name="_Toc464817494"/>
-      <w:bookmarkStart w:id="13" w:name="_Toc465770758"/>
+      <w:bookmarkStart w:id="13" w:name="_Toc464817494"/>
+      <w:bookmarkStart w:id="14" w:name="_Toc465878455"/>
       <w:r>
         <w:lastRenderedPageBreak/>
         <w:t>Sistema proposto</w:t>
       </w:r>
-      <w:bookmarkEnd w:id="12"/>
       <w:bookmarkEnd w:id="13"/>
+      <w:bookmarkEnd w:id="14"/>
     </w:p>
     <w:p/>
     <w:p>
       <w:pPr>
         <w:pStyle w:val="Titolo2"/>
       </w:pPr>
-      <w:bookmarkStart w:id="14" w:name="_Toc465770759"/>
+      <w:bookmarkStart w:id="15" w:name="_Toc465878456"/>
       <w:r>
         <w:t>Identificazione attori</w:t>
       </w:r>
-      <w:bookmarkEnd w:id="14"/>
+      <w:bookmarkEnd w:id="15"/>
     </w:p>
     <w:p/>
     <w:p>
@@ -2304,13 +3095,13 @@
       <w:pPr>
         <w:pStyle w:val="Titolo2"/>
       </w:pPr>
-      <w:bookmarkStart w:id="15" w:name="_Toc464817495"/>
-      <w:bookmarkStart w:id="16" w:name="_Toc465770760"/>
+      <w:bookmarkStart w:id="16" w:name="_Toc464817495"/>
+      <w:bookmarkStart w:id="17" w:name="_Toc465878457"/>
       <w:r>
         <w:t>Requisiti funzionali</w:t>
       </w:r>
-      <w:bookmarkEnd w:id="15"/>
       <w:bookmarkEnd w:id="16"/>
+      <w:bookmarkEnd w:id="17"/>
     </w:p>
     <w:p/>
     <w:p>
@@ -3830,14 +4621,14 @@
       <w:pPr>
         <w:pStyle w:val="Titolo2"/>
       </w:pPr>
-      <w:bookmarkStart w:id="17" w:name="_Toc464817496"/>
-      <w:bookmarkStart w:id="18" w:name="_Toc465770761"/>
+      <w:bookmarkStart w:id="18" w:name="_Toc464817496"/>
+      <w:bookmarkStart w:id="19" w:name="_Toc465878458"/>
       <w:r>
         <w:lastRenderedPageBreak/>
         <w:t>Requisiti non funzionali</w:t>
       </w:r>
-      <w:bookmarkEnd w:id="17"/>
       <w:bookmarkEnd w:id="18"/>
+      <w:bookmarkEnd w:id="19"/>
     </w:p>
     <w:p/>
     <w:p>
@@ -4396,13 +5187,13 @@
       <w:pPr>
         <w:pStyle w:val="Titolo1"/>
       </w:pPr>
-      <w:bookmarkStart w:id="19" w:name="_Toc464817497"/>
-      <w:bookmarkStart w:id="20" w:name="_Toc465770762"/>
+      <w:bookmarkStart w:id="20" w:name="_Toc464817497"/>
+      <w:bookmarkStart w:id="21" w:name="_Toc465878459"/>
       <w:r>
         <w:t>Modelli del sistema</w:t>
       </w:r>
-      <w:bookmarkEnd w:id="19"/>
       <w:bookmarkEnd w:id="20"/>
+      <w:bookmarkEnd w:id="21"/>
     </w:p>
     <w:p>
       <w:pPr>
@@ -4438,13 +5229,13 @@
       <w:pPr>
         <w:pStyle w:val="Titolo2"/>
       </w:pPr>
-      <w:bookmarkStart w:id="21" w:name="_Toc464817498"/>
-      <w:bookmarkStart w:id="22" w:name="_Toc465770763"/>
+      <w:bookmarkStart w:id="22" w:name="_Toc464817498"/>
+      <w:bookmarkStart w:id="23" w:name="_Toc465878460"/>
       <w:r>
         <w:t>Scenari amministratore</w:t>
       </w:r>
-      <w:bookmarkEnd w:id="21"/>
       <w:bookmarkEnd w:id="22"/>
+      <w:bookmarkEnd w:id="23"/>
     </w:p>
     <w:p/>
     <w:tbl>
@@ -4766,13 +5557,13 @@
       <w:pPr>
         <w:pStyle w:val="Titolo2"/>
       </w:pPr>
-      <w:bookmarkStart w:id="23" w:name="_Toc464817499"/>
-      <w:bookmarkStart w:id="24" w:name="_Toc465770764"/>
+      <w:bookmarkStart w:id="24" w:name="_Toc464817499"/>
+      <w:bookmarkStart w:id="25" w:name="_Toc465878461"/>
       <w:r>
         <w:t>Scenari cliente</w:t>
       </w:r>
-      <w:bookmarkEnd w:id="23"/>
       <w:bookmarkEnd w:id="24"/>
+      <w:bookmarkEnd w:id="25"/>
     </w:p>
     <w:p/>
     <w:tbl>
@@ -5425,26 +6216,46 @@
       <w:pPr>
         <w:pStyle w:val="Titolo1"/>
       </w:pPr>
-      <w:bookmarkStart w:id="25" w:name="_Toc464817500"/>
-      <w:bookmarkStart w:id="26" w:name="_Toc465770765"/>
+      <w:bookmarkStart w:id="26" w:name="_Toc464817500"/>
+      <w:bookmarkStart w:id="27" w:name="_Toc465878462"/>
       <w:r>
         <w:t>Casi d’uso</w:t>
       </w:r>
-      <w:bookmarkEnd w:id="25"/>
       <w:bookmarkEnd w:id="26"/>
+      <w:bookmarkEnd w:id="27"/>
     </w:p>
     <w:p/>
     <w:p>
       <w:pPr>
         <w:pStyle w:val="Titolo2"/>
       </w:pPr>
-      <w:bookmarkStart w:id="27" w:name="_Toc464817501"/>
-      <w:bookmarkStart w:id="28" w:name="_Toc465770766"/>
+      <w:bookmarkStart w:id="28" w:name="_Toc464817501"/>
+      <w:bookmarkStart w:id="29" w:name="_Toc465878463"/>
       <w:r>
         <w:t>Use case utente generico: amministratore, cliente</w:t>
       </w:r>
-      <w:bookmarkEnd w:id="27"/>
       <w:bookmarkEnd w:id="28"/>
+      <w:bookmarkEnd w:id="29"/>
+    </w:p>
+    <w:p/>
+    <w:p>
+      <w:pPr>
+        <w:pStyle w:val="Titolo3"/>
+      </w:pPr>
+      <w:bookmarkStart w:id="30" w:name="_Toc465878464"/>
+      <w:r>
+        <w:t>Login</w:t>
+      </w:r>
+      <w:bookmarkEnd w:id="30"/>
+    </w:p>
+    <w:p/>
+    <w:p>
+      <w:pPr>
+        <w:pStyle w:val="Titolo4"/>
+      </w:pPr>
+      <w:r>
+        <w:t>Use case</w:t>
+      </w:r>
     </w:p>
     <w:p/>
     <w:tbl>
@@ -5620,15 +6431,7 @@
               </w:numPr>
             </w:pPr>
             <w:r>
-              <w:t xml:space="preserve">Il sistema riceve i dati e cerca l’username immesso </w:t>
-            </w:r>
-            <w:proofErr w:type="gramStart"/>
-            <w:r>
-              <w:t>e</w:t>
-            </w:r>
-            <w:proofErr w:type="gramEnd"/>
-            <w:r>
-              <w:t xml:space="preserve"> una volta trovato confronta la password inserita;</w:t>
+              <w:t>Il sistema riceve i dati e cerca l’username immesso e una volta trovato confronta la password inserita;</w:t>
             </w:r>
           </w:p>
           <w:p>
@@ -5717,6 +6520,15 @@
     <w:p/>
     <w:p>
       <w:pPr>
+        <w:pStyle w:val="Titolo4"/>
+      </w:pPr>
+      <w:r>
+        <w:lastRenderedPageBreak/>
+        <w:t>Use case diagram</w:t>
+      </w:r>
+    </w:p>
+    <w:p>
+      <w:pPr>
         <w:jc w:val="center"/>
       </w:pPr>
       <w:r>
@@ -5724,7 +6536,6 @@
           <w:noProof/>
           <w:lang w:eastAsia="it-IT"/>
         </w:rPr>
-        <w:lastRenderedPageBreak/>
         <w:drawing>
           <wp:inline distT="0" distB="0" distL="0" distR="0" wp14:anchorId="25735A44" wp14:editId="2918D411">
             <wp:extent cx="5944483" cy="2489623"/>
@@ -5768,6 +6579,341 @@
         </w:drawing>
       </w:r>
     </w:p>
+    <w:p>
+      <w:pPr>
+        <w:jc w:val="center"/>
+      </w:pPr>
+    </w:p>
+    <w:p>
+      <w:pPr>
+        <w:pStyle w:val="Titolo4"/>
+      </w:pPr>
+      <w:r>
+        <w:t>Mockup</w:t>
+      </w:r>
+      <w:r>
+        <w:t xml:space="preserve"> - cliente</w:t>
+      </w:r>
+    </w:p>
+    <w:p/>
+    <w:p>
+      <w:pPr>
+        <w:pStyle w:val="Paragrafoelenco"/>
+        <w:numPr>
+          <w:ilvl w:val="0"/>
+          <w:numId w:val="15"/>
+        </w:numPr>
+      </w:pPr>
+      <w:r>
+        <w:rPr>
+          <w:noProof/>
+          <w:lang w:eastAsia="it-IT"/>
+        </w:rPr>
+        <w:drawing>
+          <wp:inline distT="0" distB="0" distL="0" distR="0" wp14:anchorId="7C326CB8" wp14:editId="1D899908">
+            <wp:extent cx="6116320" cy="4979035"/>
+            <wp:effectExtent l="0" t="0" r="5080" b="0"/>
+            <wp:docPr id="11" name="Immagine 11"/>
+            <wp:cNvGraphicFramePr>
+              <a:graphicFrameLocks xmlns:a="http://schemas.openxmlformats.org/drawingml/2006/main" noChangeAspect="1"/>
+            </wp:cNvGraphicFramePr>
+            <a:graphic xmlns:a="http://schemas.openxmlformats.org/drawingml/2006/main">
+              <a:graphicData uri="http://schemas.openxmlformats.org/drawingml/2006/picture">
+                <pic:pic xmlns:pic="http://schemas.openxmlformats.org/drawingml/2006/picture">
+                  <pic:nvPicPr>
+                    <pic:cNvPr id="11" name="Home.png"/>
+                    <pic:cNvPicPr/>
+                  </pic:nvPicPr>
+                  <pic:blipFill>
+                    <a:blip r:embed="rId11">
+                      <a:extLst>
+                        <a:ext uri="{28A0092B-C50C-407E-A947-70E740481C1C}">
+                          <a14:useLocalDpi xmlns:a14="http://schemas.microsoft.com/office/drawing/2010/main" val="0"/>
+                        </a:ext>
+                      </a:extLst>
+                    </a:blip>
+                    <a:stretch>
+                      <a:fillRect/>
+                    </a:stretch>
+                  </pic:blipFill>
+                  <pic:spPr>
+                    <a:xfrm>
+                      <a:off x="0" y="0"/>
+                      <a:ext cx="6116320" cy="4979035"/>
+                    </a:xfrm>
+                    <a:prstGeom prst="rect">
+                      <a:avLst/>
+                    </a:prstGeom>
+                  </pic:spPr>
+                </pic:pic>
+              </a:graphicData>
+            </a:graphic>
+          </wp:inline>
+        </w:drawing>
+      </w:r>
+    </w:p>
+    <w:p>
+      <w:pPr>
+        <w:pStyle w:val="Paragrafoelenco"/>
+        <w:numPr>
+          <w:ilvl w:val="0"/>
+          <w:numId w:val="15"/>
+        </w:numPr>
+      </w:pPr>
+      <w:r>
+        <w:rPr>
+          <w:noProof/>
+          <w:lang w:eastAsia="it-IT"/>
+        </w:rPr>
+        <w:lastRenderedPageBreak/>
+        <w:drawing>
+          <wp:inline distT="0" distB="0" distL="0" distR="0" wp14:anchorId="0DA61F44" wp14:editId="6C43ED8E">
+            <wp:extent cx="6116320" cy="4979035"/>
+            <wp:effectExtent l="0" t="0" r="5080" b="0"/>
+            <wp:docPr id="12" name="Immagine 12"/>
+            <wp:cNvGraphicFramePr>
+              <a:graphicFrameLocks xmlns:a="http://schemas.openxmlformats.org/drawingml/2006/main" noChangeAspect="1"/>
+            </wp:cNvGraphicFramePr>
+            <a:graphic xmlns:a="http://schemas.openxmlformats.org/drawingml/2006/main">
+              <a:graphicData uri="http://schemas.openxmlformats.org/drawingml/2006/picture">
+                <pic:pic xmlns:pic="http://schemas.openxmlformats.org/drawingml/2006/picture">
+                  <pic:nvPicPr>
+                    <pic:cNvPr id="12" name="Accedi.png"/>
+                    <pic:cNvPicPr/>
+                  </pic:nvPicPr>
+                  <pic:blipFill>
+                    <a:blip r:embed="rId12">
+                      <a:extLst>
+                        <a:ext uri="{28A0092B-C50C-407E-A947-70E740481C1C}">
+                          <a14:useLocalDpi xmlns:a14="http://schemas.microsoft.com/office/drawing/2010/main" val="0"/>
+                        </a:ext>
+                      </a:extLst>
+                    </a:blip>
+                    <a:stretch>
+                      <a:fillRect/>
+                    </a:stretch>
+                  </pic:blipFill>
+                  <pic:spPr>
+                    <a:xfrm>
+                      <a:off x="0" y="0"/>
+                      <a:ext cx="6116320" cy="4979035"/>
+                    </a:xfrm>
+                    <a:prstGeom prst="rect">
+                      <a:avLst/>
+                    </a:prstGeom>
+                  </pic:spPr>
+                </pic:pic>
+              </a:graphicData>
+            </a:graphic>
+          </wp:inline>
+        </w:drawing>
+      </w:r>
+    </w:p>
+    <w:p>
+      <w:pPr>
+        <w:pStyle w:val="Paragrafoelenco"/>
+        <w:numPr>
+          <w:ilvl w:val="0"/>
+          <w:numId w:val="15"/>
+        </w:numPr>
+      </w:pPr>
+      <w:r>
+        <w:rPr>
+          <w:noProof/>
+          <w:lang w:eastAsia="it-IT"/>
+        </w:rPr>
+        <w:lastRenderedPageBreak/>
+        <w:drawing>
+          <wp:inline distT="0" distB="0" distL="0" distR="0" wp14:anchorId="7D71CDFD" wp14:editId="49C105FB">
+            <wp:extent cx="6116320" cy="4979035"/>
+            <wp:effectExtent l="0" t="0" r="5080" b="0"/>
+            <wp:docPr id="13" name="Immagine 13"/>
+            <wp:cNvGraphicFramePr>
+              <a:graphicFrameLocks xmlns:a="http://schemas.openxmlformats.org/drawingml/2006/main" noChangeAspect="1"/>
+            </wp:cNvGraphicFramePr>
+            <a:graphic xmlns:a="http://schemas.openxmlformats.org/drawingml/2006/main">
+              <a:graphicData uri="http://schemas.openxmlformats.org/drawingml/2006/picture">
+                <pic:pic xmlns:pic="http://schemas.openxmlformats.org/drawingml/2006/picture">
+                  <pic:nvPicPr>
+                    <pic:cNvPr id="13" name="Accedi_compilato.png"/>
+                    <pic:cNvPicPr/>
+                  </pic:nvPicPr>
+                  <pic:blipFill>
+                    <a:blip r:embed="rId13">
+                      <a:extLst>
+                        <a:ext uri="{28A0092B-C50C-407E-A947-70E740481C1C}">
+                          <a14:useLocalDpi xmlns:a14="http://schemas.microsoft.com/office/drawing/2010/main" val="0"/>
+                        </a:ext>
+                      </a:extLst>
+                    </a:blip>
+                    <a:stretch>
+                      <a:fillRect/>
+                    </a:stretch>
+                  </pic:blipFill>
+                  <pic:spPr>
+                    <a:xfrm>
+                      <a:off x="0" y="0"/>
+                      <a:ext cx="6116320" cy="4979035"/>
+                    </a:xfrm>
+                    <a:prstGeom prst="rect">
+                      <a:avLst/>
+                    </a:prstGeom>
+                  </pic:spPr>
+                </pic:pic>
+              </a:graphicData>
+            </a:graphic>
+          </wp:inline>
+        </w:drawing>
+      </w:r>
+    </w:p>
+    <w:p>
+      <w:pPr>
+        <w:pStyle w:val="Paragrafoelenco"/>
+        <w:numPr>
+          <w:ilvl w:val="1"/>
+          <w:numId w:val="15"/>
+        </w:numPr>
+      </w:pPr>
+      <w:r>
+        <w:lastRenderedPageBreak/>
+        <w:t xml:space="preserve">Errore </w:t>
+      </w:r>
+      <w:r>
+        <w:rPr>
+          <w:noProof/>
+          <w:lang w:eastAsia="it-IT"/>
+        </w:rPr>
+        <w:drawing>
+          <wp:inline distT="0" distB="0" distL="0" distR="0" wp14:anchorId="485D7F0F" wp14:editId="63E73DF2">
+            <wp:extent cx="6116320" cy="4979035"/>
+            <wp:effectExtent l="0" t="0" r="5080" b="0"/>
+            <wp:docPr id="14" name="Immagine 14"/>
+            <wp:cNvGraphicFramePr>
+              <a:graphicFrameLocks xmlns:a="http://schemas.openxmlformats.org/drawingml/2006/main" noChangeAspect="1"/>
+            </wp:cNvGraphicFramePr>
+            <a:graphic xmlns:a="http://schemas.openxmlformats.org/drawingml/2006/main">
+              <a:graphicData uri="http://schemas.openxmlformats.org/drawingml/2006/picture">
+                <pic:pic xmlns:pic="http://schemas.openxmlformats.org/drawingml/2006/picture">
+                  <pic:nvPicPr>
+                    <pic:cNvPr id="14" name="Accedi_error.png"/>
+                    <pic:cNvPicPr/>
+                  </pic:nvPicPr>
+                  <pic:blipFill>
+                    <a:blip r:embed="rId14">
+                      <a:extLst>
+                        <a:ext uri="{28A0092B-C50C-407E-A947-70E740481C1C}">
+                          <a14:useLocalDpi xmlns:a14="http://schemas.microsoft.com/office/drawing/2010/main" val="0"/>
+                        </a:ext>
+                      </a:extLst>
+                    </a:blip>
+                    <a:stretch>
+                      <a:fillRect/>
+                    </a:stretch>
+                  </pic:blipFill>
+                  <pic:spPr>
+                    <a:xfrm>
+                      <a:off x="0" y="0"/>
+                      <a:ext cx="6116320" cy="4979035"/>
+                    </a:xfrm>
+                    <a:prstGeom prst="rect">
+                      <a:avLst/>
+                    </a:prstGeom>
+                  </pic:spPr>
+                </pic:pic>
+              </a:graphicData>
+            </a:graphic>
+          </wp:inline>
+        </w:drawing>
+      </w:r>
+    </w:p>
+    <w:p>
+      <w:pPr>
+        <w:pStyle w:val="Paragrafoelenco"/>
+        <w:numPr>
+          <w:ilvl w:val="0"/>
+          <w:numId w:val="15"/>
+        </w:numPr>
+      </w:pPr>
+      <w:r>
+        <w:rPr>
+          <w:noProof/>
+          <w:lang w:eastAsia="it-IT"/>
+        </w:rPr>
+        <w:lastRenderedPageBreak/>
+        <w:drawing>
+          <wp:inline distT="0" distB="0" distL="0" distR="0" wp14:anchorId="307EDF5D" wp14:editId="7476F359">
+            <wp:extent cx="6116320" cy="4979035"/>
+            <wp:effectExtent l="0" t="0" r="5080" b="0"/>
+            <wp:docPr id="15" name="Immagine 15"/>
+            <wp:cNvGraphicFramePr>
+              <a:graphicFrameLocks xmlns:a="http://schemas.openxmlformats.org/drawingml/2006/main" noChangeAspect="1"/>
+            </wp:cNvGraphicFramePr>
+            <a:graphic xmlns:a="http://schemas.openxmlformats.org/drawingml/2006/main">
+              <a:graphicData uri="http://schemas.openxmlformats.org/drawingml/2006/picture">
+                <pic:pic xmlns:pic="http://schemas.openxmlformats.org/drawingml/2006/picture">
+                  <pic:nvPicPr>
+                    <pic:cNvPr id="15" name="Home_accesso.png"/>
+                    <pic:cNvPicPr/>
+                  </pic:nvPicPr>
+                  <pic:blipFill>
+                    <a:blip r:embed="rId15">
+                      <a:extLst>
+                        <a:ext uri="{28A0092B-C50C-407E-A947-70E740481C1C}">
+                          <a14:useLocalDpi xmlns:a14="http://schemas.microsoft.com/office/drawing/2010/main" val="0"/>
+                        </a:ext>
+                      </a:extLst>
+                    </a:blip>
+                    <a:stretch>
+                      <a:fillRect/>
+                    </a:stretch>
+                  </pic:blipFill>
+                  <pic:spPr>
+                    <a:xfrm>
+                      <a:off x="0" y="0"/>
+                      <a:ext cx="6116320" cy="4979035"/>
+                    </a:xfrm>
+                    <a:prstGeom prst="rect">
+                      <a:avLst/>
+                    </a:prstGeom>
+                  </pic:spPr>
+                </pic:pic>
+              </a:graphicData>
+            </a:graphic>
+          </wp:inline>
+        </w:drawing>
+      </w:r>
+    </w:p>
+    <w:p/>
+    <w:p>
+      <w:pPr>
+        <w:pStyle w:val="Titolo4"/>
+      </w:pPr>
+      <w:r>
+        <w:t>Mockup – Amministratore</w:t>
+      </w:r>
+    </w:p>
+    <w:p/>
+    <w:p/>
+    <w:p/>
+    <w:p>
+      <w:pPr>
+        <w:pStyle w:val="Titolo3"/>
+      </w:pPr>
+      <w:bookmarkStart w:id="31" w:name="_Toc465878465"/>
+      <w:r>
+        <w:t>Logout</w:t>
+      </w:r>
+      <w:bookmarkEnd w:id="31"/>
+    </w:p>
+    <w:p/>
+    <w:p>
+      <w:pPr>
+        <w:pStyle w:val="Titolo4"/>
+      </w:pPr>
+      <w:r>
+        <w:t>Use case</w:t>
+      </w:r>
+    </w:p>
     <w:p/>
     <w:tbl>
       <w:tblPr>
@@ -5988,6 +7134,15 @@
     <w:p/>
     <w:p>
       <w:pPr>
+        <w:pStyle w:val="Titolo4"/>
+      </w:pPr>
+      <w:r>
+        <w:t>Use case diagram</w:t>
+      </w:r>
+    </w:p>
+    <w:p/>
+    <w:p>
+      <w:pPr>
         <w:jc w:val="center"/>
       </w:pPr>
       <w:r>
@@ -5995,6 +7150,7 @@
           <w:noProof/>
           <w:lang w:eastAsia="it-IT"/>
         </w:rPr>
+        <w:lastRenderedPageBreak/>
         <w:drawing>
           <wp:inline distT="0" distB="0" distL="0" distR="0" wp14:anchorId="43CC4E23" wp14:editId="7E5489CA">
             <wp:extent cx="6116320" cy="1174750"/>
@@ -6011,7 +7167,7 @@
                     <pic:cNvPicPr/>
                   </pic:nvPicPr>
                   <pic:blipFill>
-                    <a:blip r:embed="rId11">
+                    <a:blip r:embed="rId16">
                       <a:extLst>
                         <a:ext uri="{28A0092B-C50C-407E-A947-70E740481C1C}">
                           <a14:useLocalDpi xmlns:a14="http://schemas.microsoft.com/office/drawing/2010/main" val="0"/>
@@ -6039,6 +7195,165 @@
       </w:r>
     </w:p>
     <w:p/>
+    <w:p>
+      <w:pPr>
+        <w:pStyle w:val="Titolo4"/>
+      </w:pPr>
+      <w:r>
+        <w:t>Mockup</w:t>
+      </w:r>
+      <w:r>
+        <w:t xml:space="preserve"> – Cliente</w:t>
+      </w:r>
+    </w:p>
+    <w:p/>
+    <w:p>
+      <w:pPr>
+        <w:pStyle w:val="Paragrafoelenco"/>
+        <w:numPr>
+          <w:ilvl w:val="0"/>
+          <w:numId w:val="17"/>
+        </w:numPr>
+      </w:pPr>
+      <w:r>
+        <w:rPr>
+          <w:noProof/>
+          <w:lang w:eastAsia="it-IT"/>
+        </w:rPr>
+        <w:drawing>
+          <wp:inline distT="0" distB="0" distL="0" distR="0" wp14:anchorId="0F3BC20A" wp14:editId="33EC3CB4">
+            <wp:extent cx="6116320" cy="4979035"/>
+            <wp:effectExtent l="0" t="0" r="5080" b="0"/>
+            <wp:docPr id="16" name="Immagine 16"/>
+            <wp:cNvGraphicFramePr>
+              <a:graphicFrameLocks xmlns:a="http://schemas.openxmlformats.org/drawingml/2006/main" noChangeAspect="1"/>
+            </wp:cNvGraphicFramePr>
+            <a:graphic xmlns:a="http://schemas.openxmlformats.org/drawingml/2006/main">
+              <a:graphicData uri="http://schemas.openxmlformats.org/drawingml/2006/picture">
+                <pic:pic xmlns:pic="http://schemas.openxmlformats.org/drawingml/2006/picture">
+                  <pic:nvPicPr>
+                    <pic:cNvPr id="16" name="Home_accesso.png"/>
+                    <pic:cNvPicPr/>
+                  </pic:nvPicPr>
+                  <pic:blipFill>
+                    <a:blip r:embed="rId15">
+                      <a:extLst>
+                        <a:ext uri="{28A0092B-C50C-407E-A947-70E740481C1C}">
+                          <a14:useLocalDpi xmlns:a14="http://schemas.microsoft.com/office/drawing/2010/main" val="0"/>
+                        </a:ext>
+                      </a:extLst>
+                    </a:blip>
+                    <a:stretch>
+                      <a:fillRect/>
+                    </a:stretch>
+                  </pic:blipFill>
+                  <pic:spPr>
+                    <a:xfrm>
+                      <a:off x="0" y="0"/>
+                      <a:ext cx="6116320" cy="4979035"/>
+                    </a:xfrm>
+                    <a:prstGeom prst="rect">
+                      <a:avLst/>
+                    </a:prstGeom>
+                  </pic:spPr>
+                </pic:pic>
+              </a:graphicData>
+            </a:graphic>
+          </wp:inline>
+        </w:drawing>
+      </w:r>
+    </w:p>
+    <w:p>
+      <w:pPr>
+        <w:pStyle w:val="Paragrafoelenco"/>
+        <w:numPr>
+          <w:ilvl w:val="0"/>
+          <w:numId w:val="17"/>
+        </w:numPr>
+      </w:pPr>
+      <w:r>
+        <w:rPr>
+          <w:noProof/>
+          <w:lang w:eastAsia="it-IT"/>
+        </w:rPr>
+        <w:lastRenderedPageBreak/>
+        <w:drawing>
+          <wp:inline distT="0" distB="0" distL="0" distR="0" wp14:anchorId="0746639C" wp14:editId="573F47C9">
+            <wp:extent cx="6116320" cy="4979035"/>
+            <wp:effectExtent l="0" t="0" r="5080" b="0"/>
+            <wp:docPr id="17" name="Immagine 17"/>
+            <wp:cNvGraphicFramePr>
+              <a:graphicFrameLocks xmlns:a="http://schemas.openxmlformats.org/drawingml/2006/main" noChangeAspect="1"/>
+            </wp:cNvGraphicFramePr>
+            <a:graphic xmlns:a="http://schemas.openxmlformats.org/drawingml/2006/main">
+              <a:graphicData uri="http://schemas.openxmlformats.org/drawingml/2006/picture">
+                <pic:pic xmlns:pic="http://schemas.openxmlformats.org/drawingml/2006/picture">
+                  <pic:nvPicPr>
+                    <pic:cNvPr id="17" name="Home.png"/>
+                    <pic:cNvPicPr/>
+                  </pic:nvPicPr>
+                  <pic:blipFill>
+                    <a:blip r:embed="rId11">
+                      <a:extLst>
+                        <a:ext uri="{28A0092B-C50C-407E-A947-70E740481C1C}">
+                          <a14:useLocalDpi xmlns:a14="http://schemas.microsoft.com/office/drawing/2010/main" val="0"/>
+                        </a:ext>
+                      </a:extLst>
+                    </a:blip>
+                    <a:stretch>
+                      <a:fillRect/>
+                    </a:stretch>
+                  </pic:blipFill>
+                  <pic:spPr>
+                    <a:xfrm>
+                      <a:off x="0" y="0"/>
+                      <a:ext cx="6116320" cy="4979035"/>
+                    </a:xfrm>
+                    <a:prstGeom prst="rect">
+                      <a:avLst/>
+                    </a:prstGeom>
+                  </pic:spPr>
+                </pic:pic>
+              </a:graphicData>
+            </a:graphic>
+          </wp:inline>
+        </w:drawing>
+      </w:r>
+    </w:p>
+    <w:p>
+      <w:pPr>
+        <w:pStyle w:val="Titolo4"/>
+      </w:pPr>
+    </w:p>
+    <w:p>
+      <w:pPr>
+        <w:pStyle w:val="Titolo4"/>
+      </w:pPr>
+      <w:r>
+        <w:t>Mockup – Amministratore</w:t>
+      </w:r>
+    </w:p>
+    <w:p/>
+    <w:p>
+      <w:pPr>
+        <w:pStyle w:val="Titolo3"/>
+      </w:pPr>
+      <w:bookmarkStart w:id="32" w:name="_Toc465878466"/>
+      <w:r>
+        <w:t>Ricerca prodotto</w:t>
+      </w:r>
+      <w:bookmarkEnd w:id="32"/>
+    </w:p>
+    <w:p/>
+    <w:p>
+      <w:pPr>
+        <w:pStyle w:val="Titolo4"/>
+      </w:pPr>
+      <w:r>
+        <w:t>Use case</w:t>
+      </w:r>
+    </w:p>
+    <w:p/>
     <w:tbl>
       <w:tblPr>
         <w:tblStyle w:val="Grigliatabella"/>
@@ -6291,6 +7606,20 @@
     <w:p/>
     <w:p>
       <w:pPr>
+        <w:pStyle w:val="Titolo4"/>
+      </w:pPr>
+      <w:r>
+        <w:lastRenderedPageBreak/>
+        <w:t>Use case diagram</w:t>
+      </w:r>
+    </w:p>
+    <w:p>
+      <w:pPr>
+        <w:jc w:val="center"/>
+      </w:pPr>
+    </w:p>
+    <w:p>
+      <w:pPr>
         <w:jc w:val="center"/>
       </w:pPr>
       <w:r>
@@ -6298,7 +7627,6 @@
           <w:noProof/>
           <w:lang w:eastAsia="it-IT"/>
         </w:rPr>
-        <w:lastRenderedPageBreak/>
         <w:drawing>
           <wp:inline distT="0" distB="0" distL="0" distR="0" wp14:anchorId="3EABEA63" wp14:editId="501B5EFC">
             <wp:extent cx="6116320" cy="1540510"/>
@@ -6315,7 +7643,7 @@
                     <pic:cNvPicPr/>
                   </pic:nvPicPr>
                   <pic:blipFill>
-                    <a:blip r:embed="rId12">
+                    <a:blip r:embed="rId17">
                       <a:extLst>
                         <a:ext uri="{28A0092B-C50C-407E-A947-70E740481C1C}">
                           <a14:useLocalDpi xmlns:a14="http://schemas.microsoft.com/office/drawing/2010/main" val="0"/>
@@ -6342,18 +7670,274 @@
         </w:drawing>
       </w:r>
     </w:p>
+    <w:p>
+      <w:pPr>
+        <w:pStyle w:val="Titolo4"/>
+      </w:pPr>
+      <w:r>
+        <w:t xml:space="preserve">Mockup </w:t>
+      </w:r>
+    </w:p>
     <w:p/>
     <w:p>
       <w:pPr>
+        <w:pStyle w:val="Paragrafoelenco"/>
+        <w:numPr>
+          <w:ilvl w:val="0"/>
+          <w:numId w:val="18"/>
+        </w:numPr>
+      </w:pPr>
+      <w:r>
+        <w:rPr>
+          <w:noProof/>
+          <w:lang w:eastAsia="it-IT"/>
+        </w:rPr>
+        <w:drawing>
+          <wp:inline distT="0" distB="0" distL="0" distR="0" wp14:anchorId="17AB0FCB" wp14:editId="6CAC44DA">
+            <wp:extent cx="6116320" cy="4979035"/>
+            <wp:effectExtent l="0" t="0" r="5080" b="0"/>
+            <wp:docPr id="18" name="Immagine 18"/>
+            <wp:cNvGraphicFramePr>
+              <a:graphicFrameLocks xmlns:a="http://schemas.openxmlformats.org/drawingml/2006/main" noChangeAspect="1"/>
+            </wp:cNvGraphicFramePr>
+            <a:graphic xmlns:a="http://schemas.openxmlformats.org/drawingml/2006/main">
+              <a:graphicData uri="http://schemas.openxmlformats.org/drawingml/2006/picture">
+                <pic:pic xmlns:pic="http://schemas.openxmlformats.org/drawingml/2006/picture">
+                  <pic:nvPicPr>
+                    <pic:cNvPr id="18" name="Home.png"/>
+                    <pic:cNvPicPr/>
+                  </pic:nvPicPr>
+                  <pic:blipFill>
+                    <a:blip r:embed="rId18">
+                      <a:extLst>
+                        <a:ext uri="{28A0092B-C50C-407E-A947-70E740481C1C}">
+                          <a14:useLocalDpi xmlns:a14="http://schemas.microsoft.com/office/drawing/2010/main" val="0"/>
+                        </a:ext>
+                      </a:extLst>
+                    </a:blip>
+                    <a:stretch>
+                      <a:fillRect/>
+                    </a:stretch>
+                  </pic:blipFill>
+                  <pic:spPr>
+                    <a:xfrm>
+                      <a:off x="0" y="0"/>
+                      <a:ext cx="6116320" cy="4979035"/>
+                    </a:xfrm>
+                    <a:prstGeom prst="rect">
+                      <a:avLst/>
+                    </a:prstGeom>
+                  </pic:spPr>
+                </pic:pic>
+              </a:graphicData>
+            </a:graphic>
+          </wp:inline>
+        </w:drawing>
+      </w:r>
+    </w:p>
+    <w:p>
+      <w:pPr>
+        <w:pStyle w:val="Paragrafoelenco"/>
+        <w:numPr>
+          <w:ilvl w:val="0"/>
+          <w:numId w:val="18"/>
+        </w:numPr>
+      </w:pPr>
+      <w:r>
+        <w:rPr>
+          <w:noProof/>
+          <w:lang w:eastAsia="it-IT"/>
+        </w:rPr>
+        <w:lastRenderedPageBreak/>
+        <w:drawing>
+          <wp:inline distT="0" distB="0" distL="0" distR="0" wp14:anchorId="34BEF17B" wp14:editId="68375F58">
+            <wp:extent cx="6116320" cy="4979035"/>
+            <wp:effectExtent l="0" t="0" r="5080" b="0"/>
+            <wp:docPr id="19" name="Immagine 19"/>
+            <wp:cNvGraphicFramePr>
+              <a:graphicFrameLocks xmlns:a="http://schemas.openxmlformats.org/drawingml/2006/main" noChangeAspect="1"/>
+            </wp:cNvGraphicFramePr>
+            <a:graphic xmlns:a="http://schemas.openxmlformats.org/drawingml/2006/main">
+              <a:graphicData uri="http://schemas.openxmlformats.org/drawingml/2006/picture">
+                <pic:pic xmlns:pic="http://schemas.openxmlformats.org/drawingml/2006/picture">
+                  <pic:nvPicPr>
+                    <pic:cNvPr id="19" name="Ricerca_prodotto.png"/>
+                    <pic:cNvPicPr/>
+                  </pic:nvPicPr>
+                  <pic:blipFill>
+                    <a:blip r:embed="rId19">
+                      <a:extLst>
+                        <a:ext uri="{28A0092B-C50C-407E-A947-70E740481C1C}">
+                          <a14:useLocalDpi xmlns:a14="http://schemas.microsoft.com/office/drawing/2010/main" val="0"/>
+                        </a:ext>
+                      </a:extLst>
+                    </a:blip>
+                    <a:stretch>
+                      <a:fillRect/>
+                    </a:stretch>
+                  </pic:blipFill>
+                  <pic:spPr>
+                    <a:xfrm>
+                      <a:off x="0" y="0"/>
+                      <a:ext cx="6116320" cy="4979035"/>
+                    </a:xfrm>
+                    <a:prstGeom prst="rect">
+                      <a:avLst/>
+                    </a:prstGeom>
+                  </pic:spPr>
+                </pic:pic>
+              </a:graphicData>
+            </a:graphic>
+          </wp:inline>
+        </w:drawing>
+      </w:r>
+    </w:p>
+    <w:p>
+      <w:pPr>
+        <w:pStyle w:val="Paragrafoelenco"/>
+        <w:numPr>
+          <w:ilvl w:val="1"/>
+          <w:numId w:val="18"/>
+        </w:numPr>
+      </w:pPr>
+      <w:r>
+        <w:rPr>
+          <w:noProof/>
+          <w:lang w:eastAsia="it-IT"/>
+        </w:rPr>
+        <w:lastRenderedPageBreak/>
+        <w:drawing>
+          <wp:inline distT="0" distB="0" distL="0" distR="0" wp14:anchorId="2F297088" wp14:editId="5775BDF8">
+            <wp:extent cx="6116320" cy="4979035"/>
+            <wp:effectExtent l="0" t="0" r="5080" b="0"/>
+            <wp:docPr id="20" name="Immagine 20"/>
+            <wp:cNvGraphicFramePr>
+              <a:graphicFrameLocks xmlns:a="http://schemas.openxmlformats.org/drawingml/2006/main" noChangeAspect="1"/>
+            </wp:cNvGraphicFramePr>
+            <a:graphic xmlns:a="http://schemas.openxmlformats.org/drawingml/2006/main">
+              <a:graphicData uri="http://schemas.openxmlformats.org/drawingml/2006/picture">
+                <pic:pic xmlns:pic="http://schemas.openxmlformats.org/drawingml/2006/picture">
+                  <pic:nvPicPr>
+                    <pic:cNvPr id="20" name="Home_ricerca_err.png"/>
+                    <pic:cNvPicPr/>
+                  </pic:nvPicPr>
+                  <pic:blipFill>
+                    <a:blip r:embed="rId20">
+                      <a:extLst>
+                        <a:ext uri="{28A0092B-C50C-407E-A947-70E740481C1C}">
+                          <a14:useLocalDpi xmlns:a14="http://schemas.microsoft.com/office/drawing/2010/main" val="0"/>
+                        </a:ext>
+                      </a:extLst>
+                    </a:blip>
+                    <a:stretch>
+                      <a:fillRect/>
+                    </a:stretch>
+                  </pic:blipFill>
+                  <pic:spPr>
+                    <a:xfrm>
+                      <a:off x="0" y="0"/>
+                      <a:ext cx="6116320" cy="4979035"/>
+                    </a:xfrm>
+                    <a:prstGeom prst="rect">
+                      <a:avLst/>
+                    </a:prstGeom>
+                  </pic:spPr>
+                </pic:pic>
+              </a:graphicData>
+            </a:graphic>
+          </wp:inline>
+        </w:drawing>
+      </w:r>
+    </w:p>
+    <w:p>
+      <w:pPr>
+        <w:pStyle w:val="Paragrafoelenco"/>
+        <w:numPr>
+          <w:ilvl w:val="0"/>
+          <w:numId w:val="18"/>
+        </w:numPr>
+      </w:pPr>
+      <w:r>
+        <w:rPr>
+          <w:noProof/>
+          <w:lang w:eastAsia="it-IT"/>
+        </w:rPr>
+        <w:lastRenderedPageBreak/>
+        <w:drawing>
+          <wp:inline distT="0" distB="0" distL="0" distR="0" wp14:anchorId="5DA20EC0" wp14:editId="05DFA8EB">
+            <wp:extent cx="6116320" cy="4979035"/>
+            <wp:effectExtent l="0" t="0" r="5080" b="0"/>
+            <wp:docPr id="21" name="Immagine 21"/>
+            <wp:cNvGraphicFramePr>
+              <a:graphicFrameLocks xmlns:a="http://schemas.openxmlformats.org/drawingml/2006/main" noChangeAspect="1"/>
+            </wp:cNvGraphicFramePr>
+            <a:graphic xmlns:a="http://schemas.openxmlformats.org/drawingml/2006/main">
+              <a:graphicData uri="http://schemas.openxmlformats.org/drawingml/2006/picture">
+                <pic:pic xmlns:pic="http://schemas.openxmlformats.org/drawingml/2006/picture">
+                  <pic:nvPicPr>
+                    <pic:cNvPr id="21" name="Cellulare_no_accesso.png"/>
+                    <pic:cNvPicPr/>
+                  </pic:nvPicPr>
+                  <pic:blipFill>
+                    <a:blip r:embed="rId21">
+                      <a:extLst>
+                        <a:ext uri="{28A0092B-C50C-407E-A947-70E740481C1C}">
+                          <a14:useLocalDpi xmlns:a14="http://schemas.microsoft.com/office/drawing/2010/main" val="0"/>
+                        </a:ext>
+                      </a:extLst>
+                    </a:blip>
+                    <a:stretch>
+                      <a:fillRect/>
+                    </a:stretch>
+                  </pic:blipFill>
+                  <pic:spPr>
+                    <a:xfrm>
+                      <a:off x="0" y="0"/>
+                      <a:ext cx="6116320" cy="4979035"/>
+                    </a:xfrm>
+                    <a:prstGeom prst="rect">
+                      <a:avLst/>
+                    </a:prstGeom>
+                  </pic:spPr>
+                </pic:pic>
+              </a:graphicData>
+            </a:graphic>
+          </wp:inline>
+        </w:drawing>
+      </w:r>
+    </w:p>
+    <w:p/>
+    <w:p>
+      <w:pPr>
         <w:pStyle w:val="Titolo2"/>
       </w:pPr>
-      <w:bookmarkStart w:id="29" w:name="_Toc464817502"/>
-      <w:bookmarkStart w:id="30" w:name="_Toc465770767"/>
+      <w:bookmarkStart w:id="33" w:name="_Toc464817502"/>
+      <w:bookmarkStart w:id="34" w:name="_Toc465878467"/>
       <w:r>
         <w:t>Use case amministratore</w:t>
       </w:r>
-      <w:bookmarkEnd w:id="29"/>
-      <w:bookmarkEnd w:id="30"/>
+      <w:bookmarkEnd w:id="33"/>
+      <w:bookmarkEnd w:id="34"/>
+    </w:p>
+    <w:p/>
+    <w:p>
+      <w:pPr>
+        <w:pStyle w:val="Titolo3"/>
+      </w:pPr>
+      <w:bookmarkStart w:id="35" w:name="_Toc465878468"/>
+      <w:r>
+        <w:t>Carico merci</w:t>
+      </w:r>
+      <w:bookmarkEnd w:id="35"/>
+    </w:p>
+    <w:p/>
+    <w:p>
+      <w:pPr>
+        <w:pStyle w:val="Titolo4"/>
+      </w:pPr>
+      <w:r>
+        <w:t>Use case</w:t>
+      </w:r>
     </w:p>
     <w:p/>
     <w:tbl>
@@ -6594,6 +8178,7 @@
               <w:rPr>
                 <w:b/>
               </w:rPr>
+              <w:lastRenderedPageBreak/>
               <w:t>Condizioni di uscita</w:t>
             </w:r>
           </w:p>
@@ -6615,6 +8200,15 @@
         <w:t xml:space="preserve">  </w:t>
       </w:r>
     </w:p>
+    <w:p>
+      <w:pPr>
+        <w:pStyle w:val="Titolo4"/>
+      </w:pPr>
+      <w:r>
+        <w:t>Use case diagram</w:t>
+      </w:r>
+    </w:p>
+    <w:p/>
     <w:p>
       <w:pPr>
         <w:jc w:val="center"/>
@@ -6640,7 +8234,7 @@
                     <pic:cNvPicPr/>
                   </pic:nvPicPr>
                   <pic:blipFill>
-                    <a:blip r:embed="rId13">
+                    <a:blip r:embed="rId22">
                       <a:extLst>
                         <a:ext uri="{28A0092B-C50C-407E-A947-70E740481C1C}">
                           <a14:useLocalDpi xmlns:a14="http://schemas.microsoft.com/office/drawing/2010/main" val="0"/>
@@ -6667,6 +8261,30 @@
         </w:drawing>
       </w:r>
     </w:p>
+    <w:p>
+      <w:pPr>
+        <w:jc w:val="center"/>
+      </w:pPr>
+    </w:p>
+    <w:p>
+      <w:pPr>
+        <w:pStyle w:val="Titolo3"/>
+      </w:pPr>
+      <w:bookmarkStart w:id="36" w:name="_Toc465878469"/>
+      <w:r>
+        <w:t>Modifica prezzo</w:t>
+      </w:r>
+      <w:bookmarkEnd w:id="36"/>
+    </w:p>
+    <w:p/>
+    <w:p>
+      <w:pPr>
+        <w:pStyle w:val="Titolo4"/>
+      </w:pPr>
+      <w:r>
+        <w:t>Use case</w:t>
+      </w:r>
+    </w:p>
     <w:p/>
     <w:tbl>
       <w:tblPr>
@@ -6820,7 +8438,6 @@
               </w:numPr>
             </w:pPr>
             <w:r>
-              <w:lastRenderedPageBreak/>
               <w:t>L’amministratore compila il form con il nuovo prezzo;</w:t>
             </w:r>
           </w:p>
@@ -6865,7 +8482,6 @@
               <w:rPr>
                 <w:b/>
               </w:rPr>
-              <w:lastRenderedPageBreak/>
               <w:t>Eccezioni</w:t>
             </w:r>
           </w:p>
@@ -6918,6 +8534,16 @@
       </w:tr>
     </w:tbl>
     <w:p/>
+    <w:p/>
+    <w:p>
+      <w:pPr>
+        <w:pStyle w:val="Titolo4"/>
+      </w:pPr>
+      <w:r>
+        <w:lastRenderedPageBreak/>
+        <w:t>Use case diagram</w:t>
+      </w:r>
+    </w:p>
     <w:p>
       <w:pPr>
         <w:jc w:val="center"/>
@@ -6943,7 +8569,7 @@
                     <pic:cNvPicPr/>
                   </pic:nvPicPr>
                   <pic:blipFill>
-                    <a:blip r:embed="rId14">
+                    <a:blip r:embed="rId23">
                       <a:extLst>
                         <a:ext uri="{28A0092B-C50C-407E-A947-70E740481C1C}">
                           <a14:useLocalDpi xmlns:a14="http://schemas.microsoft.com/office/drawing/2010/main" val="0"/>
@@ -6973,15 +8599,44 @@
     <w:p/>
     <w:p>
       <w:pPr>
+        <w:pStyle w:val="Titolo4"/>
+      </w:pPr>
+      <w:r>
+        <w:t>Mockup</w:t>
+      </w:r>
+    </w:p>
+    <w:p/>
+    <w:p>
+      <w:pPr>
         <w:pStyle w:val="Titolo2"/>
       </w:pPr>
-      <w:bookmarkStart w:id="31" w:name="_Toc464817503"/>
-      <w:bookmarkStart w:id="32" w:name="_Toc465770768"/>
+      <w:bookmarkStart w:id="37" w:name="_Toc464817503"/>
+      <w:bookmarkStart w:id="38" w:name="_Toc465878470"/>
       <w:r>
         <w:t>Use case clienti</w:t>
       </w:r>
-      <w:bookmarkEnd w:id="31"/>
-      <w:bookmarkEnd w:id="32"/>
+      <w:bookmarkEnd w:id="37"/>
+      <w:bookmarkEnd w:id="38"/>
+    </w:p>
+    <w:p/>
+    <w:p>
+      <w:pPr>
+        <w:pStyle w:val="Titolo3"/>
+      </w:pPr>
+      <w:bookmarkStart w:id="39" w:name="_Toc465878471"/>
+      <w:r>
+        <w:t>Acquisto prodotto</w:t>
+      </w:r>
+      <w:bookmarkEnd w:id="39"/>
+    </w:p>
+    <w:p/>
+    <w:p>
+      <w:pPr>
+        <w:pStyle w:val="Titolo4"/>
+      </w:pPr>
+      <w:r>
+        <w:t>Use case</w:t>
+      </w:r>
     </w:p>
     <w:p/>
     <w:tbl>
@@ -7278,6 +8933,15 @@
     <w:p/>
     <w:p>
       <w:pPr>
+        <w:pStyle w:val="Titolo4"/>
+      </w:pPr>
+      <w:r>
+        <w:lastRenderedPageBreak/>
+        <w:t>Use case diagram</w:t>
+      </w:r>
+    </w:p>
+    <w:p>
+      <w:pPr>
         <w:jc w:val="center"/>
       </w:pPr>
       <w:r>
@@ -7285,7 +8949,6 @@
           <w:noProof/>
           <w:lang w:eastAsia="it-IT"/>
         </w:rPr>
-        <w:lastRenderedPageBreak/>
         <w:drawing>
           <wp:inline distT="0" distB="0" distL="0" distR="0" wp14:anchorId="672ADFF8" wp14:editId="13281ABC">
             <wp:extent cx="6116320" cy="2702560"/>
@@ -7302,7 +8965,7 @@
                     <pic:cNvPicPr/>
                   </pic:nvPicPr>
                   <pic:blipFill>
-                    <a:blip r:embed="rId15">
+                    <a:blip r:embed="rId24">
                       <a:extLst>
                         <a:ext uri="{28A0092B-C50C-407E-A947-70E740481C1C}">
                           <a14:useLocalDpi xmlns:a14="http://schemas.microsoft.com/office/drawing/2010/main" val="0"/>
@@ -7329,6 +8992,30 @@
         </w:drawing>
       </w:r>
     </w:p>
+    <w:p>
+      <w:pPr>
+        <w:jc w:val="center"/>
+      </w:pPr>
+    </w:p>
+    <w:p>
+      <w:pPr>
+        <w:pStyle w:val="Titolo3"/>
+      </w:pPr>
+      <w:bookmarkStart w:id="40" w:name="_Toc465878472"/>
+      <w:r>
+        <w:t>Richiesta preventivo</w:t>
+      </w:r>
+      <w:bookmarkEnd w:id="40"/>
+    </w:p>
+    <w:p/>
+    <w:p>
+      <w:pPr>
+        <w:pStyle w:val="Titolo4"/>
+      </w:pPr>
+      <w:r>
+        <w:t>Use case</w:t>
+      </w:r>
+    </w:p>
     <w:p/>
     <w:tbl>
       <w:tblPr>
@@ -7611,6 +9298,15 @@
     <w:p/>
     <w:p>
       <w:pPr>
+        <w:pStyle w:val="Titolo4"/>
+      </w:pPr>
+      <w:r>
+        <w:lastRenderedPageBreak/>
+        <w:t>Use case diagram</w:t>
+      </w:r>
+    </w:p>
+    <w:p>
+      <w:pPr>
         <w:jc w:val="center"/>
       </w:pPr>
       <w:r>
@@ -7618,7 +9314,6 @@
           <w:noProof/>
           <w:lang w:eastAsia="it-IT"/>
         </w:rPr>
-        <w:lastRenderedPageBreak/>
         <w:drawing>
           <wp:inline distT="0" distB="0" distL="0" distR="0" wp14:anchorId="32BC73B4" wp14:editId="009F5E5E">
             <wp:extent cx="6116320" cy="2702560"/>
@@ -7635,7 +9330,7 @@
                     <pic:cNvPicPr/>
                   </pic:nvPicPr>
                   <pic:blipFill>
-                    <a:blip r:embed="rId16">
+                    <a:blip r:embed="rId25">
                       <a:extLst>
                         <a:ext uri="{28A0092B-C50C-407E-A947-70E740481C1C}">
                           <a14:useLocalDpi xmlns:a14="http://schemas.microsoft.com/office/drawing/2010/main" val="0"/>
@@ -7662,6 +9357,39 @@
         </w:drawing>
       </w:r>
     </w:p>
+    <w:p>
+      <w:pPr>
+        <w:jc w:val="center"/>
+      </w:pPr>
+    </w:p>
+    <w:p>
+      <w:pPr>
+        <w:pStyle w:val="Titolo4"/>
+      </w:pPr>
+      <w:r>
+        <w:t>Mockup</w:t>
+      </w:r>
+    </w:p>
+    <w:p/>
+    <w:p>
+      <w:pPr>
+        <w:pStyle w:val="Titolo3"/>
+      </w:pPr>
+      <w:bookmarkStart w:id="41" w:name="_Toc465878473"/>
+      <w:r>
+        <w:t>Conferma preventivo</w:t>
+      </w:r>
+      <w:bookmarkEnd w:id="41"/>
+    </w:p>
+    <w:p/>
+    <w:p>
+      <w:pPr>
+        <w:pStyle w:val="Titolo4"/>
+      </w:pPr>
+      <w:r>
+        <w:t>Use case</w:t>
+      </w:r>
+    </w:p>
     <w:p/>
     <w:tbl>
       <w:tblPr>
@@ -7909,6 +9637,15 @@
         </w:tc>
       </w:tr>
     </w:tbl>
+    <w:p/>
+    <w:p>
+      <w:pPr>
+        <w:pStyle w:val="Titolo4"/>
+      </w:pPr>
+      <w:r>
+        <w:t>Use case diagram</w:t>
+      </w:r>
+    </w:p>
     <w:p/>
     <w:p>
       <w:pPr>
@@ -7935,7 +9672,7 @@
                     <pic:cNvPicPr/>
                   </pic:nvPicPr>
                   <pic:blipFill>
-                    <a:blip r:embed="rId17">
+                    <a:blip r:embed="rId26">
                       <a:extLst>
                         <a:ext uri="{28A0092B-C50C-407E-A947-70E740481C1C}">
                           <a14:useLocalDpi xmlns:a14="http://schemas.microsoft.com/office/drawing/2010/main" val="0"/>
@@ -7961,12 +9698,10 @@
           </wp:inline>
         </w:drawing>
       </w:r>
-      <w:bookmarkStart w:id="33" w:name="_GoBack"/>
-      <w:bookmarkEnd w:id="33"/>
     </w:p>
     <w:sectPr>
-      <w:footerReference w:type="even" r:id="rId18"/>
-      <w:footerReference w:type="default" r:id="rId19"/>
+      <w:footerReference w:type="even" r:id="rId27"/>
+      <w:footerReference w:type="default" r:id="rId28"/>
       <w:pgSz w:w="11900" w:h="16840"/>
       <w:pgMar w:top="1417" w:right="1134" w:bottom="1134" w:left="1134" w:header="708" w:footer="708" w:gutter="0"/>
       <w:cols w:space="708"/>
@@ -8067,7 +9802,7 @@
         <w:rStyle w:val="Numeropagina"/>
         <w:noProof/>
       </w:rPr>
-      <w:t>15</w:t>
+      <w:t>4</w:t>
     </w:r>
     <w:r>
       <w:rPr>
@@ -8196,6 +9931,92 @@
     </w:lvl>
   </w:abstractNum>
   <w:abstractNum w:abstractNumId="1">
+    <w:nsid w:val="29752991"/>
+    <w:multiLevelType w:val="multilevel"/>
+    <w:tmpl w:val="0410001F"/>
+    <w:lvl w:ilvl="0">
+      <w:start w:val="1"/>
+      <w:numFmt w:val="decimal"/>
+      <w:lvlText w:val="%1."/>
+      <w:lvlJc w:val="left"/>
+      <w:pPr>
+        <w:ind w:left="360" w:hanging="360"/>
+      </w:pPr>
+    </w:lvl>
+    <w:lvl w:ilvl="1">
+      <w:start w:val="1"/>
+      <w:numFmt w:val="decimal"/>
+      <w:lvlText w:val="%1.%2."/>
+      <w:lvlJc w:val="left"/>
+      <w:pPr>
+        <w:ind w:left="792" w:hanging="432"/>
+      </w:pPr>
+    </w:lvl>
+    <w:lvl w:ilvl="2">
+      <w:start w:val="1"/>
+      <w:numFmt w:val="decimal"/>
+      <w:lvlText w:val="%1.%2.%3."/>
+      <w:lvlJc w:val="left"/>
+      <w:pPr>
+        <w:ind w:left="1224" w:hanging="504"/>
+      </w:pPr>
+    </w:lvl>
+    <w:lvl w:ilvl="3">
+      <w:start w:val="1"/>
+      <w:numFmt w:val="decimal"/>
+      <w:lvlText w:val="%1.%2.%3.%4."/>
+      <w:lvlJc w:val="left"/>
+      <w:pPr>
+        <w:ind w:left="1728" w:hanging="648"/>
+      </w:pPr>
+    </w:lvl>
+    <w:lvl w:ilvl="4">
+      <w:start w:val="1"/>
+      <w:numFmt w:val="decimal"/>
+      <w:lvlText w:val="%1.%2.%3.%4.%5."/>
+      <w:lvlJc w:val="left"/>
+      <w:pPr>
+        <w:ind w:left="2232" w:hanging="792"/>
+      </w:pPr>
+    </w:lvl>
+    <w:lvl w:ilvl="5">
+      <w:start w:val="1"/>
+      <w:numFmt w:val="decimal"/>
+      <w:lvlText w:val="%1.%2.%3.%4.%5.%6."/>
+      <w:lvlJc w:val="left"/>
+      <w:pPr>
+        <w:ind w:left="2736" w:hanging="936"/>
+      </w:pPr>
+    </w:lvl>
+    <w:lvl w:ilvl="6">
+      <w:start w:val="1"/>
+      <w:numFmt w:val="decimal"/>
+      <w:lvlText w:val="%1.%2.%3.%4.%5.%6.%7."/>
+      <w:lvlJc w:val="left"/>
+      <w:pPr>
+        <w:ind w:left="3240" w:hanging="1080"/>
+      </w:pPr>
+    </w:lvl>
+    <w:lvl w:ilvl="7">
+      <w:start w:val="1"/>
+      <w:numFmt w:val="decimal"/>
+      <w:lvlText w:val="%1.%2.%3.%4.%5.%6.%7.%8."/>
+      <w:lvlJc w:val="left"/>
+      <w:pPr>
+        <w:ind w:left="3744" w:hanging="1224"/>
+      </w:pPr>
+    </w:lvl>
+    <w:lvl w:ilvl="8">
+      <w:start w:val="1"/>
+      <w:numFmt w:val="decimal"/>
+      <w:lvlText w:val="%1.%2.%3.%4.%5.%6.%7.%8.%9."/>
+      <w:lvlJc w:val="left"/>
+      <w:pPr>
+        <w:ind w:left="4320" w:hanging="1440"/>
+      </w:pPr>
+    </w:lvl>
+  </w:abstractNum>
+  <w:abstractNum w:abstractNumId="2">
     <w:nsid w:val="31DA25D2"/>
     <w:multiLevelType w:val="hybridMultilevel"/>
     <w:tmpl w:val="D8B2E826"/>
@@ -8284,7 +10105,7 @@
       </w:pPr>
     </w:lvl>
   </w:abstractNum>
-  <w:abstractNum w:abstractNumId="2">
+  <w:abstractNum w:abstractNumId="3">
     <w:nsid w:val="3AE17D92"/>
     <w:multiLevelType w:val="hybridMultilevel"/>
     <w:tmpl w:val="4440C694"/>
@@ -8397,7 +10218,7 @@
       </w:rPr>
     </w:lvl>
   </w:abstractNum>
-  <w:abstractNum w:abstractNumId="3">
+  <w:abstractNum w:abstractNumId="4">
     <w:nsid w:val="3CBC27D9"/>
     <w:multiLevelType w:val="hybridMultilevel"/>
     <w:tmpl w:val="E7C40628"/>
@@ -8483,7 +10304,7 @@
       </w:pPr>
     </w:lvl>
   </w:abstractNum>
-  <w:abstractNum w:abstractNumId="4">
+  <w:abstractNum w:abstractNumId="5">
     <w:nsid w:val="42D47BFF"/>
     <w:multiLevelType w:val="hybridMultilevel"/>
     <w:tmpl w:val="788C1A68"/>
@@ -8569,7 +10390,7 @@
       </w:pPr>
     </w:lvl>
   </w:abstractNum>
-  <w:abstractNum w:abstractNumId="5">
+  <w:abstractNum w:abstractNumId="6">
     <w:nsid w:val="502443B1"/>
     <w:multiLevelType w:val="hybridMultilevel"/>
     <w:tmpl w:val="40268300"/>
@@ -8655,7 +10476,7 @@
       </w:pPr>
     </w:lvl>
   </w:abstractNum>
-  <w:abstractNum w:abstractNumId="6">
+  <w:abstractNum w:abstractNumId="7">
     <w:nsid w:val="51771B8F"/>
     <w:multiLevelType w:val="hybridMultilevel"/>
     <w:tmpl w:val="B2DAEB56"/>
@@ -8744,7 +10565,7 @@
       </w:pPr>
     </w:lvl>
   </w:abstractNum>
-  <w:abstractNum w:abstractNumId="7">
+  <w:abstractNum w:abstractNumId="8">
     <w:nsid w:val="541F7125"/>
     <w:multiLevelType w:val="hybridMultilevel"/>
     <w:tmpl w:val="B67C3BB4"/>
@@ -8830,7 +10651,7 @@
       </w:pPr>
     </w:lvl>
   </w:abstractNum>
-  <w:abstractNum w:abstractNumId="8">
+  <w:abstractNum w:abstractNumId="9">
     <w:nsid w:val="54ED6190"/>
     <w:multiLevelType w:val="hybridMultilevel"/>
     <w:tmpl w:val="46B891E0"/>
@@ -8916,7 +10737,7 @@
       </w:pPr>
     </w:lvl>
   </w:abstractNum>
-  <w:abstractNum w:abstractNumId="9">
+  <w:abstractNum w:abstractNumId="10">
     <w:nsid w:val="569E219D"/>
     <w:multiLevelType w:val="hybridMultilevel"/>
     <w:tmpl w:val="D8B2E826"/>
@@ -9005,7 +10826,179 @@
       </w:pPr>
     </w:lvl>
   </w:abstractNum>
-  <w:abstractNum w:abstractNumId="10">
+  <w:abstractNum w:abstractNumId="11">
+    <w:nsid w:val="56CF0430"/>
+    <w:multiLevelType w:val="multilevel"/>
+    <w:tmpl w:val="0410001F"/>
+    <w:lvl w:ilvl="0">
+      <w:start w:val="1"/>
+      <w:numFmt w:val="decimal"/>
+      <w:lvlText w:val="%1."/>
+      <w:lvlJc w:val="left"/>
+      <w:pPr>
+        <w:ind w:left="360" w:hanging="360"/>
+      </w:pPr>
+    </w:lvl>
+    <w:lvl w:ilvl="1">
+      <w:start w:val="1"/>
+      <w:numFmt w:val="decimal"/>
+      <w:lvlText w:val="%1.%2."/>
+      <w:lvlJc w:val="left"/>
+      <w:pPr>
+        <w:ind w:left="792" w:hanging="432"/>
+      </w:pPr>
+    </w:lvl>
+    <w:lvl w:ilvl="2">
+      <w:start w:val="1"/>
+      <w:numFmt w:val="decimal"/>
+      <w:lvlText w:val="%1.%2.%3."/>
+      <w:lvlJc w:val="left"/>
+      <w:pPr>
+        <w:ind w:left="1224" w:hanging="504"/>
+      </w:pPr>
+    </w:lvl>
+    <w:lvl w:ilvl="3">
+      <w:start w:val="1"/>
+      <w:numFmt w:val="decimal"/>
+      <w:lvlText w:val="%1.%2.%3.%4."/>
+      <w:lvlJc w:val="left"/>
+      <w:pPr>
+        <w:ind w:left="1728" w:hanging="648"/>
+      </w:pPr>
+    </w:lvl>
+    <w:lvl w:ilvl="4">
+      <w:start w:val="1"/>
+      <w:numFmt w:val="decimal"/>
+      <w:lvlText w:val="%1.%2.%3.%4.%5."/>
+      <w:lvlJc w:val="left"/>
+      <w:pPr>
+        <w:ind w:left="2232" w:hanging="792"/>
+      </w:pPr>
+    </w:lvl>
+    <w:lvl w:ilvl="5">
+      <w:start w:val="1"/>
+      <w:numFmt w:val="decimal"/>
+      <w:lvlText w:val="%1.%2.%3.%4.%5.%6."/>
+      <w:lvlJc w:val="left"/>
+      <w:pPr>
+        <w:ind w:left="2736" w:hanging="936"/>
+      </w:pPr>
+    </w:lvl>
+    <w:lvl w:ilvl="6">
+      <w:start w:val="1"/>
+      <w:numFmt w:val="decimal"/>
+      <w:lvlText w:val="%1.%2.%3.%4.%5.%6.%7."/>
+      <w:lvlJc w:val="left"/>
+      <w:pPr>
+        <w:ind w:left="3240" w:hanging="1080"/>
+      </w:pPr>
+    </w:lvl>
+    <w:lvl w:ilvl="7">
+      <w:start w:val="1"/>
+      <w:numFmt w:val="decimal"/>
+      <w:lvlText w:val="%1.%2.%3.%4.%5.%6.%7.%8."/>
+      <w:lvlJc w:val="left"/>
+      <w:pPr>
+        <w:ind w:left="3744" w:hanging="1224"/>
+      </w:pPr>
+    </w:lvl>
+    <w:lvl w:ilvl="8">
+      <w:start w:val="1"/>
+      <w:numFmt w:val="decimal"/>
+      <w:lvlText w:val="%1.%2.%3.%4.%5.%6.%7.%8.%9."/>
+      <w:lvlJc w:val="left"/>
+      <w:pPr>
+        <w:ind w:left="4320" w:hanging="1440"/>
+      </w:pPr>
+    </w:lvl>
+  </w:abstractNum>
+  <w:abstractNum w:abstractNumId="12">
+    <w:nsid w:val="66383CB1"/>
+    <w:multiLevelType w:val="multilevel"/>
+    <w:tmpl w:val="0410001F"/>
+    <w:lvl w:ilvl="0">
+      <w:start w:val="1"/>
+      <w:numFmt w:val="decimal"/>
+      <w:lvlText w:val="%1."/>
+      <w:lvlJc w:val="left"/>
+      <w:pPr>
+        <w:ind w:left="360" w:hanging="360"/>
+      </w:pPr>
+    </w:lvl>
+    <w:lvl w:ilvl="1">
+      <w:start w:val="1"/>
+      <w:numFmt w:val="decimal"/>
+      <w:lvlText w:val="%1.%2."/>
+      <w:lvlJc w:val="left"/>
+      <w:pPr>
+        <w:ind w:left="792" w:hanging="432"/>
+      </w:pPr>
+    </w:lvl>
+    <w:lvl w:ilvl="2">
+      <w:start w:val="1"/>
+      <w:numFmt w:val="decimal"/>
+      <w:lvlText w:val="%1.%2.%3."/>
+      <w:lvlJc w:val="left"/>
+      <w:pPr>
+        <w:ind w:left="1224" w:hanging="504"/>
+      </w:pPr>
+    </w:lvl>
+    <w:lvl w:ilvl="3">
+      <w:start w:val="1"/>
+      <w:numFmt w:val="decimal"/>
+      <w:lvlText w:val="%1.%2.%3.%4."/>
+      <w:lvlJc w:val="left"/>
+      <w:pPr>
+        <w:ind w:left="1728" w:hanging="648"/>
+      </w:pPr>
+    </w:lvl>
+    <w:lvl w:ilvl="4">
+      <w:start w:val="1"/>
+      <w:numFmt w:val="decimal"/>
+      <w:lvlText w:val="%1.%2.%3.%4.%5."/>
+      <w:lvlJc w:val="left"/>
+      <w:pPr>
+        <w:ind w:left="2232" w:hanging="792"/>
+      </w:pPr>
+    </w:lvl>
+    <w:lvl w:ilvl="5">
+      <w:start w:val="1"/>
+      <w:numFmt w:val="decimal"/>
+      <w:lvlText w:val="%1.%2.%3.%4.%5.%6."/>
+      <w:lvlJc w:val="left"/>
+      <w:pPr>
+        <w:ind w:left="2736" w:hanging="936"/>
+      </w:pPr>
+    </w:lvl>
+    <w:lvl w:ilvl="6">
+      <w:start w:val="1"/>
+      <w:numFmt w:val="decimal"/>
+      <w:lvlText w:val="%1.%2.%3.%4.%5.%6.%7."/>
+      <w:lvlJc w:val="left"/>
+      <w:pPr>
+        <w:ind w:left="3240" w:hanging="1080"/>
+      </w:pPr>
+    </w:lvl>
+    <w:lvl w:ilvl="7">
+      <w:start w:val="1"/>
+      <w:numFmt w:val="decimal"/>
+      <w:lvlText w:val="%1.%2.%3.%4.%5.%6.%7.%8."/>
+      <w:lvlJc w:val="left"/>
+      <w:pPr>
+        <w:ind w:left="3744" w:hanging="1224"/>
+      </w:pPr>
+    </w:lvl>
+    <w:lvl w:ilvl="8">
+      <w:start w:val="1"/>
+      <w:numFmt w:val="decimal"/>
+      <w:lvlText w:val="%1.%2.%3.%4.%5.%6.%7.%8.%9."/>
+      <w:lvlJc w:val="left"/>
+      <w:pPr>
+        <w:ind w:left="4320" w:hanging="1440"/>
+      </w:pPr>
+    </w:lvl>
+  </w:abstractNum>
+  <w:abstractNum w:abstractNumId="13">
     <w:nsid w:val="6A1A386C"/>
     <w:multiLevelType w:val="hybridMultilevel"/>
     <w:tmpl w:val="D8B2E826"/>
@@ -9094,7 +11087,7 @@
       </w:pPr>
     </w:lvl>
   </w:abstractNum>
-  <w:abstractNum w:abstractNumId="11">
+  <w:abstractNum w:abstractNumId="14">
     <w:nsid w:val="6EFB4FFF"/>
     <w:multiLevelType w:val="hybridMultilevel"/>
     <w:tmpl w:val="D8B2E826"/>
@@ -9183,7 +11176,7 @@
       </w:pPr>
     </w:lvl>
   </w:abstractNum>
-  <w:abstractNum w:abstractNumId="12">
+  <w:abstractNum w:abstractNumId="15">
     <w:nsid w:val="74326BF8"/>
     <w:multiLevelType w:val="hybridMultilevel"/>
     <w:tmpl w:val="B67C3BB4"/>
@@ -9269,7 +11262,7 @@
       </w:pPr>
     </w:lvl>
   </w:abstractNum>
-  <w:abstractNum w:abstractNumId="13">
+  <w:abstractNum w:abstractNumId="16">
     <w:nsid w:val="7C493F86"/>
     <w:multiLevelType w:val="hybridMultilevel"/>
     <w:tmpl w:val="8320042E"/>
@@ -9355,46 +11348,144 @@
       </w:pPr>
     </w:lvl>
   </w:abstractNum>
+  <w:abstractNum w:abstractNumId="17">
+    <w:nsid w:val="7F3D2963"/>
+    <w:multiLevelType w:val="multilevel"/>
+    <w:tmpl w:val="0410001F"/>
+    <w:lvl w:ilvl="0">
+      <w:start w:val="1"/>
+      <w:numFmt w:val="decimal"/>
+      <w:lvlText w:val="%1."/>
+      <w:lvlJc w:val="left"/>
+      <w:pPr>
+        <w:ind w:left="360" w:hanging="360"/>
+      </w:pPr>
+    </w:lvl>
+    <w:lvl w:ilvl="1">
+      <w:start w:val="1"/>
+      <w:numFmt w:val="decimal"/>
+      <w:lvlText w:val="%1.%2."/>
+      <w:lvlJc w:val="left"/>
+      <w:pPr>
+        <w:ind w:left="792" w:hanging="432"/>
+      </w:pPr>
+    </w:lvl>
+    <w:lvl w:ilvl="2">
+      <w:start w:val="1"/>
+      <w:numFmt w:val="decimal"/>
+      <w:lvlText w:val="%1.%2.%3."/>
+      <w:lvlJc w:val="left"/>
+      <w:pPr>
+        <w:ind w:left="1224" w:hanging="504"/>
+      </w:pPr>
+    </w:lvl>
+    <w:lvl w:ilvl="3">
+      <w:start w:val="1"/>
+      <w:numFmt w:val="decimal"/>
+      <w:lvlText w:val="%1.%2.%3.%4."/>
+      <w:lvlJc w:val="left"/>
+      <w:pPr>
+        <w:ind w:left="1728" w:hanging="648"/>
+      </w:pPr>
+    </w:lvl>
+    <w:lvl w:ilvl="4">
+      <w:start w:val="1"/>
+      <w:numFmt w:val="decimal"/>
+      <w:lvlText w:val="%1.%2.%3.%4.%5."/>
+      <w:lvlJc w:val="left"/>
+      <w:pPr>
+        <w:ind w:left="2232" w:hanging="792"/>
+      </w:pPr>
+    </w:lvl>
+    <w:lvl w:ilvl="5">
+      <w:start w:val="1"/>
+      <w:numFmt w:val="decimal"/>
+      <w:lvlText w:val="%1.%2.%3.%4.%5.%6."/>
+      <w:lvlJc w:val="left"/>
+      <w:pPr>
+        <w:ind w:left="2736" w:hanging="936"/>
+      </w:pPr>
+    </w:lvl>
+    <w:lvl w:ilvl="6">
+      <w:start w:val="1"/>
+      <w:numFmt w:val="decimal"/>
+      <w:lvlText w:val="%1.%2.%3.%4.%5.%6.%7."/>
+      <w:lvlJc w:val="left"/>
+      <w:pPr>
+        <w:ind w:left="3240" w:hanging="1080"/>
+      </w:pPr>
+    </w:lvl>
+    <w:lvl w:ilvl="7">
+      <w:start w:val="1"/>
+      <w:numFmt w:val="decimal"/>
+      <w:lvlText w:val="%1.%2.%3.%4.%5.%6.%7.%8."/>
+      <w:lvlJc w:val="left"/>
+      <w:pPr>
+        <w:ind w:left="3744" w:hanging="1224"/>
+      </w:pPr>
+    </w:lvl>
+    <w:lvl w:ilvl="8">
+      <w:start w:val="1"/>
+      <w:numFmt w:val="decimal"/>
+      <w:lvlText w:val="%1.%2.%3.%4.%5.%6.%7.%8.%9."/>
+      <w:lvlJc w:val="left"/>
+      <w:pPr>
+        <w:ind w:left="4320" w:hanging="1440"/>
+      </w:pPr>
+    </w:lvl>
+  </w:abstractNum>
   <w:num w:numId="1">
+    <w:abstractNumId w:val="3"/>
+  </w:num>
+  <w:num w:numId="2">
     <w:abstractNumId w:val="2"/>
   </w:num>
-  <w:num w:numId="2">
-    <w:abstractNumId w:val="1"/>
-  </w:num>
   <w:num w:numId="3">
-    <w:abstractNumId w:val="9"/>
+    <w:abstractNumId w:val="10"/>
   </w:num>
   <w:num w:numId="4">
-    <w:abstractNumId w:val="11"/>
+    <w:abstractNumId w:val="14"/>
   </w:num>
   <w:num w:numId="5">
-    <w:abstractNumId w:val="10"/>
+    <w:abstractNumId w:val="13"/>
   </w:num>
   <w:num w:numId="6">
     <w:abstractNumId w:val="0"/>
   </w:num>
   <w:num w:numId="7">
-    <w:abstractNumId w:val="3"/>
+    <w:abstractNumId w:val="4"/>
   </w:num>
   <w:num w:numId="8">
+    <w:abstractNumId w:val="7"/>
+  </w:num>
+  <w:num w:numId="9">
+    <w:abstractNumId w:val="5"/>
+  </w:num>
+  <w:num w:numId="10">
+    <w:abstractNumId w:val="16"/>
+  </w:num>
+  <w:num w:numId="11">
+    <w:abstractNumId w:val="9"/>
+  </w:num>
+  <w:num w:numId="12">
     <w:abstractNumId w:val="6"/>
   </w:num>
-  <w:num w:numId="9">
-    <w:abstractNumId w:val="4"/>
-  </w:num>
-  <w:num w:numId="10">
-    <w:abstractNumId w:val="13"/>
-  </w:num>
-  <w:num w:numId="11">
+  <w:num w:numId="13">
     <w:abstractNumId w:val="8"/>
   </w:num>
-  <w:num w:numId="12">
-    <w:abstractNumId w:val="5"/>
+  <w:num w:numId="14">
+    <w:abstractNumId w:val="15"/>
   </w:num>
-  <w:num w:numId="13">
-    <w:abstractNumId w:val="7"/>
+  <w:num w:numId="15">
+    <w:abstractNumId w:val="1"/>
   </w:num>
-  <w:num w:numId="14">
+  <w:num w:numId="16">
+    <w:abstractNumId w:val="11"/>
+  </w:num>
+  <w:num w:numId="17">
+    <w:abstractNumId w:val="17"/>
+  </w:num>
+  <w:num w:numId="18">
     <w:abstractNumId w:val="12"/>
   </w:num>
 </w:numbering>
@@ -9864,6 +11955,28 @@
       <w:color w:val="1F4D78" w:themeColor="accent1" w:themeShade="7F"/>
     </w:rPr>
   </w:style>
+  <w:style w:type="paragraph" w:styleId="Titolo4">
+    <w:name w:val="heading 4"/>
+    <w:basedOn w:val="Normale"/>
+    <w:next w:val="Normale"/>
+    <w:link w:val="Titolo4Carattere"/>
+    <w:uiPriority w:val="9"/>
+    <w:unhideWhenUsed/>
+    <w:qFormat/>
+    <w:rsid w:val="008F4AF2"/>
+    <w:pPr>
+      <w:keepNext/>
+      <w:keepLines/>
+      <w:spacing w:before="40"/>
+      <w:outlineLvl w:val="3"/>
+    </w:pPr>
+    <w:rPr>
+      <w:rFonts w:asciiTheme="majorHAnsi" w:eastAsiaTheme="majorEastAsia" w:hAnsiTheme="majorHAnsi" w:cstheme="majorBidi"/>
+      <w:i/>
+      <w:iCs/>
+      <w:color w:val="2E74B5" w:themeColor="accent1" w:themeShade="BF"/>
+    </w:rPr>
+  </w:style>
   <w:style w:type="character" w:default="1" w:styleId="Carpredefinitoparagrafo">
     <w:name w:val="Default Paragraph Font"/>
     <w:uiPriority w:val="1"/>
@@ -10120,7 +12233,6 @@
     <w:next w:val="Normale"/>
     <w:autoRedefine/>
     <w:uiPriority w:val="39"/>
-    <w:semiHidden/>
     <w:unhideWhenUsed/>
     <w:rsid w:val="0037703A"/>
     <w:pPr>
@@ -10251,6 +12363,19 @@
     <w:rPr>
       <w:sz w:val="20"/>
       <w:szCs w:val="20"/>
+    </w:rPr>
+  </w:style>
+  <w:style w:type="character" w:customStyle="1" w:styleId="Titolo4Carattere">
+    <w:name w:val="Titolo 4 Carattere"/>
+    <w:basedOn w:val="Carpredefinitoparagrafo"/>
+    <w:link w:val="Titolo4"/>
+    <w:uiPriority w:val="9"/>
+    <w:rsid w:val="008F4AF2"/>
+    <w:rPr>
+      <w:rFonts w:asciiTheme="majorHAnsi" w:eastAsiaTheme="majorEastAsia" w:hAnsiTheme="majorHAnsi" w:cstheme="majorBidi"/>
+      <w:i/>
+      <w:iCs/>
+      <w:color w:val="2E74B5" w:themeColor="accent1" w:themeShade="BF"/>
     </w:rPr>
   </w:style>
 </w:styles>
@@ -10522,7 +12647,7 @@
 </file>
 
 <file path=customXml/itemProps1.xml><?xml version="1.0" encoding="utf-8"?>
-<ds:datastoreItem xmlns:ds="http://schemas.openxmlformats.org/officeDocument/2006/customXml" ds:itemID="{3F171D87-21B0-7F47-905E-B6E767078978}">
+<ds:datastoreItem xmlns:ds="http://schemas.openxmlformats.org/officeDocument/2006/customXml" ds:itemID="{4D342D71-BB56-5941-B68D-14547DE66DB5}">
   <ds:schemaRefs>
     <ds:schemaRef ds:uri="http://schemas.openxmlformats.org/officeDocument/2006/bibliography"/>
   </ds:schemaRefs>

</xml_diff>

<commit_message>
Inserimento mockup su RAD, definizione mockup clienti.
</commit_message>
<xml_diff>
--- a/Documentazione/RAD/RAD.docx
+++ b/Documentazione/RAD/RAD.docx
@@ -165,8 +165,6 @@
         </w:rPr>
         <w:t>V 4</w:t>
       </w:r>
-      <w:bookmarkStart w:id="0" w:name="_GoBack"/>
-      <w:bookmarkEnd w:id="0"/>
       <w:r>
         <w:rPr>
           <w:b/>
@@ -2854,12 +2852,21 @@
                 <w:sz w:val="28"/>
               </w:rPr>
             </w:pPr>
+            <w:proofErr w:type="spellStart"/>
             <w:r>
               <w:rPr>
                 <w:i/>
                 <w:sz w:val="28"/>
               </w:rPr>
-              <w:t>Mockup utente generico</w:t>
+              <w:t>Mockup</w:t>
+            </w:r>
+            <w:proofErr w:type="spellEnd"/>
+            <w:r>
+              <w:rPr>
+                <w:i/>
+                <w:sz w:val="28"/>
+              </w:rPr>
+              <w:t xml:space="preserve"> utente generico</w:t>
             </w:r>
           </w:p>
         </w:tc>
@@ -2895,74 +2902,82 @@
       <w:pPr>
         <w:pStyle w:val="Titolo1"/>
       </w:pPr>
-      <w:bookmarkStart w:id="1" w:name="_Toc464817488"/>
-      <w:bookmarkStart w:id="2" w:name="_Toc465878449"/>
+      <w:bookmarkStart w:id="0" w:name="_Toc464817488"/>
+      <w:bookmarkStart w:id="1" w:name="_Toc465878449"/>
       <w:r>
         <w:lastRenderedPageBreak/>
         <w:t>Introduzione</w:t>
       </w:r>
+      <w:bookmarkEnd w:id="0"/>
       <w:bookmarkEnd w:id="1"/>
+    </w:p>
+    <w:p/>
+    <w:p>
+      <w:pPr>
+        <w:pStyle w:val="Titolo2"/>
+      </w:pPr>
+      <w:bookmarkStart w:id="2" w:name="_Toc464817489"/>
+      <w:bookmarkStart w:id="3" w:name="_Toc465878450"/>
+      <w:r>
+        <w:t>Descrizione del sistema</w:t>
+      </w:r>
       <w:bookmarkEnd w:id="2"/>
+      <w:bookmarkEnd w:id="3"/>
     </w:p>
     <w:p/>
     <w:p>
+      <w:r>
+        <w:t>Sistema informatizzato di gestione di un negozio di informatica. In primo luogo si prevede la realizzazione di un database che permetta la catalogazione digitale degli addetti ai lavori, dei fornitori, dei prodotti/servizi offerti e dei clienti. E in secondo luogo la realizzazione di una piattaforma web che permetta la gestione del negozio da parte dell’amministratore e la possibilità di acquisto da parte dei clienti.</w:t>
+      </w:r>
+    </w:p>
+    <w:p/>
+    <w:p>
       <w:pPr>
         <w:pStyle w:val="Titolo2"/>
-      </w:pPr>
-      <w:bookmarkStart w:id="3" w:name="_Toc464817489"/>
-      <w:bookmarkStart w:id="4" w:name="_Toc465878450"/>
-      <w:r>
-        <w:t>Descrizione del sistema</w:t>
-      </w:r>
-      <w:bookmarkEnd w:id="3"/>
+        <w:rPr>
+          <w:szCs w:val="28"/>
+        </w:rPr>
+      </w:pPr>
+      <w:bookmarkStart w:id="4" w:name="_Toc464817490"/>
+      <w:bookmarkStart w:id="5" w:name="_Toc465878451"/>
+      <w:r>
+        <w:rPr>
+          <w:szCs w:val="28"/>
+        </w:rPr>
+        <w:t>Scopo del sistema</w:t>
+      </w:r>
       <w:bookmarkEnd w:id="4"/>
+      <w:bookmarkEnd w:id="5"/>
     </w:p>
     <w:p/>
     <w:p>
       <w:r>
-        <w:t>Sistema informatizzato di gestione di un negozio di informatica. In primo luogo si prevede la realizzazione di un database che permetta la catalogazione digitale degli addetti ai lavori, dei fornitori, dei prodotti/servizi offerti e dei clienti. E in secondo luogo la realizzazione di una piattaforma web che permetta la gestione del negozio da parte dell’amministratore e la possibilità di acquisto da parte dei clienti.</w:t>
+        <w:t xml:space="preserve">Il sistema, automatizzando la maggior parte delle operazioni che si svolgono in un normale negozio di informatica, renderà più fluido e leggero il carico di lavoro di chi è addetto all’amministrazione del suddetto negozio. Le operazioni di carico/scarico merci, di acquisto/vendita prodotti e di gestione documentazione (fatture in entrata/uscita) saranno gestite dal sistema che si verrà a creare e quindi i dati verranno conservati in un database relazionale creato ad-hoc e la gestione sarà affidata </w:t>
+      </w:r>
+      <w:r>
+        <w:t xml:space="preserve">ad </w:t>
+      </w:r>
+      <w:proofErr w:type="gramStart"/>
+      <w:r>
+        <w:t>una web</w:t>
+      </w:r>
+      <w:proofErr w:type="gramEnd"/>
+      <w:r>
+        <w:t xml:space="preserve"> application disegnata su misura per il cliente.</w:t>
       </w:r>
     </w:p>
     <w:p/>
     <w:p>
       <w:pPr>
         <w:pStyle w:val="Titolo2"/>
-        <w:rPr>
-          <w:szCs w:val="28"/>
-        </w:rPr>
-      </w:pPr>
-      <w:bookmarkStart w:id="5" w:name="_Toc464817490"/>
-      <w:bookmarkStart w:id="6" w:name="_Toc465878451"/>
-      <w:r>
-        <w:rPr>
-          <w:szCs w:val="28"/>
-        </w:rPr>
-        <w:t>Scopo del sistema</w:t>
-      </w:r>
-      <w:bookmarkEnd w:id="5"/>
+      </w:pPr>
+      <w:bookmarkStart w:id="6" w:name="_Toc464817491"/>
+      <w:bookmarkStart w:id="7" w:name="_Toc465878452"/>
+      <w:r>
+        <w:t>Obiettivi</w:t>
+      </w:r>
       <w:bookmarkEnd w:id="6"/>
-    </w:p>
-    <w:p/>
-    <w:p>
-      <w:r>
-        <w:t xml:space="preserve">Il sistema, automatizzando la maggior parte delle operazioni che si svolgono in un normale negozio di informatica, renderà più fluido e leggero il carico di lavoro di chi è addetto all’amministrazione del suddetto negozio. Le operazioni di carico/scarico merci, di acquisto/vendita prodotti e di gestione documentazione (fatture in entrata/uscita) saranno gestite dal sistema che si verrà a creare e quindi i dati verranno conservati in un database relazionale creato ad-hoc e la gestione sarà affidata </w:t>
-      </w:r>
-      <w:r>
-        <w:t>ad una web application disegnata su misura per il cliente.</w:t>
-      </w:r>
-    </w:p>
-    <w:p/>
-    <w:p>
-      <w:pPr>
-        <w:pStyle w:val="Titolo2"/>
-      </w:pPr>
-      <w:bookmarkStart w:id="7" w:name="_Toc464817491"/>
-      <w:bookmarkStart w:id="8" w:name="_Toc465878452"/>
-      <w:r>
-        <w:t>Obiettivi</w:t>
-      </w:r>
       <w:bookmarkEnd w:id="7"/>
-      <w:bookmarkEnd w:id="8"/>
     </w:p>
     <w:p/>
     <w:p>
@@ -3004,13 +3019,13 @@
       <w:pPr>
         <w:pStyle w:val="Titolo2"/>
       </w:pPr>
-      <w:bookmarkStart w:id="9" w:name="_Toc464817492"/>
-      <w:bookmarkStart w:id="10" w:name="_Toc465878453"/>
+      <w:bookmarkStart w:id="8" w:name="_Toc464817492"/>
+      <w:bookmarkStart w:id="9" w:name="_Toc465878453"/>
       <w:r>
         <w:t>Overview</w:t>
       </w:r>
+      <w:bookmarkEnd w:id="8"/>
       <w:bookmarkEnd w:id="9"/>
-      <w:bookmarkEnd w:id="10"/>
     </w:p>
     <w:p/>
     <w:p>
@@ -3025,13 +3040,13 @@
       <w:pPr>
         <w:pStyle w:val="Titolo1"/>
       </w:pPr>
-      <w:bookmarkStart w:id="11" w:name="_Toc464817493"/>
-      <w:bookmarkStart w:id="12" w:name="_Toc465878454"/>
+      <w:bookmarkStart w:id="10" w:name="_Toc464817493"/>
+      <w:bookmarkStart w:id="11" w:name="_Toc465878454"/>
       <w:r>
         <w:t>Architettura del sistema corrente</w:t>
       </w:r>
+      <w:bookmarkEnd w:id="10"/>
       <w:bookmarkEnd w:id="11"/>
-      <w:bookmarkEnd w:id="12"/>
     </w:p>
     <w:p/>
     <w:p>
@@ -3046,62 +3061,62 @@
       <w:pPr>
         <w:pStyle w:val="Titolo1"/>
       </w:pPr>
-      <w:bookmarkStart w:id="13" w:name="_Toc464817494"/>
-      <w:bookmarkStart w:id="14" w:name="_Toc465878455"/>
+      <w:bookmarkStart w:id="12" w:name="_Toc464817494"/>
+      <w:bookmarkStart w:id="13" w:name="_Toc465878455"/>
       <w:r>
         <w:lastRenderedPageBreak/>
         <w:t>Sistema proposto</w:t>
       </w:r>
+      <w:bookmarkEnd w:id="12"/>
       <w:bookmarkEnd w:id="13"/>
+    </w:p>
+    <w:p/>
+    <w:p>
+      <w:pPr>
+        <w:pStyle w:val="Titolo2"/>
+      </w:pPr>
+      <w:bookmarkStart w:id="14" w:name="_Toc465878456"/>
+      <w:r>
+        <w:t>Identificazione attori</w:t>
+      </w:r>
       <w:bookmarkEnd w:id="14"/>
     </w:p>
     <w:p/>
     <w:p>
+      <w:r>
+        <w:rPr>
+          <w:b/>
+        </w:rPr>
+        <w:t>Amministratore:</w:t>
+      </w:r>
+      <w:r>
+        <w:t xml:space="preserve"> è colui che gestisce la piattaforma, inizialmente si occupa di ogni aspetto funzionale del sistema ma è previsto, in un secondo momento, lo sviluppo di un modulo che possa prevedere la divisione dei compiti tra vari attori che gestiscono separatamente i vari aspetti che sono presenti (es. vendita, gestione magazzino, spedizioni).</w:t>
+      </w:r>
+    </w:p>
+    <w:p/>
+    <w:p>
+      <w:r>
+        <w:rPr>
+          <w:b/>
+        </w:rPr>
+        <w:t xml:space="preserve">Cliente: </w:t>
+      </w:r>
+      <w:r>
+        <w:t>è il generico cliente che si registra, accede e acquista beni e/o servizi offerti dalla piattaforma.</w:t>
+      </w:r>
+    </w:p>
+    <w:p/>
+    <w:p>
       <w:pPr>
         <w:pStyle w:val="Titolo2"/>
       </w:pPr>
-      <w:bookmarkStart w:id="15" w:name="_Toc465878456"/>
-      <w:r>
-        <w:t>Identificazione attori</w:t>
+      <w:bookmarkStart w:id="15" w:name="_Toc464817495"/>
+      <w:bookmarkStart w:id="16" w:name="_Toc465878457"/>
+      <w:r>
+        <w:t>Requisiti funzionali</w:t>
       </w:r>
       <w:bookmarkEnd w:id="15"/>
-    </w:p>
-    <w:p/>
-    <w:p>
-      <w:r>
-        <w:rPr>
-          <w:b/>
-        </w:rPr>
-        <w:t>Amministratore:</w:t>
-      </w:r>
-      <w:r>
-        <w:t xml:space="preserve"> è colui che gestisce la piattaforma, inizialmente si occupa di ogni aspetto funzionale del sistema ma è previsto, in un secondo momento, lo sviluppo di un modulo che possa prevedere la divisione dei compiti tra vari attori che gestiscono separatamente i vari aspetti che sono presenti (es. vendita, gestione magazzino, spedizioni).</w:t>
-      </w:r>
-    </w:p>
-    <w:p/>
-    <w:p>
-      <w:r>
-        <w:rPr>
-          <w:b/>
-        </w:rPr>
-        <w:t xml:space="preserve">Cliente: </w:t>
-      </w:r>
-      <w:r>
-        <w:t>è il generico cliente che si registra, accede e acquista beni e/o servizi offerti dalla piattaforma.</w:t>
-      </w:r>
-    </w:p>
-    <w:p/>
-    <w:p>
-      <w:pPr>
-        <w:pStyle w:val="Titolo2"/>
-      </w:pPr>
-      <w:bookmarkStart w:id="16" w:name="_Toc464817495"/>
-      <w:bookmarkStart w:id="17" w:name="_Toc465878457"/>
-      <w:r>
-        <w:t>Requisiti funzionali</w:t>
-      </w:r>
       <w:bookmarkEnd w:id="16"/>
-      <w:bookmarkEnd w:id="17"/>
     </w:p>
     <w:p/>
     <w:p>
@@ -4621,14 +4636,14 @@
       <w:pPr>
         <w:pStyle w:val="Titolo2"/>
       </w:pPr>
-      <w:bookmarkStart w:id="18" w:name="_Toc464817496"/>
-      <w:bookmarkStart w:id="19" w:name="_Toc465878458"/>
+      <w:bookmarkStart w:id="17" w:name="_Toc464817496"/>
+      <w:bookmarkStart w:id="18" w:name="_Toc465878458"/>
       <w:r>
         <w:lastRenderedPageBreak/>
         <w:t>Requisiti non funzionali</w:t>
       </w:r>
+      <w:bookmarkEnd w:id="17"/>
       <w:bookmarkEnd w:id="18"/>
-      <w:bookmarkEnd w:id="19"/>
     </w:p>
     <w:p/>
     <w:p>
@@ -5187,13 +5202,13 @@
       <w:pPr>
         <w:pStyle w:val="Titolo1"/>
       </w:pPr>
-      <w:bookmarkStart w:id="20" w:name="_Toc464817497"/>
-      <w:bookmarkStart w:id="21" w:name="_Toc465878459"/>
+      <w:bookmarkStart w:id="19" w:name="_Toc464817497"/>
+      <w:bookmarkStart w:id="20" w:name="_Toc465878459"/>
       <w:r>
         <w:t>Modelli del sistema</w:t>
       </w:r>
+      <w:bookmarkEnd w:id="19"/>
       <w:bookmarkEnd w:id="20"/>
-      <w:bookmarkEnd w:id="21"/>
     </w:p>
     <w:p>
       <w:pPr>
@@ -5229,13 +5244,13 @@
       <w:pPr>
         <w:pStyle w:val="Titolo2"/>
       </w:pPr>
-      <w:bookmarkStart w:id="22" w:name="_Toc464817498"/>
-      <w:bookmarkStart w:id="23" w:name="_Toc465878460"/>
+      <w:bookmarkStart w:id="21" w:name="_Toc464817498"/>
+      <w:bookmarkStart w:id="22" w:name="_Toc465878460"/>
       <w:r>
         <w:t>Scenari amministratore</w:t>
       </w:r>
+      <w:bookmarkEnd w:id="21"/>
       <w:bookmarkEnd w:id="22"/>
-      <w:bookmarkEnd w:id="23"/>
     </w:p>
     <w:p/>
     <w:tbl>
@@ -5557,13 +5572,13 @@
       <w:pPr>
         <w:pStyle w:val="Titolo2"/>
       </w:pPr>
-      <w:bookmarkStart w:id="24" w:name="_Toc464817499"/>
-      <w:bookmarkStart w:id="25" w:name="_Toc465878461"/>
+      <w:bookmarkStart w:id="23" w:name="_Toc464817499"/>
+      <w:bookmarkStart w:id="24" w:name="_Toc465878461"/>
       <w:r>
         <w:t>Scenari cliente</w:t>
       </w:r>
+      <w:bookmarkEnd w:id="23"/>
       <w:bookmarkEnd w:id="24"/>
-      <w:bookmarkEnd w:id="25"/>
     </w:p>
     <w:p/>
     <w:tbl>
@@ -6216,37 +6231,37 @@
       <w:pPr>
         <w:pStyle w:val="Titolo1"/>
       </w:pPr>
-      <w:bookmarkStart w:id="26" w:name="_Toc464817500"/>
-      <w:bookmarkStart w:id="27" w:name="_Toc465878462"/>
+      <w:bookmarkStart w:id="25" w:name="_Toc464817500"/>
+      <w:bookmarkStart w:id="26" w:name="_Toc465878462"/>
       <w:r>
         <w:t>Casi d’uso</w:t>
       </w:r>
+      <w:bookmarkEnd w:id="25"/>
       <w:bookmarkEnd w:id="26"/>
+    </w:p>
+    <w:p/>
+    <w:p>
+      <w:pPr>
+        <w:pStyle w:val="Titolo2"/>
+      </w:pPr>
+      <w:bookmarkStart w:id="27" w:name="_Toc464817501"/>
+      <w:bookmarkStart w:id="28" w:name="_Toc465878463"/>
+      <w:r>
+        <w:t>Use case utente generico: amministratore, cliente</w:t>
+      </w:r>
       <w:bookmarkEnd w:id="27"/>
+      <w:bookmarkEnd w:id="28"/>
     </w:p>
     <w:p/>
     <w:p>
       <w:pPr>
-        <w:pStyle w:val="Titolo2"/>
-      </w:pPr>
-      <w:bookmarkStart w:id="28" w:name="_Toc464817501"/>
-      <w:bookmarkStart w:id="29" w:name="_Toc465878463"/>
-      <w:r>
-        <w:t>Use case utente generico: amministratore, cliente</w:t>
-      </w:r>
-      <w:bookmarkEnd w:id="28"/>
+        <w:pStyle w:val="Titolo3"/>
+      </w:pPr>
+      <w:bookmarkStart w:id="29" w:name="_Toc465878464"/>
+      <w:r>
+        <w:t>Login</w:t>
+      </w:r>
       <w:bookmarkEnd w:id="29"/>
-    </w:p>
-    <w:p/>
-    <w:p>
-      <w:pPr>
-        <w:pStyle w:val="Titolo3"/>
-      </w:pPr>
-      <w:bookmarkStart w:id="30" w:name="_Toc465878464"/>
-      <w:r>
-        <w:t>Login</w:t>
-      </w:r>
-      <w:bookmarkEnd w:id="30"/>
     </w:p>
     <w:p/>
     <w:p>
@@ -6431,7 +6446,15 @@
               </w:numPr>
             </w:pPr>
             <w:r>
-              <w:t>Il sistema riceve i dati e cerca l’username immesso e una volta trovato confronta la password inserita;</w:t>
+              <w:t xml:space="preserve">Il sistema riceve i dati e cerca l’username immesso </w:t>
+            </w:r>
+            <w:proofErr w:type="gramStart"/>
+            <w:r>
+              <w:t>e</w:t>
+            </w:r>
+            <w:proofErr w:type="gramEnd"/>
+            <w:r>
+              <w:t xml:space="preserve"> una volta trovato confronta la password inserita;</w:t>
             </w:r>
           </w:p>
           <w:p>
@@ -6588,9 +6611,11 @@
       <w:pPr>
         <w:pStyle w:val="Titolo4"/>
       </w:pPr>
+      <w:proofErr w:type="spellStart"/>
       <w:r>
         <w:t>Mockup</w:t>
       </w:r>
+      <w:proofErr w:type="spellEnd"/>
       <w:r>
         <w:t xml:space="preserve"> - cliente</w:t>
       </w:r>
@@ -6888,8 +6913,13 @@
       <w:pPr>
         <w:pStyle w:val="Titolo4"/>
       </w:pPr>
-      <w:r>
-        <w:t>Mockup – Amministratore</w:t>
+      <w:proofErr w:type="spellStart"/>
+      <w:r>
+        <w:t>Mockup</w:t>
+      </w:r>
+      <w:proofErr w:type="spellEnd"/>
+      <w:r>
+        <w:t xml:space="preserve"> – Amministratore</w:t>
       </w:r>
     </w:p>
     <w:p/>
@@ -6899,11 +6929,11 @@
       <w:pPr>
         <w:pStyle w:val="Titolo3"/>
       </w:pPr>
-      <w:bookmarkStart w:id="31" w:name="_Toc465878465"/>
+      <w:bookmarkStart w:id="30" w:name="_Toc465878465"/>
       <w:r>
         <w:t>Logout</w:t>
       </w:r>
-      <w:bookmarkEnd w:id="31"/>
+      <w:bookmarkEnd w:id="30"/>
     </w:p>
     <w:p/>
     <w:p>
@@ -7199,9 +7229,11 @@
       <w:pPr>
         <w:pStyle w:val="Titolo4"/>
       </w:pPr>
+      <w:proofErr w:type="spellStart"/>
       <w:r>
         <w:t>Mockup</w:t>
       </w:r>
+      <w:proofErr w:type="spellEnd"/>
       <w:r>
         <w:t xml:space="preserve"> – Cliente</w:t>
       </w:r>
@@ -7329,8 +7361,13 @@
       <w:pPr>
         <w:pStyle w:val="Titolo4"/>
       </w:pPr>
-      <w:r>
-        <w:t>Mockup – Amministratore</w:t>
+      <w:proofErr w:type="spellStart"/>
+      <w:r>
+        <w:t>Mockup</w:t>
+      </w:r>
+      <w:proofErr w:type="spellEnd"/>
+      <w:r>
+        <w:t xml:space="preserve"> – Amministratore</w:t>
       </w:r>
     </w:p>
     <w:p/>
@@ -7338,11 +7375,11 @@
       <w:pPr>
         <w:pStyle w:val="Titolo3"/>
       </w:pPr>
-      <w:bookmarkStart w:id="32" w:name="_Toc465878466"/>
+      <w:bookmarkStart w:id="31" w:name="_Toc465878466"/>
       <w:r>
         <w:t>Ricerca prodotto</w:t>
       </w:r>
-      <w:bookmarkEnd w:id="32"/>
+      <w:bookmarkEnd w:id="31"/>
     </w:p>
     <w:p/>
     <w:p>
@@ -7674,8 +7711,13 @@
       <w:pPr>
         <w:pStyle w:val="Titolo4"/>
       </w:pPr>
-      <w:r>
-        <w:t xml:space="preserve">Mockup </w:t>
+      <w:proofErr w:type="spellStart"/>
+      <w:r>
+        <w:t>Mockup</w:t>
+      </w:r>
+      <w:proofErr w:type="spellEnd"/>
+      <w:r>
+        <w:t xml:space="preserve"> </w:t>
       </w:r>
     </w:p>
     <w:p/>
@@ -7911,24 +7953,24 @@
       <w:pPr>
         <w:pStyle w:val="Titolo2"/>
       </w:pPr>
-      <w:bookmarkStart w:id="33" w:name="_Toc464817502"/>
-      <w:bookmarkStart w:id="34" w:name="_Toc465878467"/>
+      <w:bookmarkStart w:id="32" w:name="_Toc464817502"/>
+      <w:bookmarkStart w:id="33" w:name="_Toc465878467"/>
       <w:r>
         <w:t>Use case amministratore</w:t>
       </w:r>
+      <w:bookmarkEnd w:id="32"/>
       <w:bookmarkEnd w:id="33"/>
+    </w:p>
+    <w:p/>
+    <w:p>
+      <w:pPr>
+        <w:pStyle w:val="Titolo3"/>
+      </w:pPr>
+      <w:bookmarkStart w:id="34" w:name="_Toc465878468"/>
+      <w:r>
+        <w:t>Carico merci</w:t>
+      </w:r>
       <w:bookmarkEnd w:id="34"/>
-    </w:p>
-    <w:p/>
-    <w:p>
-      <w:pPr>
-        <w:pStyle w:val="Titolo3"/>
-      </w:pPr>
-      <w:bookmarkStart w:id="35" w:name="_Toc465878468"/>
-      <w:r>
-        <w:t>Carico merci</w:t>
-      </w:r>
-      <w:bookmarkEnd w:id="35"/>
     </w:p>
     <w:p/>
     <w:p>
@@ -8270,11 +8312,11 @@
       <w:pPr>
         <w:pStyle w:val="Titolo3"/>
       </w:pPr>
-      <w:bookmarkStart w:id="36" w:name="_Toc465878469"/>
+      <w:bookmarkStart w:id="35" w:name="_Toc465878469"/>
       <w:r>
         <w:t>Modifica prezzo</w:t>
       </w:r>
-      <w:bookmarkEnd w:id="36"/>
+      <w:bookmarkEnd w:id="35"/>
     </w:p>
     <w:p/>
     <w:p>
@@ -8601,33 +8643,35 @@
       <w:pPr>
         <w:pStyle w:val="Titolo4"/>
       </w:pPr>
+      <w:proofErr w:type="spellStart"/>
       <w:r>
         <w:t>Mockup</w:t>
       </w:r>
+      <w:proofErr w:type="spellEnd"/>
     </w:p>
     <w:p/>
     <w:p>
       <w:pPr>
         <w:pStyle w:val="Titolo2"/>
       </w:pPr>
-      <w:bookmarkStart w:id="37" w:name="_Toc464817503"/>
-      <w:bookmarkStart w:id="38" w:name="_Toc465878470"/>
+      <w:bookmarkStart w:id="36" w:name="_Toc464817503"/>
+      <w:bookmarkStart w:id="37" w:name="_Toc465878470"/>
       <w:r>
         <w:t>Use case clienti</w:t>
       </w:r>
+      <w:bookmarkEnd w:id="36"/>
       <w:bookmarkEnd w:id="37"/>
+    </w:p>
+    <w:p/>
+    <w:p>
+      <w:pPr>
+        <w:pStyle w:val="Titolo3"/>
+      </w:pPr>
+      <w:bookmarkStart w:id="38" w:name="_Toc465878471"/>
+      <w:r>
+        <w:t>Acquisto prodotto</w:t>
+      </w:r>
       <w:bookmarkEnd w:id="38"/>
-    </w:p>
-    <w:p/>
-    <w:p>
-      <w:pPr>
-        <w:pStyle w:val="Titolo3"/>
-      </w:pPr>
-      <w:bookmarkStart w:id="39" w:name="_Toc465878471"/>
-      <w:r>
-        <w:t>Acquisto prodotto</w:t>
-      </w:r>
-      <w:bookmarkEnd w:id="39"/>
     </w:p>
     <w:p/>
     <w:p>
@@ -8999,13 +9043,427 @@
     </w:p>
     <w:p>
       <w:pPr>
+        <w:pStyle w:val="Titolo4"/>
+      </w:pPr>
+      <w:proofErr w:type="spellStart"/>
+      <w:r>
+        <w:t>Mockup</w:t>
+      </w:r>
+      <w:proofErr w:type="spellEnd"/>
+    </w:p>
+    <w:p/>
+    <w:p>
+      <w:pPr>
+        <w:pStyle w:val="Paragrafoelenco"/>
+        <w:numPr>
+          <w:ilvl w:val="0"/>
+          <w:numId w:val="19"/>
+        </w:numPr>
+      </w:pPr>
+      <w:r>
+        <w:rPr>
+          <w:noProof/>
+          <w:lang w:eastAsia="it-IT"/>
+        </w:rPr>
+        <w:drawing>
+          <wp:inline distT="0" distB="0" distL="0" distR="0" wp14:anchorId="613D6E8A" wp14:editId="63456C8A">
+            <wp:extent cx="6116320" cy="4979035"/>
+            <wp:effectExtent l="0" t="0" r="5080" b="0"/>
+            <wp:docPr id="22" name="Immagine 22"/>
+            <wp:cNvGraphicFramePr>
+              <a:graphicFrameLocks xmlns:a="http://schemas.openxmlformats.org/drawingml/2006/main" noChangeAspect="1"/>
+            </wp:cNvGraphicFramePr>
+            <a:graphic xmlns:a="http://schemas.openxmlformats.org/drawingml/2006/main">
+              <a:graphicData uri="http://schemas.openxmlformats.org/drawingml/2006/picture">
+                <pic:pic xmlns:pic="http://schemas.openxmlformats.org/drawingml/2006/picture">
+                  <pic:nvPicPr>
+                    <pic:cNvPr id="22" name="Cellulare_si_accesso.png"/>
+                    <pic:cNvPicPr/>
+                  </pic:nvPicPr>
+                  <pic:blipFill>
+                    <a:blip r:embed="rId25">
+                      <a:extLst>
+                        <a:ext uri="{28A0092B-C50C-407E-A947-70E740481C1C}">
+                          <a14:useLocalDpi xmlns:a14="http://schemas.microsoft.com/office/drawing/2010/main" val="0"/>
+                        </a:ext>
+                      </a:extLst>
+                    </a:blip>
+                    <a:stretch>
+                      <a:fillRect/>
+                    </a:stretch>
+                  </pic:blipFill>
+                  <pic:spPr>
+                    <a:xfrm>
+                      <a:off x="0" y="0"/>
+                      <a:ext cx="6116320" cy="4979035"/>
+                    </a:xfrm>
+                    <a:prstGeom prst="rect">
+                      <a:avLst/>
+                    </a:prstGeom>
+                  </pic:spPr>
+                </pic:pic>
+              </a:graphicData>
+            </a:graphic>
+          </wp:inline>
+        </w:drawing>
+      </w:r>
+    </w:p>
+    <w:p>
+      <w:pPr>
+        <w:pStyle w:val="Paragrafoelenco"/>
+        <w:numPr>
+          <w:ilvl w:val="0"/>
+          <w:numId w:val="19"/>
+        </w:numPr>
+      </w:pPr>
+      <w:r>
+        <w:rPr>
+          <w:noProof/>
+          <w:lang w:eastAsia="it-IT"/>
+        </w:rPr>
+        <w:lastRenderedPageBreak/>
+        <w:drawing>
+          <wp:inline distT="0" distB="0" distL="0" distR="0" wp14:anchorId="3E331566" wp14:editId="02E86A23">
+            <wp:extent cx="6116320" cy="4979035"/>
+            <wp:effectExtent l="0" t="0" r="5080" b="0"/>
+            <wp:docPr id="23" name="Immagine 23"/>
+            <wp:cNvGraphicFramePr>
+              <a:graphicFrameLocks xmlns:a="http://schemas.openxmlformats.org/drawingml/2006/main" noChangeAspect="1"/>
+            </wp:cNvGraphicFramePr>
+            <a:graphic xmlns:a="http://schemas.openxmlformats.org/drawingml/2006/main">
+              <a:graphicData uri="http://schemas.openxmlformats.org/drawingml/2006/picture">
+                <pic:pic xmlns:pic="http://schemas.openxmlformats.org/drawingml/2006/picture">
+                  <pic:nvPicPr>
+                    <pic:cNvPr id="23" name="Cellulare_si_accesso_aggiunto.png"/>
+                    <pic:cNvPicPr/>
+                  </pic:nvPicPr>
+                  <pic:blipFill>
+                    <a:blip r:embed="rId26">
+                      <a:extLst>
+                        <a:ext uri="{28A0092B-C50C-407E-A947-70E740481C1C}">
+                          <a14:useLocalDpi xmlns:a14="http://schemas.microsoft.com/office/drawing/2010/main" val="0"/>
+                        </a:ext>
+                      </a:extLst>
+                    </a:blip>
+                    <a:stretch>
+                      <a:fillRect/>
+                    </a:stretch>
+                  </pic:blipFill>
+                  <pic:spPr>
+                    <a:xfrm>
+                      <a:off x="0" y="0"/>
+                      <a:ext cx="6116320" cy="4979035"/>
+                    </a:xfrm>
+                    <a:prstGeom prst="rect">
+                      <a:avLst/>
+                    </a:prstGeom>
+                  </pic:spPr>
+                </pic:pic>
+              </a:graphicData>
+            </a:graphic>
+          </wp:inline>
+        </w:drawing>
+      </w:r>
+    </w:p>
+    <w:p>
+      <w:pPr>
+        <w:pStyle w:val="Paragrafoelenco"/>
+        <w:numPr>
+          <w:ilvl w:val="0"/>
+          <w:numId w:val="19"/>
+        </w:numPr>
+      </w:pPr>
+      <w:r>
+        <w:rPr>
+          <w:noProof/>
+          <w:lang w:eastAsia="it-IT"/>
+        </w:rPr>
+        <w:lastRenderedPageBreak/>
+        <w:drawing>
+          <wp:inline distT="0" distB="0" distL="0" distR="0" wp14:anchorId="23A2F7A0" wp14:editId="329FBBF5">
+            <wp:extent cx="6116320" cy="4979035"/>
+            <wp:effectExtent l="0" t="0" r="5080" b="0"/>
+            <wp:docPr id="24" name="Immagine 24"/>
+            <wp:cNvGraphicFramePr>
+              <a:graphicFrameLocks xmlns:a="http://schemas.openxmlformats.org/drawingml/2006/main" noChangeAspect="1"/>
+            </wp:cNvGraphicFramePr>
+            <a:graphic xmlns:a="http://schemas.openxmlformats.org/drawingml/2006/main">
+              <a:graphicData uri="http://schemas.openxmlformats.org/drawingml/2006/picture">
+                <pic:pic xmlns:pic="http://schemas.openxmlformats.org/drawingml/2006/picture">
+                  <pic:nvPicPr>
+                    <pic:cNvPr id="24" name="Home_accesso.png"/>
+                    <pic:cNvPicPr/>
+                  </pic:nvPicPr>
+                  <pic:blipFill>
+                    <a:blip r:embed="rId27">
+                      <a:extLst>
+                        <a:ext uri="{28A0092B-C50C-407E-A947-70E740481C1C}">
+                          <a14:useLocalDpi xmlns:a14="http://schemas.microsoft.com/office/drawing/2010/main" val="0"/>
+                        </a:ext>
+                      </a:extLst>
+                    </a:blip>
+                    <a:stretch>
+                      <a:fillRect/>
+                    </a:stretch>
+                  </pic:blipFill>
+                  <pic:spPr>
+                    <a:xfrm>
+                      <a:off x="0" y="0"/>
+                      <a:ext cx="6116320" cy="4979035"/>
+                    </a:xfrm>
+                    <a:prstGeom prst="rect">
+                      <a:avLst/>
+                    </a:prstGeom>
+                  </pic:spPr>
+                </pic:pic>
+              </a:graphicData>
+            </a:graphic>
+          </wp:inline>
+        </w:drawing>
+      </w:r>
+    </w:p>
+    <w:p>
+      <w:pPr>
+        <w:pStyle w:val="Paragrafoelenco"/>
+        <w:numPr>
+          <w:ilvl w:val="0"/>
+          <w:numId w:val="19"/>
+        </w:numPr>
+      </w:pPr>
+      <w:r>
+        <w:rPr>
+          <w:noProof/>
+          <w:lang w:eastAsia="it-IT"/>
+        </w:rPr>
+        <w:lastRenderedPageBreak/>
+        <w:drawing>
+          <wp:inline distT="0" distB="0" distL="0" distR="0" wp14:anchorId="0CA11716" wp14:editId="5136E3A1">
+            <wp:extent cx="6116320" cy="4979035"/>
+            <wp:effectExtent l="0" t="0" r="5080" b="0"/>
+            <wp:docPr id="25" name="Immagine 25"/>
+            <wp:cNvGraphicFramePr>
+              <a:graphicFrameLocks xmlns:a="http://schemas.openxmlformats.org/drawingml/2006/main" noChangeAspect="1"/>
+            </wp:cNvGraphicFramePr>
+            <a:graphic xmlns:a="http://schemas.openxmlformats.org/drawingml/2006/main">
+              <a:graphicData uri="http://schemas.openxmlformats.org/drawingml/2006/picture">
+                <pic:pic xmlns:pic="http://schemas.openxmlformats.org/drawingml/2006/picture">
+                  <pic:nvPicPr>
+                    <pic:cNvPr id="25" name="Carrello.png"/>
+                    <pic:cNvPicPr/>
+                  </pic:nvPicPr>
+                  <pic:blipFill>
+                    <a:blip r:embed="rId28">
+                      <a:extLst>
+                        <a:ext uri="{28A0092B-C50C-407E-A947-70E740481C1C}">
+                          <a14:useLocalDpi xmlns:a14="http://schemas.microsoft.com/office/drawing/2010/main" val="0"/>
+                        </a:ext>
+                      </a:extLst>
+                    </a:blip>
+                    <a:stretch>
+                      <a:fillRect/>
+                    </a:stretch>
+                  </pic:blipFill>
+                  <pic:spPr>
+                    <a:xfrm>
+                      <a:off x="0" y="0"/>
+                      <a:ext cx="6116320" cy="4979035"/>
+                    </a:xfrm>
+                    <a:prstGeom prst="rect">
+                      <a:avLst/>
+                    </a:prstGeom>
+                  </pic:spPr>
+                </pic:pic>
+              </a:graphicData>
+            </a:graphic>
+          </wp:inline>
+        </w:drawing>
+      </w:r>
+    </w:p>
+    <w:p>
+      <w:pPr>
+        <w:pStyle w:val="Paragrafoelenco"/>
+        <w:numPr>
+          <w:ilvl w:val="0"/>
+          <w:numId w:val="19"/>
+        </w:numPr>
+      </w:pPr>
+      <w:r>
+        <w:rPr>
+          <w:noProof/>
+          <w:lang w:eastAsia="it-IT"/>
+        </w:rPr>
+        <w:lastRenderedPageBreak/>
+        <w:drawing>
+          <wp:inline distT="0" distB="0" distL="0" distR="0" wp14:anchorId="44CF5F02" wp14:editId="233A9AB2">
+            <wp:extent cx="6116320" cy="4979035"/>
+            <wp:effectExtent l="0" t="0" r="5080" b="0"/>
+            <wp:docPr id="26" name="Immagine 26"/>
+            <wp:cNvGraphicFramePr>
+              <a:graphicFrameLocks xmlns:a="http://schemas.openxmlformats.org/drawingml/2006/main" noChangeAspect="1"/>
+            </wp:cNvGraphicFramePr>
+            <a:graphic xmlns:a="http://schemas.openxmlformats.org/drawingml/2006/main">
+              <a:graphicData uri="http://schemas.openxmlformats.org/drawingml/2006/picture">
+                <pic:pic xmlns:pic="http://schemas.openxmlformats.org/drawingml/2006/picture">
+                  <pic:nvPicPr>
+                    <pic:cNvPr id="26" name="Acquisto.png"/>
+                    <pic:cNvPicPr/>
+                  </pic:nvPicPr>
+                  <pic:blipFill>
+                    <a:blip r:embed="rId29">
+                      <a:extLst>
+                        <a:ext uri="{28A0092B-C50C-407E-A947-70E740481C1C}">
+                          <a14:useLocalDpi xmlns:a14="http://schemas.microsoft.com/office/drawing/2010/main" val="0"/>
+                        </a:ext>
+                      </a:extLst>
+                    </a:blip>
+                    <a:stretch>
+                      <a:fillRect/>
+                    </a:stretch>
+                  </pic:blipFill>
+                  <pic:spPr>
+                    <a:xfrm>
+                      <a:off x="0" y="0"/>
+                      <a:ext cx="6116320" cy="4979035"/>
+                    </a:xfrm>
+                    <a:prstGeom prst="rect">
+                      <a:avLst/>
+                    </a:prstGeom>
+                  </pic:spPr>
+                </pic:pic>
+              </a:graphicData>
+            </a:graphic>
+          </wp:inline>
+        </w:drawing>
+      </w:r>
+    </w:p>
+    <w:p>
+      <w:pPr>
+        <w:pStyle w:val="Paragrafoelenco"/>
+        <w:numPr>
+          <w:ilvl w:val="0"/>
+          <w:numId w:val="19"/>
+        </w:numPr>
+      </w:pPr>
+      <w:r>
+        <w:rPr>
+          <w:noProof/>
+          <w:lang w:eastAsia="it-IT"/>
+        </w:rPr>
+        <w:lastRenderedPageBreak/>
+        <w:drawing>
+          <wp:inline distT="0" distB="0" distL="0" distR="0" wp14:anchorId="33828FDF" wp14:editId="125C10F6">
+            <wp:extent cx="6116320" cy="4979035"/>
+            <wp:effectExtent l="0" t="0" r="5080" b="0"/>
+            <wp:docPr id="27" name="Immagine 27"/>
+            <wp:cNvGraphicFramePr>
+              <a:graphicFrameLocks xmlns:a="http://schemas.openxmlformats.org/drawingml/2006/main" noChangeAspect="1"/>
+            </wp:cNvGraphicFramePr>
+            <a:graphic xmlns:a="http://schemas.openxmlformats.org/drawingml/2006/main">
+              <a:graphicData uri="http://schemas.openxmlformats.org/drawingml/2006/picture">
+                <pic:pic xmlns:pic="http://schemas.openxmlformats.org/drawingml/2006/picture">
+                  <pic:nvPicPr>
+                    <pic:cNvPr id="27" name="Acquisto_processato.png"/>
+                    <pic:cNvPicPr/>
+                  </pic:nvPicPr>
+                  <pic:blipFill>
+                    <a:blip r:embed="rId30">
+                      <a:extLst>
+                        <a:ext uri="{28A0092B-C50C-407E-A947-70E740481C1C}">
+                          <a14:useLocalDpi xmlns:a14="http://schemas.microsoft.com/office/drawing/2010/main" val="0"/>
+                        </a:ext>
+                      </a:extLst>
+                    </a:blip>
+                    <a:stretch>
+                      <a:fillRect/>
+                    </a:stretch>
+                  </pic:blipFill>
+                  <pic:spPr>
+                    <a:xfrm>
+                      <a:off x="0" y="0"/>
+                      <a:ext cx="6116320" cy="4979035"/>
+                    </a:xfrm>
+                    <a:prstGeom prst="rect">
+                      <a:avLst/>
+                    </a:prstGeom>
+                  </pic:spPr>
+                </pic:pic>
+              </a:graphicData>
+            </a:graphic>
+          </wp:inline>
+        </w:drawing>
+      </w:r>
+    </w:p>
+    <w:p>
+      <w:pPr>
+        <w:pStyle w:val="Paragrafoelenco"/>
+        <w:numPr>
+          <w:ilvl w:val="0"/>
+          <w:numId w:val="19"/>
+        </w:numPr>
+      </w:pPr>
+      <w:r>
+        <w:rPr>
+          <w:noProof/>
+          <w:lang w:eastAsia="it-IT"/>
+        </w:rPr>
+        <w:lastRenderedPageBreak/>
+        <w:drawing>
+          <wp:inline distT="0" distB="0" distL="0" distR="0" wp14:anchorId="2A398B3D" wp14:editId="3E64A9E9">
+            <wp:extent cx="6116320" cy="4979035"/>
+            <wp:effectExtent l="0" t="0" r="5080" b="0"/>
+            <wp:docPr id="28" name="Immagine 28"/>
+            <wp:cNvGraphicFramePr>
+              <a:graphicFrameLocks xmlns:a="http://schemas.openxmlformats.org/drawingml/2006/main" noChangeAspect="1"/>
+            </wp:cNvGraphicFramePr>
+            <a:graphic xmlns:a="http://schemas.openxmlformats.org/drawingml/2006/main">
+              <a:graphicData uri="http://schemas.openxmlformats.org/drawingml/2006/picture">
+                <pic:pic xmlns:pic="http://schemas.openxmlformats.org/drawingml/2006/picture">
+                  <pic:nvPicPr>
+                    <pic:cNvPr id="28" name="Home_accesso_acquisto_effettuato.png"/>
+                    <pic:cNvPicPr/>
+                  </pic:nvPicPr>
+                  <pic:blipFill>
+                    <a:blip r:embed="rId31">
+                      <a:extLst>
+                        <a:ext uri="{28A0092B-C50C-407E-A947-70E740481C1C}">
+                          <a14:useLocalDpi xmlns:a14="http://schemas.microsoft.com/office/drawing/2010/main" val="0"/>
+                        </a:ext>
+                      </a:extLst>
+                    </a:blip>
+                    <a:stretch>
+                      <a:fillRect/>
+                    </a:stretch>
+                  </pic:blipFill>
+                  <pic:spPr>
+                    <a:xfrm>
+                      <a:off x="0" y="0"/>
+                      <a:ext cx="6116320" cy="4979035"/>
+                    </a:xfrm>
+                    <a:prstGeom prst="rect">
+                      <a:avLst/>
+                    </a:prstGeom>
+                  </pic:spPr>
+                </pic:pic>
+              </a:graphicData>
+            </a:graphic>
+          </wp:inline>
+        </w:drawing>
+      </w:r>
+    </w:p>
+    <w:p>
+      <w:pPr>
+        <w:jc w:val="center"/>
+      </w:pPr>
+    </w:p>
+    <w:p>
+      <w:pPr>
         <w:pStyle w:val="Titolo3"/>
       </w:pPr>
-      <w:bookmarkStart w:id="40" w:name="_Toc465878472"/>
+      <w:bookmarkStart w:id="39" w:name="_Toc465878472"/>
       <w:r>
         <w:t>Richiesta preventivo</w:t>
       </w:r>
-      <w:bookmarkEnd w:id="40"/>
+      <w:bookmarkEnd w:id="39"/>
     </w:p>
     <w:p/>
     <w:p>
@@ -9244,6 +9702,7 @@
               <w:rPr>
                 <w:b/>
               </w:rPr>
+              <w:lastRenderedPageBreak/>
               <w:t>Eccezioni</w:t>
             </w:r>
           </w:p>
@@ -9301,7 +9760,6 @@
         <w:pStyle w:val="Titolo4"/>
       </w:pPr>
       <w:r>
-        <w:lastRenderedPageBreak/>
         <w:t>Use case diagram</w:t>
       </w:r>
     </w:p>
@@ -9330,7 +9788,7 @@
                     <pic:cNvPicPr/>
                   </pic:nvPicPr>
                   <pic:blipFill>
-                    <a:blip r:embed="rId25">
+                    <a:blip r:embed="rId32">
                       <a:extLst>
                         <a:ext uri="{28A0092B-C50C-407E-A947-70E740481C1C}">
                           <a14:useLocalDpi xmlns:a14="http://schemas.microsoft.com/office/drawing/2010/main" val="0"/>
@@ -9366,20 +9824,251 @@
       <w:pPr>
         <w:pStyle w:val="Titolo4"/>
       </w:pPr>
+      <w:proofErr w:type="spellStart"/>
       <w:r>
         <w:t>Mockup</w:t>
       </w:r>
+      <w:proofErr w:type="spellEnd"/>
     </w:p>
     <w:p/>
     <w:p>
       <w:pPr>
+        <w:pStyle w:val="Paragrafoelenco"/>
+        <w:numPr>
+          <w:ilvl w:val="0"/>
+          <w:numId w:val="20"/>
+        </w:numPr>
+      </w:pPr>
+      <w:r>
+        <w:rPr>
+          <w:noProof/>
+          <w:lang w:eastAsia="it-IT"/>
+        </w:rPr>
+        <w:lastRenderedPageBreak/>
+        <w:drawing>
+          <wp:inline distT="0" distB="0" distL="0" distR="0" wp14:anchorId="1D8F8D15" wp14:editId="5DB9F3D7">
+            <wp:extent cx="6116320" cy="4979035"/>
+            <wp:effectExtent l="0" t="0" r="5080" b="0"/>
+            <wp:docPr id="29" name="Immagine 29"/>
+            <wp:cNvGraphicFramePr>
+              <a:graphicFrameLocks xmlns:a="http://schemas.openxmlformats.org/drawingml/2006/main" noChangeAspect="1"/>
+            </wp:cNvGraphicFramePr>
+            <a:graphic xmlns:a="http://schemas.openxmlformats.org/drawingml/2006/main">
+              <a:graphicData uri="http://schemas.openxmlformats.org/drawingml/2006/picture">
+                <pic:pic xmlns:pic="http://schemas.openxmlformats.org/drawingml/2006/picture">
+                  <pic:nvPicPr>
+                    <pic:cNvPr id="29" name="Area_utente.png"/>
+                    <pic:cNvPicPr/>
+                  </pic:nvPicPr>
+                  <pic:blipFill>
+                    <a:blip r:embed="rId33">
+                      <a:extLst>
+                        <a:ext uri="{28A0092B-C50C-407E-A947-70E740481C1C}">
+                          <a14:useLocalDpi xmlns:a14="http://schemas.microsoft.com/office/drawing/2010/main" val="0"/>
+                        </a:ext>
+                      </a:extLst>
+                    </a:blip>
+                    <a:stretch>
+                      <a:fillRect/>
+                    </a:stretch>
+                  </pic:blipFill>
+                  <pic:spPr>
+                    <a:xfrm>
+                      <a:off x="0" y="0"/>
+                      <a:ext cx="6116320" cy="4979035"/>
+                    </a:xfrm>
+                    <a:prstGeom prst="rect">
+                      <a:avLst/>
+                    </a:prstGeom>
+                  </pic:spPr>
+                </pic:pic>
+              </a:graphicData>
+            </a:graphic>
+          </wp:inline>
+        </w:drawing>
+      </w:r>
+    </w:p>
+    <w:p>
+      <w:pPr>
+        <w:pStyle w:val="Paragrafoelenco"/>
+        <w:numPr>
+          <w:ilvl w:val="0"/>
+          <w:numId w:val="20"/>
+        </w:numPr>
+      </w:pPr>
+      <w:r>
+        <w:rPr>
+          <w:noProof/>
+          <w:lang w:eastAsia="it-IT"/>
+        </w:rPr>
+        <w:lastRenderedPageBreak/>
+        <w:drawing>
+          <wp:inline distT="0" distB="0" distL="0" distR="0" wp14:anchorId="2FF5040E" wp14:editId="6AEEEBD9">
+            <wp:extent cx="6116320" cy="4979035"/>
+            <wp:effectExtent l="0" t="0" r="5080" b="0"/>
+            <wp:docPr id="30" name="Immagine 30"/>
+            <wp:cNvGraphicFramePr>
+              <a:graphicFrameLocks xmlns:a="http://schemas.openxmlformats.org/drawingml/2006/main" noChangeAspect="1"/>
+            </wp:cNvGraphicFramePr>
+            <a:graphic xmlns:a="http://schemas.openxmlformats.org/drawingml/2006/main">
+              <a:graphicData uri="http://schemas.openxmlformats.org/drawingml/2006/picture">
+                <pic:pic xmlns:pic="http://schemas.openxmlformats.org/drawingml/2006/picture">
+                  <pic:nvPicPr>
+                    <pic:cNvPr id="30" name="Preventivo_richiesta.png"/>
+                    <pic:cNvPicPr/>
+                  </pic:nvPicPr>
+                  <pic:blipFill>
+                    <a:blip r:embed="rId34">
+                      <a:extLst>
+                        <a:ext uri="{28A0092B-C50C-407E-A947-70E740481C1C}">
+                          <a14:useLocalDpi xmlns:a14="http://schemas.microsoft.com/office/drawing/2010/main" val="0"/>
+                        </a:ext>
+                      </a:extLst>
+                    </a:blip>
+                    <a:stretch>
+                      <a:fillRect/>
+                    </a:stretch>
+                  </pic:blipFill>
+                  <pic:spPr>
+                    <a:xfrm>
+                      <a:off x="0" y="0"/>
+                      <a:ext cx="6116320" cy="4979035"/>
+                    </a:xfrm>
+                    <a:prstGeom prst="rect">
+                      <a:avLst/>
+                    </a:prstGeom>
+                  </pic:spPr>
+                </pic:pic>
+              </a:graphicData>
+            </a:graphic>
+          </wp:inline>
+        </w:drawing>
+      </w:r>
+    </w:p>
+    <w:p>
+      <w:pPr>
+        <w:pStyle w:val="Paragrafoelenco"/>
+        <w:numPr>
+          <w:ilvl w:val="0"/>
+          <w:numId w:val="20"/>
+        </w:numPr>
+      </w:pPr>
+      <w:r>
+        <w:rPr>
+          <w:noProof/>
+          <w:lang w:eastAsia="it-IT"/>
+        </w:rPr>
+        <w:lastRenderedPageBreak/>
+        <w:drawing>
+          <wp:inline distT="0" distB="0" distL="0" distR="0" wp14:anchorId="7A0E0BCF" wp14:editId="245133A8">
+            <wp:extent cx="6116320" cy="4979035"/>
+            <wp:effectExtent l="0" t="0" r="5080" b="0"/>
+            <wp:docPr id="31" name="Immagine 31"/>
+            <wp:cNvGraphicFramePr>
+              <a:graphicFrameLocks xmlns:a="http://schemas.openxmlformats.org/drawingml/2006/main" noChangeAspect="1"/>
+            </wp:cNvGraphicFramePr>
+            <a:graphic xmlns:a="http://schemas.openxmlformats.org/drawingml/2006/main">
+              <a:graphicData uri="http://schemas.openxmlformats.org/drawingml/2006/picture">
+                <pic:pic xmlns:pic="http://schemas.openxmlformats.org/drawingml/2006/picture">
+                  <pic:nvPicPr>
+                    <pic:cNvPr id="31" name="Preventivo_richiesta_compilata.png"/>
+                    <pic:cNvPicPr/>
+                  </pic:nvPicPr>
+                  <pic:blipFill>
+                    <a:blip r:embed="rId35">
+                      <a:extLst>
+                        <a:ext uri="{28A0092B-C50C-407E-A947-70E740481C1C}">
+                          <a14:useLocalDpi xmlns:a14="http://schemas.microsoft.com/office/drawing/2010/main" val="0"/>
+                        </a:ext>
+                      </a:extLst>
+                    </a:blip>
+                    <a:stretch>
+                      <a:fillRect/>
+                    </a:stretch>
+                  </pic:blipFill>
+                  <pic:spPr>
+                    <a:xfrm>
+                      <a:off x="0" y="0"/>
+                      <a:ext cx="6116320" cy="4979035"/>
+                    </a:xfrm>
+                    <a:prstGeom prst="rect">
+                      <a:avLst/>
+                    </a:prstGeom>
+                  </pic:spPr>
+                </pic:pic>
+              </a:graphicData>
+            </a:graphic>
+          </wp:inline>
+        </w:drawing>
+      </w:r>
+    </w:p>
+    <w:p>
+      <w:pPr>
+        <w:pStyle w:val="Paragrafoelenco"/>
+        <w:numPr>
+          <w:ilvl w:val="0"/>
+          <w:numId w:val="20"/>
+        </w:numPr>
+      </w:pPr>
+      <w:r>
+        <w:rPr>
+          <w:noProof/>
+          <w:lang w:eastAsia="it-IT"/>
+        </w:rPr>
+        <w:lastRenderedPageBreak/>
+        <w:drawing>
+          <wp:inline distT="0" distB="0" distL="0" distR="0" wp14:anchorId="76844DD5" wp14:editId="72F86DF4">
+            <wp:extent cx="6116320" cy="4979035"/>
+            <wp:effectExtent l="0" t="0" r="5080" b="0"/>
+            <wp:docPr id="34" name="Immagine 34"/>
+            <wp:cNvGraphicFramePr>
+              <a:graphicFrameLocks xmlns:a="http://schemas.openxmlformats.org/drawingml/2006/main" noChangeAspect="1"/>
+            </wp:cNvGraphicFramePr>
+            <a:graphic xmlns:a="http://schemas.openxmlformats.org/drawingml/2006/main">
+              <a:graphicData uri="http://schemas.openxmlformats.org/drawingml/2006/picture">
+                <pic:pic xmlns:pic="http://schemas.openxmlformats.org/drawingml/2006/picture">
+                  <pic:nvPicPr>
+                    <pic:cNvPr id="34" name="Home_accesso_richiesta_inoltrata.png"/>
+                    <pic:cNvPicPr/>
+                  </pic:nvPicPr>
+                  <pic:blipFill>
+                    <a:blip r:embed="rId36">
+                      <a:extLst>
+                        <a:ext uri="{28A0092B-C50C-407E-A947-70E740481C1C}">
+                          <a14:useLocalDpi xmlns:a14="http://schemas.microsoft.com/office/drawing/2010/main" val="0"/>
+                        </a:ext>
+                      </a:extLst>
+                    </a:blip>
+                    <a:stretch>
+                      <a:fillRect/>
+                    </a:stretch>
+                  </pic:blipFill>
+                  <pic:spPr>
+                    <a:xfrm>
+                      <a:off x="0" y="0"/>
+                      <a:ext cx="6116320" cy="4979035"/>
+                    </a:xfrm>
+                    <a:prstGeom prst="rect">
+                      <a:avLst/>
+                    </a:prstGeom>
+                  </pic:spPr>
+                </pic:pic>
+              </a:graphicData>
+            </a:graphic>
+          </wp:inline>
+        </w:drawing>
+      </w:r>
+    </w:p>
+    <w:p/>
+    <w:p>
+      <w:pPr>
         <w:pStyle w:val="Titolo3"/>
       </w:pPr>
-      <w:bookmarkStart w:id="41" w:name="_Toc465878473"/>
+      <w:bookmarkStart w:id="40" w:name="_Toc465878473"/>
       <w:r>
         <w:t>Conferma preventivo</w:t>
       </w:r>
-      <w:bookmarkEnd w:id="41"/>
+      <w:bookmarkEnd w:id="40"/>
     </w:p>
     <w:p/>
     <w:p>
@@ -9643,6 +10332,7 @@
         <w:pStyle w:val="Titolo4"/>
       </w:pPr>
       <w:r>
+        <w:lastRenderedPageBreak/>
         <w:t>Use case diagram</w:t>
       </w:r>
     </w:p>
@@ -9672,7 +10362,7 @@
                     <pic:cNvPicPr/>
                   </pic:nvPicPr>
                   <pic:blipFill>
-                    <a:blip r:embed="rId26">
+                    <a:blip r:embed="rId37">
                       <a:extLst>
                         <a:ext uri="{28A0092B-C50C-407E-A947-70E740481C1C}">
                           <a14:useLocalDpi xmlns:a14="http://schemas.microsoft.com/office/drawing/2010/main" val="0"/>
@@ -9699,9 +10389,254 @@
         </w:drawing>
       </w:r>
     </w:p>
+    <w:p>
+      <w:pPr>
+        <w:jc w:val="center"/>
+      </w:pPr>
+    </w:p>
+    <w:p>
+      <w:pPr>
+        <w:pStyle w:val="Titolo4"/>
+      </w:pPr>
+      <w:proofErr w:type="spellStart"/>
+      <w:r>
+        <w:t>Mockup</w:t>
+      </w:r>
+      <w:proofErr w:type="spellEnd"/>
+    </w:p>
+    <w:p/>
+    <w:p>
+      <w:pPr>
+        <w:pStyle w:val="Paragrafoelenco"/>
+        <w:numPr>
+          <w:ilvl w:val="0"/>
+          <w:numId w:val="21"/>
+        </w:numPr>
+      </w:pPr>
+      <w:r>
+        <w:rPr>
+          <w:noProof/>
+          <w:lang w:eastAsia="it-IT"/>
+        </w:rPr>
+        <w:drawing>
+          <wp:inline distT="0" distB="0" distL="0" distR="0" wp14:anchorId="68BBD0A7" wp14:editId="473326BB">
+            <wp:extent cx="6116320" cy="4979035"/>
+            <wp:effectExtent l="0" t="0" r="5080" b="0"/>
+            <wp:docPr id="35" name="Immagine 35"/>
+            <wp:cNvGraphicFramePr>
+              <a:graphicFrameLocks xmlns:a="http://schemas.openxmlformats.org/drawingml/2006/main" noChangeAspect="1"/>
+            </wp:cNvGraphicFramePr>
+            <a:graphic xmlns:a="http://schemas.openxmlformats.org/drawingml/2006/main">
+              <a:graphicData uri="http://schemas.openxmlformats.org/drawingml/2006/picture">
+                <pic:pic xmlns:pic="http://schemas.openxmlformats.org/drawingml/2006/picture">
+                  <pic:nvPicPr>
+                    <pic:cNvPr id="35" name="Conferma_preventivo.png"/>
+                    <pic:cNvPicPr/>
+                  </pic:nvPicPr>
+                  <pic:blipFill>
+                    <a:blip r:embed="rId38">
+                      <a:extLst>
+                        <a:ext uri="{28A0092B-C50C-407E-A947-70E740481C1C}">
+                          <a14:useLocalDpi xmlns:a14="http://schemas.microsoft.com/office/drawing/2010/main" val="0"/>
+                        </a:ext>
+                      </a:extLst>
+                    </a:blip>
+                    <a:stretch>
+                      <a:fillRect/>
+                    </a:stretch>
+                  </pic:blipFill>
+                  <pic:spPr>
+                    <a:xfrm>
+                      <a:off x="0" y="0"/>
+                      <a:ext cx="6116320" cy="4979035"/>
+                    </a:xfrm>
+                    <a:prstGeom prst="rect">
+                      <a:avLst/>
+                    </a:prstGeom>
+                  </pic:spPr>
+                </pic:pic>
+              </a:graphicData>
+            </a:graphic>
+          </wp:inline>
+        </w:drawing>
+      </w:r>
+    </w:p>
+    <w:p>
+      <w:pPr>
+        <w:pStyle w:val="Paragrafoelenco"/>
+        <w:numPr>
+          <w:ilvl w:val="0"/>
+          <w:numId w:val="21"/>
+        </w:numPr>
+      </w:pPr>
+      <w:r>
+        <w:rPr>
+          <w:noProof/>
+          <w:lang w:eastAsia="it-IT"/>
+        </w:rPr>
+        <w:lastRenderedPageBreak/>
+        <w:drawing>
+          <wp:inline distT="0" distB="0" distL="0" distR="0" wp14:anchorId="74DD588A" wp14:editId="2AAF85B7">
+            <wp:extent cx="6116320" cy="4979035"/>
+            <wp:effectExtent l="0" t="0" r="5080" b="0"/>
+            <wp:docPr id="36" name="Immagine 36"/>
+            <wp:cNvGraphicFramePr>
+              <a:graphicFrameLocks xmlns:a="http://schemas.openxmlformats.org/drawingml/2006/main" noChangeAspect="1"/>
+            </wp:cNvGraphicFramePr>
+            <a:graphic xmlns:a="http://schemas.openxmlformats.org/drawingml/2006/main">
+              <a:graphicData uri="http://schemas.openxmlformats.org/drawingml/2006/picture">
+                <pic:pic xmlns:pic="http://schemas.openxmlformats.org/drawingml/2006/picture">
+                  <pic:nvPicPr>
+                    <pic:cNvPr id="36" name="Conferma_preventivo_2.png"/>
+                    <pic:cNvPicPr/>
+                  </pic:nvPicPr>
+                  <pic:blipFill>
+                    <a:blip r:embed="rId39">
+                      <a:extLst>
+                        <a:ext uri="{28A0092B-C50C-407E-A947-70E740481C1C}">
+                          <a14:useLocalDpi xmlns:a14="http://schemas.microsoft.com/office/drawing/2010/main" val="0"/>
+                        </a:ext>
+                      </a:extLst>
+                    </a:blip>
+                    <a:stretch>
+                      <a:fillRect/>
+                    </a:stretch>
+                  </pic:blipFill>
+                  <pic:spPr>
+                    <a:xfrm>
+                      <a:off x="0" y="0"/>
+                      <a:ext cx="6116320" cy="4979035"/>
+                    </a:xfrm>
+                    <a:prstGeom prst="rect">
+                      <a:avLst/>
+                    </a:prstGeom>
+                  </pic:spPr>
+                </pic:pic>
+              </a:graphicData>
+            </a:graphic>
+          </wp:inline>
+        </w:drawing>
+      </w:r>
+    </w:p>
+    <w:p>
+      <w:pPr>
+        <w:pStyle w:val="Paragrafoelenco"/>
+        <w:numPr>
+          <w:ilvl w:val="0"/>
+          <w:numId w:val="21"/>
+        </w:numPr>
+      </w:pPr>
+      <w:r>
+        <w:rPr>
+          <w:noProof/>
+          <w:lang w:eastAsia="it-IT"/>
+        </w:rPr>
+        <w:lastRenderedPageBreak/>
+        <w:drawing>
+          <wp:inline distT="0" distB="0" distL="0" distR="0" wp14:anchorId="2812BF46" wp14:editId="4FBBFE81">
+            <wp:extent cx="6116320" cy="4979035"/>
+            <wp:effectExtent l="0" t="0" r="5080" b="0"/>
+            <wp:docPr id="37" name="Immagine 37"/>
+            <wp:cNvGraphicFramePr>
+              <a:graphicFrameLocks xmlns:a="http://schemas.openxmlformats.org/drawingml/2006/main" noChangeAspect="1"/>
+            </wp:cNvGraphicFramePr>
+            <a:graphic xmlns:a="http://schemas.openxmlformats.org/drawingml/2006/main">
+              <a:graphicData uri="http://schemas.openxmlformats.org/drawingml/2006/picture">
+                <pic:pic xmlns:pic="http://schemas.openxmlformats.org/drawingml/2006/picture">
+                  <pic:nvPicPr>
+                    <pic:cNvPr id="37" name="Conferma_preventivo_istruzioni.png"/>
+                    <pic:cNvPicPr/>
+                  </pic:nvPicPr>
+                  <pic:blipFill>
+                    <a:blip r:embed="rId40">
+                      <a:extLst>
+                        <a:ext uri="{28A0092B-C50C-407E-A947-70E740481C1C}">
+                          <a14:useLocalDpi xmlns:a14="http://schemas.microsoft.com/office/drawing/2010/main" val="0"/>
+                        </a:ext>
+                      </a:extLst>
+                    </a:blip>
+                    <a:stretch>
+                      <a:fillRect/>
+                    </a:stretch>
+                  </pic:blipFill>
+                  <pic:spPr>
+                    <a:xfrm>
+                      <a:off x="0" y="0"/>
+                      <a:ext cx="6116320" cy="4979035"/>
+                    </a:xfrm>
+                    <a:prstGeom prst="rect">
+                      <a:avLst/>
+                    </a:prstGeom>
+                  </pic:spPr>
+                </pic:pic>
+              </a:graphicData>
+            </a:graphic>
+          </wp:inline>
+        </w:drawing>
+      </w:r>
+    </w:p>
+    <w:p>
+      <w:pPr>
+        <w:pStyle w:val="Paragrafoelenco"/>
+        <w:numPr>
+          <w:ilvl w:val="0"/>
+          <w:numId w:val="21"/>
+        </w:numPr>
+      </w:pPr>
+      <w:bookmarkStart w:id="41" w:name="_GoBack"/>
+      <w:r>
+        <w:rPr>
+          <w:noProof/>
+          <w:lang w:eastAsia="it-IT"/>
+        </w:rPr>
+        <w:lastRenderedPageBreak/>
+        <w:drawing>
+          <wp:inline distT="0" distB="0" distL="0" distR="0" wp14:anchorId="113ACD42" wp14:editId="6A981253">
+            <wp:extent cx="6116320" cy="4979035"/>
+            <wp:effectExtent l="0" t="0" r="5080" b="0"/>
+            <wp:docPr id="38" name="Immagine 38"/>
+            <wp:cNvGraphicFramePr>
+              <a:graphicFrameLocks xmlns:a="http://schemas.openxmlformats.org/drawingml/2006/main" noChangeAspect="1"/>
+            </wp:cNvGraphicFramePr>
+            <a:graphic xmlns:a="http://schemas.openxmlformats.org/drawingml/2006/main">
+              <a:graphicData uri="http://schemas.openxmlformats.org/drawingml/2006/picture">
+                <pic:pic xmlns:pic="http://schemas.openxmlformats.org/drawingml/2006/picture">
+                  <pic:nvPicPr>
+                    <pic:cNvPr id="38" name="Home_accesso_riparazione_ok.png"/>
+                    <pic:cNvPicPr/>
+                  </pic:nvPicPr>
+                  <pic:blipFill>
+                    <a:blip r:embed="rId41">
+                      <a:extLst>
+                        <a:ext uri="{28A0092B-C50C-407E-A947-70E740481C1C}">
+                          <a14:useLocalDpi xmlns:a14="http://schemas.microsoft.com/office/drawing/2010/main" val="0"/>
+                        </a:ext>
+                      </a:extLst>
+                    </a:blip>
+                    <a:stretch>
+                      <a:fillRect/>
+                    </a:stretch>
+                  </pic:blipFill>
+                  <pic:spPr>
+                    <a:xfrm>
+                      <a:off x="0" y="0"/>
+                      <a:ext cx="6116320" cy="4979035"/>
+                    </a:xfrm>
+                    <a:prstGeom prst="rect">
+                      <a:avLst/>
+                    </a:prstGeom>
+                  </pic:spPr>
+                </pic:pic>
+              </a:graphicData>
+            </a:graphic>
+          </wp:inline>
+        </w:drawing>
+      </w:r>
+      <w:bookmarkEnd w:id="41"/>
+    </w:p>
     <w:sectPr>
-      <w:footerReference w:type="even" r:id="rId27"/>
-      <w:footerReference w:type="default" r:id="rId28"/>
+      <w:footerReference w:type="even" r:id="rId42"/>
+      <w:footerReference w:type="default" r:id="rId43"/>
       <w:pgSz w:w="11900" w:h="16840"/>
       <w:pgMar w:top="1417" w:right="1134" w:bottom="1134" w:left="1134" w:header="708" w:footer="708" w:gutter="0"/>
       <w:cols w:space="708"/>
@@ -9802,7 +10737,7 @@
         <w:rStyle w:val="Numeropagina"/>
         <w:noProof/>
       </w:rPr>
-      <w:t>4</w:t>
+      <w:t>39</w:t>
     </w:r>
     <w:r>
       <w:rPr>
@@ -10017,6 +10952,92 @@
     </w:lvl>
   </w:abstractNum>
   <w:abstractNum w:abstractNumId="2">
+    <w:nsid w:val="2FDD61B5"/>
+    <w:multiLevelType w:val="hybridMultilevel"/>
+    <w:tmpl w:val="3ADA14DA"/>
+    <w:lvl w:ilvl="0" w:tplc="0410000F">
+      <w:start w:val="1"/>
+      <w:numFmt w:val="decimal"/>
+      <w:lvlText w:val="%1."/>
+      <w:lvlJc w:val="left"/>
+      <w:pPr>
+        <w:ind w:left="720" w:hanging="360"/>
+      </w:pPr>
+    </w:lvl>
+    <w:lvl w:ilvl="1" w:tplc="04100019" w:tentative="1">
+      <w:start w:val="1"/>
+      <w:numFmt w:val="lowerLetter"/>
+      <w:lvlText w:val="%2."/>
+      <w:lvlJc w:val="left"/>
+      <w:pPr>
+        <w:ind w:left="1440" w:hanging="360"/>
+      </w:pPr>
+    </w:lvl>
+    <w:lvl w:ilvl="2" w:tplc="0410001B" w:tentative="1">
+      <w:start w:val="1"/>
+      <w:numFmt w:val="lowerRoman"/>
+      <w:lvlText w:val="%3."/>
+      <w:lvlJc w:val="right"/>
+      <w:pPr>
+        <w:ind w:left="2160" w:hanging="180"/>
+      </w:pPr>
+    </w:lvl>
+    <w:lvl w:ilvl="3" w:tplc="0410000F" w:tentative="1">
+      <w:start w:val="1"/>
+      <w:numFmt w:val="decimal"/>
+      <w:lvlText w:val="%4."/>
+      <w:lvlJc w:val="left"/>
+      <w:pPr>
+        <w:ind w:left="2880" w:hanging="360"/>
+      </w:pPr>
+    </w:lvl>
+    <w:lvl w:ilvl="4" w:tplc="04100019" w:tentative="1">
+      <w:start w:val="1"/>
+      <w:numFmt w:val="lowerLetter"/>
+      <w:lvlText w:val="%5."/>
+      <w:lvlJc w:val="left"/>
+      <w:pPr>
+        <w:ind w:left="3600" w:hanging="360"/>
+      </w:pPr>
+    </w:lvl>
+    <w:lvl w:ilvl="5" w:tplc="0410001B" w:tentative="1">
+      <w:start w:val="1"/>
+      <w:numFmt w:val="lowerRoman"/>
+      <w:lvlText w:val="%6."/>
+      <w:lvlJc w:val="right"/>
+      <w:pPr>
+        <w:ind w:left="4320" w:hanging="180"/>
+      </w:pPr>
+    </w:lvl>
+    <w:lvl w:ilvl="6" w:tplc="0410000F" w:tentative="1">
+      <w:start w:val="1"/>
+      <w:numFmt w:val="decimal"/>
+      <w:lvlText w:val="%7."/>
+      <w:lvlJc w:val="left"/>
+      <w:pPr>
+        <w:ind w:left="5040" w:hanging="360"/>
+      </w:pPr>
+    </w:lvl>
+    <w:lvl w:ilvl="7" w:tplc="04100019" w:tentative="1">
+      <w:start w:val="1"/>
+      <w:numFmt w:val="lowerLetter"/>
+      <w:lvlText w:val="%8."/>
+      <w:lvlJc w:val="left"/>
+      <w:pPr>
+        <w:ind w:left="5760" w:hanging="360"/>
+      </w:pPr>
+    </w:lvl>
+    <w:lvl w:ilvl="8" w:tplc="0410001B" w:tentative="1">
+      <w:start w:val="1"/>
+      <w:numFmt w:val="lowerRoman"/>
+      <w:lvlText w:val="%9."/>
+      <w:lvlJc w:val="right"/>
+      <w:pPr>
+        <w:ind w:left="6480" w:hanging="180"/>
+      </w:pPr>
+    </w:lvl>
+  </w:abstractNum>
+  <w:abstractNum w:abstractNumId="3">
     <w:nsid w:val="31DA25D2"/>
     <w:multiLevelType w:val="hybridMultilevel"/>
     <w:tmpl w:val="D8B2E826"/>
@@ -10105,7 +11126,93 @@
       </w:pPr>
     </w:lvl>
   </w:abstractNum>
-  <w:abstractNum w:abstractNumId="3">
+  <w:abstractNum w:abstractNumId="4">
+    <w:nsid w:val="329E073D"/>
+    <w:multiLevelType w:val="hybridMultilevel"/>
+    <w:tmpl w:val="990E2832"/>
+    <w:lvl w:ilvl="0" w:tplc="0410000F">
+      <w:start w:val="1"/>
+      <w:numFmt w:val="decimal"/>
+      <w:lvlText w:val="%1."/>
+      <w:lvlJc w:val="left"/>
+      <w:pPr>
+        <w:ind w:left="720" w:hanging="360"/>
+      </w:pPr>
+    </w:lvl>
+    <w:lvl w:ilvl="1" w:tplc="04100019" w:tentative="1">
+      <w:start w:val="1"/>
+      <w:numFmt w:val="lowerLetter"/>
+      <w:lvlText w:val="%2."/>
+      <w:lvlJc w:val="left"/>
+      <w:pPr>
+        <w:ind w:left="1440" w:hanging="360"/>
+      </w:pPr>
+    </w:lvl>
+    <w:lvl w:ilvl="2" w:tplc="0410001B" w:tentative="1">
+      <w:start w:val="1"/>
+      <w:numFmt w:val="lowerRoman"/>
+      <w:lvlText w:val="%3."/>
+      <w:lvlJc w:val="right"/>
+      <w:pPr>
+        <w:ind w:left="2160" w:hanging="180"/>
+      </w:pPr>
+    </w:lvl>
+    <w:lvl w:ilvl="3" w:tplc="0410000F" w:tentative="1">
+      <w:start w:val="1"/>
+      <w:numFmt w:val="decimal"/>
+      <w:lvlText w:val="%4."/>
+      <w:lvlJc w:val="left"/>
+      <w:pPr>
+        <w:ind w:left="2880" w:hanging="360"/>
+      </w:pPr>
+    </w:lvl>
+    <w:lvl w:ilvl="4" w:tplc="04100019" w:tentative="1">
+      <w:start w:val="1"/>
+      <w:numFmt w:val="lowerLetter"/>
+      <w:lvlText w:val="%5."/>
+      <w:lvlJc w:val="left"/>
+      <w:pPr>
+        <w:ind w:left="3600" w:hanging="360"/>
+      </w:pPr>
+    </w:lvl>
+    <w:lvl w:ilvl="5" w:tplc="0410001B" w:tentative="1">
+      <w:start w:val="1"/>
+      <w:numFmt w:val="lowerRoman"/>
+      <w:lvlText w:val="%6."/>
+      <w:lvlJc w:val="right"/>
+      <w:pPr>
+        <w:ind w:left="4320" w:hanging="180"/>
+      </w:pPr>
+    </w:lvl>
+    <w:lvl w:ilvl="6" w:tplc="0410000F" w:tentative="1">
+      <w:start w:val="1"/>
+      <w:numFmt w:val="decimal"/>
+      <w:lvlText w:val="%7."/>
+      <w:lvlJc w:val="left"/>
+      <w:pPr>
+        <w:ind w:left="5040" w:hanging="360"/>
+      </w:pPr>
+    </w:lvl>
+    <w:lvl w:ilvl="7" w:tplc="04100019" w:tentative="1">
+      <w:start w:val="1"/>
+      <w:numFmt w:val="lowerLetter"/>
+      <w:lvlText w:val="%8."/>
+      <w:lvlJc w:val="left"/>
+      <w:pPr>
+        <w:ind w:left="5760" w:hanging="360"/>
+      </w:pPr>
+    </w:lvl>
+    <w:lvl w:ilvl="8" w:tplc="0410001B" w:tentative="1">
+      <w:start w:val="1"/>
+      <w:numFmt w:val="lowerRoman"/>
+      <w:lvlText w:val="%9."/>
+      <w:lvlJc w:val="right"/>
+      <w:pPr>
+        <w:ind w:left="6480" w:hanging="180"/>
+      </w:pPr>
+    </w:lvl>
+  </w:abstractNum>
+  <w:abstractNum w:abstractNumId="5">
     <w:nsid w:val="3AE17D92"/>
     <w:multiLevelType w:val="hybridMultilevel"/>
     <w:tmpl w:val="4440C694"/>
@@ -10218,7 +11325,7 @@
       </w:rPr>
     </w:lvl>
   </w:abstractNum>
-  <w:abstractNum w:abstractNumId="4">
+  <w:abstractNum w:abstractNumId="6">
     <w:nsid w:val="3CBC27D9"/>
     <w:multiLevelType w:val="hybridMultilevel"/>
     <w:tmpl w:val="E7C40628"/>
@@ -10304,7 +11411,7 @@
       </w:pPr>
     </w:lvl>
   </w:abstractNum>
-  <w:abstractNum w:abstractNumId="5">
+  <w:abstractNum w:abstractNumId="7">
     <w:nsid w:val="42D47BFF"/>
     <w:multiLevelType w:val="hybridMultilevel"/>
     <w:tmpl w:val="788C1A68"/>
@@ -10390,7 +11497,7 @@
       </w:pPr>
     </w:lvl>
   </w:abstractNum>
-  <w:abstractNum w:abstractNumId="6">
+  <w:abstractNum w:abstractNumId="8">
     <w:nsid w:val="502443B1"/>
     <w:multiLevelType w:val="hybridMultilevel"/>
     <w:tmpl w:val="40268300"/>
@@ -10476,7 +11583,7 @@
       </w:pPr>
     </w:lvl>
   </w:abstractNum>
-  <w:abstractNum w:abstractNumId="7">
+  <w:abstractNum w:abstractNumId="9">
     <w:nsid w:val="51771B8F"/>
     <w:multiLevelType w:val="hybridMultilevel"/>
     <w:tmpl w:val="B2DAEB56"/>
@@ -10565,7 +11672,7 @@
       </w:pPr>
     </w:lvl>
   </w:abstractNum>
-  <w:abstractNum w:abstractNumId="8">
+  <w:abstractNum w:abstractNumId="10">
     <w:nsid w:val="541F7125"/>
     <w:multiLevelType w:val="hybridMultilevel"/>
     <w:tmpl w:val="B67C3BB4"/>
@@ -10651,7 +11758,7 @@
       </w:pPr>
     </w:lvl>
   </w:abstractNum>
-  <w:abstractNum w:abstractNumId="9">
+  <w:abstractNum w:abstractNumId="11">
     <w:nsid w:val="54ED6190"/>
     <w:multiLevelType w:val="hybridMultilevel"/>
     <w:tmpl w:val="46B891E0"/>
@@ -10737,7 +11844,7 @@
       </w:pPr>
     </w:lvl>
   </w:abstractNum>
-  <w:abstractNum w:abstractNumId="10">
+  <w:abstractNum w:abstractNumId="12">
     <w:nsid w:val="569E219D"/>
     <w:multiLevelType w:val="hybridMultilevel"/>
     <w:tmpl w:val="D8B2E826"/>
@@ -10826,7 +11933,7 @@
       </w:pPr>
     </w:lvl>
   </w:abstractNum>
-  <w:abstractNum w:abstractNumId="11">
+  <w:abstractNum w:abstractNumId="13">
     <w:nsid w:val="56CF0430"/>
     <w:multiLevelType w:val="multilevel"/>
     <w:tmpl w:val="0410001F"/>
@@ -10912,7 +12019,93 @@
       </w:pPr>
     </w:lvl>
   </w:abstractNum>
-  <w:abstractNum w:abstractNumId="12">
+  <w:abstractNum w:abstractNumId="14">
+    <w:nsid w:val="60B72775"/>
+    <w:multiLevelType w:val="hybridMultilevel"/>
+    <w:tmpl w:val="C454826E"/>
+    <w:lvl w:ilvl="0" w:tplc="0410000F">
+      <w:start w:val="1"/>
+      <w:numFmt w:val="decimal"/>
+      <w:lvlText w:val="%1."/>
+      <w:lvlJc w:val="left"/>
+      <w:pPr>
+        <w:ind w:left="720" w:hanging="360"/>
+      </w:pPr>
+    </w:lvl>
+    <w:lvl w:ilvl="1" w:tplc="04100019" w:tentative="1">
+      <w:start w:val="1"/>
+      <w:numFmt w:val="lowerLetter"/>
+      <w:lvlText w:val="%2."/>
+      <w:lvlJc w:val="left"/>
+      <w:pPr>
+        <w:ind w:left="1440" w:hanging="360"/>
+      </w:pPr>
+    </w:lvl>
+    <w:lvl w:ilvl="2" w:tplc="0410001B" w:tentative="1">
+      <w:start w:val="1"/>
+      <w:numFmt w:val="lowerRoman"/>
+      <w:lvlText w:val="%3."/>
+      <w:lvlJc w:val="right"/>
+      <w:pPr>
+        <w:ind w:left="2160" w:hanging="180"/>
+      </w:pPr>
+    </w:lvl>
+    <w:lvl w:ilvl="3" w:tplc="0410000F" w:tentative="1">
+      <w:start w:val="1"/>
+      <w:numFmt w:val="decimal"/>
+      <w:lvlText w:val="%4."/>
+      <w:lvlJc w:val="left"/>
+      <w:pPr>
+        <w:ind w:left="2880" w:hanging="360"/>
+      </w:pPr>
+    </w:lvl>
+    <w:lvl w:ilvl="4" w:tplc="04100019" w:tentative="1">
+      <w:start w:val="1"/>
+      <w:numFmt w:val="lowerLetter"/>
+      <w:lvlText w:val="%5."/>
+      <w:lvlJc w:val="left"/>
+      <w:pPr>
+        <w:ind w:left="3600" w:hanging="360"/>
+      </w:pPr>
+    </w:lvl>
+    <w:lvl w:ilvl="5" w:tplc="0410001B" w:tentative="1">
+      <w:start w:val="1"/>
+      <w:numFmt w:val="lowerRoman"/>
+      <w:lvlText w:val="%6."/>
+      <w:lvlJc w:val="right"/>
+      <w:pPr>
+        <w:ind w:left="4320" w:hanging="180"/>
+      </w:pPr>
+    </w:lvl>
+    <w:lvl w:ilvl="6" w:tplc="0410000F" w:tentative="1">
+      <w:start w:val="1"/>
+      <w:numFmt w:val="decimal"/>
+      <w:lvlText w:val="%7."/>
+      <w:lvlJc w:val="left"/>
+      <w:pPr>
+        <w:ind w:left="5040" w:hanging="360"/>
+      </w:pPr>
+    </w:lvl>
+    <w:lvl w:ilvl="7" w:tplc="04100019" w:tentative="1">
+      <w:start w:val="1"/>
+      <w:numFmt w:val="lowerLetter"/>
+      <w:lvlText w:val="%8."/>
+      <w:lvlJc w:val="left"/>
+      <w:pPr>
+        <w:ind w:left="5760" w:hanging="360"/>
+      </w:pPr>
+    </w:lvl>
+    <w:lvl w:ilvl="8" w:tplc="0410001B" w:tentative="1">
+      <w:start w:val="1"/>
+      <w:numFmt w:val="lowerRoman"/>
+      <w:lvlText w:val="%9."/>
+      <w:lvlJc w:val="right"/>
+      <w:pPr>
+        <w:ind w:left="6480" w:hanging="180"/>
+      </w:pPr>
+    </w:lvl>
+  </w:abstractNum>
+  <w:abstractNum w:abstractNumId="15">
     <w:nsid w:val="66383CB1"/>
     <w:multiLevelType w:val="multilevel"/>
     <w:tmpl w:val="0410001F"/>
@@ -10998,7 +12191,7 @@
       </w:pPr>
     </w:lvl>
   </w:abstractNum>
-  <w:abstractNum w:abstractNumId="13">
+  <w:abstractNum w:abstractNumId="16">
     <w:nsid w:val="6A1A386C"/>
     <w:multiLevelType w:val="hybridMultilevel"/>
     <w:tmpl w:val="D8B2E826"/>
@@ -11087,7 +12280,7 @@
       </w:pPr>
     </w:lvl>
   </w:abstractNum>
-  <w:abstractNum w:abstractNumId="14">
+  <w:abstractNum w:abstractNumId="17">
     <w:nsid w:val="6EFB4FFF"/>
     <w:multiLevelType w:val="hybridMultilevel"/>
     <w:tmpl w:val="D8B2E826"/>
@@ -11176,7 +12369,7 @@
       </w:pPr>
     </w:lvl>
   </w:abstractNum>
-  <w:abstractNum w:abstractNumId="15">
+  <w:abstractNum w:abstractNumId="18">
     <w:nsid w:val="74326BF8"/>
     <w:multiLevelType w:val="hybridMultilevel"/>
     <w:tmpl w:val="B67C3BB4"/>
@@ -11262,7 +12455,7 @@
       </w:pPr>
     </w:lvl>
   </w:abstractNum>
-  <w:abstractNum w:abstractNumId="16">
+  <w:abstractNum w:abstractNumId="19">
     <w:nsid w:val="7C493F86"/>
     <w:multiLevelType w:val="hybridMultilevel"/>
     <w:tmpl w:val="8320042E"/>
@@ -11348,7 +12541,7 @@
       </w:pPr>
     </w:lvl>
   </w:abstractNum>
-  <w:abstractNum w:abstractNumId="17">
+  <w:abstractNum w:abstractNumId="20">
     <w:nsid w:val="7F3D2963"/>
     <w:multiLevelType w:val="multilevel"/>
     <w:tmpl w:val="0410001F"/>
@@ -11435,58 +12628,67 @@
     </w:lvl>
   </w:abstractNum>
   <w:num w:numId="1">
+    <w:abstractNumId w:val="5"/>
+  </w:num>
+  <w:num w:numId="2">
     <w:abstractNumId w:val="3"/>
   </w:num>
-  <w:num w:numId="2">
-    <w:abstractNumId w:val="2"/>
-  </w:num>
   <w:num w:numId="3">
-    <w:abstractNumId w:val="10"/>
+    <w:abstractNumId w:val="12"/>
   </w:num>
   <w:num w:numId="4">
-    <w:abstractNumId w:val="14"/>
+    <w:abstractNumId w:val="17"/>
   </w:num>
   <w:num w:numId="5">
-    <w:abstractNumId w:val="13"/>
+    <w:abstractNumId w:val="16"/>
   </w:num>
   <w:num w:numId="6">
     <w:abstractNumId w:val="0"/>
   </w:num>
   <w:num w:numId="7">
-    <w:abstractNumId w:val="4"/>
+    <w:abstractNumId w:val="6"/>
   </w:num>
   <w:num w:numId="8">
+    <w:abstractNumId w:val="9"/>
+  </w:num>
+  <w:num w:numId="9">
     <w:abstractNumId w:val="7"/>
   </w:num>
-  <w:num w:numId="9">
-    <w:abstractNumId w:val="5"/>
-  </w:num>
   <w:num w:numId="10">
-    <w:abstractNumId w:val="16"/>
+    <w:abstractNumId w:val="19"/>
   </w:num>
   <w:num w:numId="11">
-    <w:abstractNumId w:val="9"/>
+    <w:abstractNumId w:val="11"/>
   </w:num>
   <w:num w:numId="12">
-    <w:abstractNumId w:val="6"/>
+    <w:abstractNumId w:val="8"/>
   </w:num>
   <w:num w:numId="13">
-    <w:abstractNumId w:val="8"/>
+    <w:abstractNumId w:val="10"/>
   </w:num>
   <w:num w:numId="14">
-    <w:abstractNumId w:val="15"/>
+    <w:abstractNumId w:val="18"/>
   </w:num>
   <w:num w:numId="15">
     <w:abstractNumId w:val="1"/>
   </w:num>
   <w:num w:numId="16">
-    <w:abstractNumId w:val="11"/>
+    <w:abstractNumId w:val="13"/>
   </w:num>
   <w:num w:numId="17">
-    <w:abstractNumId w:val="17"/>
+    <w:abstractNumId w:val="20"/>
   </w:num>
   <w:num w:numId="18">
-    <w:abstractNumId w:val="12"/>
+    <w:abstractNumId w:val="15"/>
+  </w:num>
+  <w:num w:numId="19">
+    <w:abstractNumId w:val="4"/>
+  </w:num>
+  <w:num w:numId="20">
+    <w:abstractNumId w:val="14"/>
+  </w:num>
+  <w:num w:numId="21">
+    <w:abstractNumId w:val="2"/>
   </w:num>
 </w:numbering>
 </file>
@@ -12647,7 +13849,7 @@
 </file>
 
 <file path=customXml/itemProps1.xml><?xml version="1.0" encoding="utf-8"?>
-<ds:datastoreItem xmlns:ds="http://schemas.openxmlformats.org/officeDocument/2006/customXml" ds:itemID="{4D342D71-BB56-5941-B68D-14547DE66DB5}">
+<ds:datastoreItem xmlns:ds="http://schemas.openxmlformats.org/officeDocument/2006/customXml" ds:itemID="{E49CD781-441E-0346-80F2-7E2F2565DCB1}">
   <ds:schemaRefs>
     <ds:schemaRef ds:uri="http://schemas.openxmlformats.org/officeDocument/2006/bibliography"/>
   </ds:schemaRefs>

</xml_diff>